<commit_message>
kleine grammatica fout gefixt in functioneel ontwerp
</commit_message>
<xml_diff>
--- a/documentatie_And_sql/documentatie/functioneel ontwerp V1.2 door georgi.docx
+++ b/documentatie_And_sql/documentatie/functioneel ontwerp V1.2 door georgi.docx
@@ -1,8 +1,7 @@
 
 <file path=word/document.xml><?xml version="1.0" encoding="utf-8"?>
-<w:document xmlns:wpc="http://schemas.microsoft.com/office/word/2010/wordprocessingCanvas" xmlns:mc="http://schemas.openxmlformats.org/markup-compatibility/2006" xmlns:o="urn:schemas-microsoft-com:office:office" xmlns:r="http://schemas.openxmlformats.org/officeDocument/2006/relationships" xmlns:m="http://schemas.openxmlformats.org/officeDocument/2006/math" xmlns:v="urn:schemas-microsoft-com:vml" xmlns:wp14="http://schemas.microsoft.com/office/word/2010/wordprocessingDrawing" xmlns:wp="http://schemas.openxmlformats.org/drawingml/2006/wordprocessingDrawing" xmlns:w10="urn:schemas-microsoft-com:office:word" xmlns:w="http://schemas.openxmlformats.org/wordprocessingml/2006/main" xmlns:w14="http://schemas.microsoft.com/office/word/2010/wordml" xmlns:wpg="http://schemas.microsoft.com/office/word/2010/wordprocessingGroup" xmlns:wpi="http://schemas.microsoft.com/office/word/2010/wordprocessingInk" xmlns:wne="http://schemas.microsoft.com/office/word/2006/wordml" xmlns:wps="http://schemas.microsoft.com/office/word/2010/wordprocessingShape" mc:Ignorable="w14 wp14">
+<w:document xmlns:wpc="http://schemas.microsoft.com/office/word/2010/wordprocessingCanvas" xmlns:cx="http://schemas.microsoft.com/office/drawing/2014/chartex" xmlns:cx1="http://schemas.microsoft.com/office/drawing/2015/9/8/chartex" xmlns:cx2="http://schemas.microsoft.com/office/drawing/2015/10/21/chartex" xmlns:cx3="http://schemas.microsoft.com/office/drawing/2016/5/9/chartex" xmlns:cx4="http://schemas.microsoft.com/office/drawing/2016/5/10/chartex" xmlns:cx5="http://schemas.microsoft.com/office/drawing/2016/5/11/chartex" xmlns:cx6="http://schemas.microsoft.com/office/drawing/2016/5/12/chartex" xmlns:cx7="http://schemas.microsoft.com/office/drawing/2016/5/13/chartex" xmlns:cx8="http://schemas.microsoft.com/office/drawing/2016/5/14/chartex" xmlns:mc="http://schemas.openxmlformats.org/markup-compatibility/2006" xmlns:aink="http://schemas.microsoft.com/office/drawing/2016/ink" xmlns:am3d="http://schemas.microsoft.com/office/drawing/2017/model3d" xmlns:o="urn:schemas-microsoft-com:office:office" xmlns:r="http://schemas.openxmlformats.org/officeDocument/2006/relationships" xmlns:m="http://schemas.openxmlformats.org/officeDocument/2006/math" xmlns:v="urn:schemas-microsoft-com:vml" xmlns:wp14="http://schemas.microsoft.com/office/word/2010/wordprocessingDrawing" xmlns:wp="http://schemas.openxmlformats.org/drawingml/2006/wordprocessingDrawing" xmlns:w10="urn:schemas-microsoft-com:office:word" xmlns:w="http://schemas.openxmlformats.org/wordprocessingml/2006/main" xmlns:w14="http://schemas.microsoft.com/office/word/2010/wordml" xmlns:w15="http://schemas.microsoft.com/office/word/2012/wordml" xmlns:w16cid="http://schemas.microsoft.com/office/word/2016/wordml/cid" xmlns:w16se="http://schemas.microsoft.com/office/word/2015/wordml/symex" xmlns:wpg="http://schemas.microsoft.com/office/word/2010/wordprocessingGroup" xmlns:wpi="http://schemas.microsoft.com/office/word/2010/wordprocessingInk" xmlns:wne="http://schemas.microsoft.com/office/word/2006/wordml" xmlns:wps="http://schemas.microsoft.com/office/word/2010/wordprocessingShape" mc:Ignorable="w14 w15 w16se w16cid wp14">
   <w:body>
-    <w:bookmarkStart w:id="0" w:name="_GoBack" w:displacedByCustomXml="next"/>
     <w:sdt>
       <w:sdtPr>
         <w:rPr>
@@ -58,7 +57,7 @@
                             <pic:cNvPicPr/>
                           </pic:nvPicPr>
                           <pic:blipFill>
-                            <a:blip r:embed="rId13">
+                            <a:blip r:embed="rId12">
                               <a:extLst>
                                 <a:ext uri="{28A0092B-C50C-407E-A947-70E740481C1C}">
                                   <a14:useLocalDpi xmlns:a14="http://schemas.microsoft.com/office/drawing/2010/main" val="0"/>
@@ -239,7 +238,21 @@
                                   <w:rPr>
                                     <w:rFonts w:ascii="Lucida Sans" w:hAnsi="Lucida Sans"/>
                                   </w:rPr>
-                                  <w:t>[GamePlayParty]</w:t>
+                                  <w:t>[</w:t>
+                                </w:r>
+                                <w:proofErr w:type="spellStart"/>
+                                <w:r>
+                                  <w:rPr>
+                                    <w:rFonts w:ascii="Lucida Sans" w:hAnsi="Lucida Sans"/>
+                                  </w:rPr>
+                                  <w:t>GamePlayParty</w:t>
+                                </w:r>
+                                <w:proofErr w:type="spellEnd"/>
+                                <w:r>
+                                  <w:rPr>
+                                    <w:rFonts w:ascii="Lucida Sans" w:hAnsi="Lucida Sans"/>
+                                  </w:rPr>
+                                  <w:t>]</w:t>
                                 </w:r>
                                 <w:sdt>
                                   <w:sdtPr>
@@ -327,11 +340,11 @@
               </mc:Choice>
               <mc:Fallback>
                 <w:pict>
-                  <v:shapetype id="_x0000_t202" coordsize="21600,21600" o:spt="202" path="m,l,21600r21600,l21600,xe">
+                  <v:shapetype w14:anchorId="4EFEF11F" id="_x0000_t202" coordsize="21600,21600" o:spt="202" path="m,l,21600r21600,l21600,xe">
                     <v:stroke joinstyle="miter"/>
                     <v:path gradientshapeok="t" o:connecttype="rect"/>
                   </v:shapetype>
-                  <v:shape id="Tekstvak 5" o:spid="_x0000_s1026" type="#_x0000_t202" alt="Description: Tekstvak met titel en subtitel van document" style="position:absolute;margin-left:0;margin-top:258.75pt;width:414.25pt;height:166.2pt;z-index:251659264;visibility:visible;mso-wrap-style:square;mso-width-percent:850;mso-height-percent:0;mso-wrap-distance-left:9pt;mso-wrap-distance-top:0;mso-wrap-distance-right:9pt;mso-wrap-distance-bottom:0;mso-position-horizontal:absolute;mso-position-horizontal-relative:margin;mso-position-vertical:absolute;mso-position-vertical-relative:margin;mso-width-percent:850;mso-height-percent:0;mso-width-relative:margin;mso-height-relative:margin;v-text-anchor:top" o:gfxdata="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" filled="f" stroked="f" strokeweight=".5pt">
+                  <v:shape id="Tekstvak 5" o:spid="_x0000_s1026" type="#_x0000_t202" alt="Tekstvak met titel en subtitel van document" style="position:absolute;margin-left:0;margin-top:258.75pt;width:414.25pt;height:166.2pt;z-index:251659264;visibility:visible;mso-wrap-style:square;mso-width-percent:850;mso-height-percent:0;mso-wrap-distance-left:9pt;mso-wrap-distance-top:0;mso-wrap-distance-right:9pt;mso-wrap-distance-bottom:0;mso-position-horizontal:absolute;mso-position-horizontal-relative:margin;mso-position-vertical:absolute;mso-position-vertical-relative:margin;mso-width-percent:850;mso-height-percent:0;mso-width-relative:margin;mso-height-relative:margin;v-text-anchor:top" o:gfxdata="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" filled="f" stroked="f" strokeweight=".5pt">
                     <v:textbox style="mso-fit-shape-to-text:t" inset="0,0,0,0">
                       <w:txbxContent>
                         <w:p>
@@ -345,7 +358,21 @@
                             <w:rPr>
                               <w:rFonts w:ascii="Lucida Sans" w:hAnsi="Lucida Sans"/>
                             </w:rPr>
-                            <w:t>[GamePlayParty]</w:t>
+                            <w:t>[</w:t>
+                          </w:r>
+                          <w:proofErr w:type="spellStart"/>
+                          <w:r>
+                            <w:rPr>
+                              <w:rFonts w:ascii="Lucida Sans" w:hAnsi="Lucida Sans"/>
+                            </w:rPr>
+                            <w:t>GamePlayParty</w:t>
+                          </w:r>
+                          <w:proofErr w:type="spellEnd"/>
+                          <w:r>
+                            <w:rPr>
+                              <w:rFonts w:ascii="Lucida Sans" w:hAnsi="Lucida Sans"/>
+                            </w:rPr>
+                            <w:t>]</w:t>
                           </w:r>
                           <w:sdt>
                             <w:sdtPr>
@@ -616,14 +643,62 @@
                                           <w:rFonts w:ascii="Lucida Sans" w:hAnsi="Lucida Sans"/>
                                           <w:b/>
                                         </w:rPr>
-                                        <w:t xml:space="preserve"> Georgi Atanasov, </w:t>
+                                        <w:t xml:space="preserve"> </w:t>
+                                      </w:r>
+                                      <w:proofErr w:type="spellStart"/>
+                                      <w:r>
+                                        <w:rPr>
+                                          <w:rFonts w:ascii="Lucida Sans" w:hAnsi="Lucida Sans"/>
+                                          <w:b/>
+                                        </w:rPr>
+                                        <w:t>Georgi</w:t>
+                                      </w:r>
+                                      <w:proofErr w:type="spellEnd"/>
+                                      <w:r>
+                                        <w:rPr>
+                                          <w:rFonts w:ascii="Lucida Sans" w:hAnsi="Lucida Sans"/>
+                                          <w:b/>
+                                        </w:rPr>
+                                        <w:t xml:space="preserve"> </w:t>
+                                      </w:r>
+                                      <w:proofErr w:type="spellStart"/>
+                                      <w:r>
+                                        <w:rPr>
+                                          <w:rFonts w:ascii="Lucida Sans" w:hAnsi="Lucida Sans"/>
+                                          <w:b/>
+                                        </w:rPr>
+                                        <w:t>Atanasov</w:t>
+                                      </w:r>
+                                      <w:proofErr w:type="spellEnd"/>
+                                      <w:r>
+                                        <w:rPr>
+                                          <w:rFonts w:ascii="Lucida Sans" w:hAnsi="Lucida Sans"/>
+                                          <w:b/>
+                                        </w:rPr>
+                                        <w:t xml:space="preserve">, </w:t>
                                       </w:r>
                                       <w:r>
                                         <w:rPr>
                                           <w:rFonts w:ascii="Lucida Sans" w:hAnsi="Lucida Sans"/>
                                           <w:b/>
                                         </w:rPr>
-                                        <w:t>Leander van der Oest,</w:t>
+                                        <w:t xml:space="preserve">Leander van der </w:t>
+                                      </w:r>
+                                      <w:proofErr w:type="spellStart"/>
+                                      <w:r>
+                                        <w:rPr>
+                                          <w:rFonts w:ascii="Lucida Sans" w:hAnsi="Lucida Sans"/>
+                                          <w:b/>
+                                        </w:rPr>
+                                        <w:t>Oest</w:t>
+                                      </w:r>
+                                      <w:proofErr w:type="spellEnd"/>
+                                      <w:r>
+                                        <w:rPr>
+                                          <w:rFonts w:ascii="Lucida Sans" w:hAnsi="Lucida Sans"/>
+                                          <w:b/>
+                                        </w:rPr>
+                                        <w:t>,</w:t>
                                       </w:r>
                                     </w:p>
                                     <w:p>
@@ -800,7 +875,7 @@
               </mc:Choice>
               <mc:Fallback>
                 <w:pict>
-                  <v:shape id="Tekstvak 10" o:spid="_x0000_s1027" type="#_x0000_t202" alt="Description: Tekstvak met contactgegevens van bedrijf" style="position:absolute;margin-left:0;margin-top:0;width:468pt;height:68.45pt;z-index:251660288;visibility:visible;mso-wrap-style:square;mso-width-percent:1000;mso-height-percent:0;mso-wrap-distance-left:9pt;mso-wrap-distance-top:0;mso-wrap-distance-right:9pt;mso-wrap-distance-bottom:0;mso-position-horizontal:left;mso-position-horizontal-relative:margin;mso-position-vertical:bottom;mso-position-vertical-relative:margin;mso-width-percent:1000;mso-height-percent:0;mso-width-relative:margin;mso-height-relative:margin;v-text-anchor:middle" o:gfxdata="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" fillcolor="#f24f4f [3204]" stroked="f" strokeweight=".5pt">
+                  <v:shape w14:anchorId="174408C6" id="Tekstvak 10" o:spid="_x0000_s1027" type="#_x0000_t202" alt="Tekstvak met contactgegevens van bedrijf" style="position:absolute;margin-left:0;margin-top:0;width:468pt;height:68.45pt;z-index:251660288;visibility:visible;mso-wrap-style:square;mso-width-percent:1000;mso-height-percent:0;mso-wrap-distance-left:9pt;mso-wrap-distance-top:0;mso-wrap-distance-right:9pt;mso-wrap-distance-bottom:0;mso-position-horizontal:left;mso-position-horizontal-relative:margin;mso-position-vertical:bottom;mso-position-vertical-relative:margin;mso-width-percent:1000;mso-height-percent:0;mso-width-relative:margin;mso-height-relative:margin;v-text-anchor:middle" o:gfxdata="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" fillcolor="#f24f4f [3204]" stroked="f" strokeweight=".5pt">
                     <v:shadow on="t" color="black" opacity="19660f" offset="4.49014mm,4.49014mm"/>
                     <v:textbox inset="12.96pt,0,12.96pt,0">
                       <w:txbxContent>
@@ -912,14 +987,62 @@
                                     <w:rFonts w:ascii="Lucida Sans" w:hAnsi="Lucida Sans"/>
                                     <w:b/>
                                   </w:rPr>
-                                  <w:t xml:space="preserve"> Georgi Atanasov, </w:t>
+                                  <w:t xml:space="preserve"> </w:t>
+                                </w:r>
+                                <w:proofErr w:type="spellStart"/>
+                                <w:r>
+                                  <w:rPr>
+                                    <w:rFonts w:ascii="Lucida Sans" w:hAnsi="Lucida Sans"/>
+                                    <w:b/>
+                                  </w:rPr>
+                                  <w:t>Georgi</w:t>
+                                </w:r>
+                                <w:proofErr w:type="spellEnd"/>
+                                <w:r>
+                                  <w:rPr>
+                                    <w:rFonts w:ascii="Lucida Sans" w:hAnsi="Lucida Sans"/>
+                                    <w:b/>
+                                  </w:rPr>
+                                  <w:t xml:space="preserve"> </w:t>
+                                </w:r>
+                                <w:proofErr w:type="spellStart"/>
+                                <w:r>
+                                  <w:rPr>
+                                    <w:rFonts w:ascii="Lucida Sans" w:hAnsi="Lucida Sans"/>
+                                    <w:b/>
+                                  </w:rPr>
+                                  <w:t>Atanasov</w:t>
+                                </w:r>
+                                <w:proofErr w:type="spellEnd"/>
+                                <w:r>
+                                  <w:rPr>
+                                    <w:rFonts w:ascii="Lucida Sans" w:hAnsi="Lucida Sans"/>
+                                    <w:b/>
+                                  </w:rPr>
+                                  <w:t xml:space="preserve">, </w:t>
                                 </w:r>
                                 <w:r>
                                   <w:rPr>
                                     <w:rFonts w:ascii="Lucida Sans" w:hAnsi="Lucida Sans"/>
                                     <w:b/>
                                   </w:rPr>
-                                  <w:t>Leander van der Oest,</w:t>
+                                  <w:t xml:space="preserve">Leander van der </w:t>
+                                </w:r>
+                                <w:proofErr w:type="spellStart"/>
+                                <w:r>
+                                  <w:rPr>
+                                    <w:rFonts w:ascii="Lucida Sans" w:hAnsi="Lucida Sans"/>
+                                    <w:b/>
+                                  </w:rPr>
+                                  <w:t>Oest</w:t>
+                                </w:r>
+                                <w:proofErr w:type="spellEnd"/>
+                                <w:r>
+                                  <w:rPr>
+                                    <w:rFonts w:ascii="Lucida Sans" w:hAnsi="Lucida Sans"/>
+                                    <w:b/>
+                                  </w:rPr>
+                                  <w:t>,</w:t>
                                 </w:r>
                               </w:p>
                               <w:p>
@@ -1132,7 +1255,7 @@
           <w:sdtContent>
             <w:p>
               <w:pPr>
-                <w:pStyle w:val="TOCHeading"/>
+                <w:pStyle w:val="Kopvaninhoudsopgave"/>
                 <w:rPr>
                   <w:rFonts w:ascii="Lucida Sans" w:hAnsi="Lucida Sans"/>
                 </w:rPr>
@@ -1146,7 +1269,7 @@
             </w:p>
             <w:p>
               <w:pPr>
-                <w:pStyle w:val="TOC1"/>
+                <w:pStyle w:val="Inhopg1"/>
                 <w:rPr>
                   <w:b w:val="0"/>
                   <w:noProof/>
@@ -1247,7 +1370,7 @@
             </w:p>
             <w:p>
               <w:pPr>
-                <w:pStyle w:val="TOC1"/>
+                <w:pStyle w:val="Inhopg1"/>
                 <w:rPr>
                   <w:b w:val="0"/>
                   <w:noProof/>
@@ -1318,7 +1441,7 @@
             </w:p>
             <w:p>
               <w:pPr>
-                <w:pStyle w:val="TOC1"/>
+                <w:pStyle w:val="Inhopg1"/>
                 <w:rPr>
                   <w:b w:val="0"/>
                   <w:noProof/>
@@ -1389,7 +1512,7 @@
             </w:p>
             <w:p>
               <w:pPr>
-                <w:pStyle w:val="TOC1"/>
+                <w:pStyle w:val="Inhopg1"/>
                 <w:rPr>
                   <w:b w:val="0"/>
                   <w:noProof/>
@@ -1460,7 +1583,7 @@
             </w:p>
             <w:p>
               <w:pPr>
-                <w:pStyle w:val="TOC1"/>
+                <w:pStyle w:val="Inhopg1"/>
                 <w:rPr>
                   <w:b w:val="0"/>
                   <w:noProof/>
@@ -1531,7 +1654,7 @@
             </w:p>
             <w:p>
               <w:pPr>
-                <w:pStyle w:val="TOC2"/>
+                <w:pStyle w:val="Inhopg2"/>
                 <w:rPr>
                   <w:noProof/>
                   <w:color w:val="auto"/>
@@ -1584,23 +1707,123 @@
     </w:p>
     <w:p>
       <w:pPr>
-        <w:pStyle w:val="Heading1"/>
-        <w:rPr>
-          <w:rFonts w:ascii="Lucida Sans" w:hAnsi="Lucida Sans"/>
-        </w:rPr>
-      </w:pPr>
-      <w:bookmarkStart w:id="1" w:name="_Toc526629097"/>
+        <w:pStyle w:val="Kop1"/>
+        <w:rPr>
+          <w:rFonts w:ascii="Lucida Sans" w:hAnsi="Lucida Sans"/>
+        </w:rPr>
+      </w:pPr>
+      <w:bookmarkStart w:id="0" w:name="_Toc526629097"/>
       <w:r>
         <w:rPr>
           <w:rFonts w:ascii="Lucida Sans" w:hAnsi="Lucida Sans"/>
         </w:rPr>
         <w:lastRenderedPageBreak/>
         <w:t>Inleiding</w:t>
+      </w:r>
+      <w:bookmarkEnd w:id="0"/>
+    </w:p>
+    <w:p>
+      <w:pPr>
+        <w:rPr>
+          <w:rFonts w:ascii="Lucida Sans" w:hAnsi="Lucida Sans"/>
+          <w:sz w:val="24"/>
+          <w:szCs w:val="24"/>
+        </w:rPr>
+      </w:pPr>
+      <w:r>
+        <w:rPr>
+          <w:rFonts w:ascii="Lucida Sans" w:hAnsi="Lucida Sans"/>
+          <w:sz w:val="24"/>
+          <w:szCs w:val="24"/>
+        </w:rPr>
+        <w:t>In dit documen</w:t>
+      </w:r>
+      <w:r>
+        <w:rPr>
+          <w:rFonts w:ascii="Lucida Sans" w:hAnsi="Lucida Sans"/>
+          <w:sz w:val="24"/>
+          <w:szCs w:val="24"/>
+        </w:rPr>
+        <w:t>t ga je lezen over het</w:t>
+      </w:r>
+      <w:r>
+        <w:rPr>
+          <w:rFonts w:ascii="Lucida Sans" w:hAnsi="Lucida Sans"/>
+          <w:sz w:val="24"/>
+          <w:szCs w:val="24"/>
+        </w:rPr>
+        <w:t xml:space="preserve"> gedeelte van de applicatie die gerealiseerd gaat worden aan het eind van de huidige sprint</w:t>
+      </w:r>
+      <w:r>
+        <w:rPr>
+          <w:rFonts w:ascii="Lucida Sans" w:hAnsi="Lucida Sans"/>
+          <w:sz w:val="24"/>
+          <w:szCs w:val="24"/>
+        </w:rPr>
+        <w:t>. Dit geldt</w:t>
+      </w:r>
+      <w:r>
+        <w:rPr>
+          <w:rFonts w:ascii="Lucida Sans" w:hAnsi="Lucida Sans"/>
+          <w:sz w:val="24"/>
+          <w:szCs w:val="24"/>
+        </w:rPr>
+        <w:t xml:space="preserve"> voor de functionaliteiten die gerealiseerd gaan worden zoals een reserveringssysteem, bevestigingsmail, overzicht van bioscopen, inhoud toevoegen als redacteur, inlogsysteem voor a</w:t>
+      </w:r>
+      <w:r>
+        <w:rPr>
+          <w:rFonts w:ascii="Lucida Sans" w:hAnsi="Lucida Sans"/>
+          <w:sz w:val="24"/>
+          <w:szCs w:val="24"/>
+        </w:rPr>
+        <w:t>lle rollen behalve klant, contact functie, bioscoop details pagina</w:t>
+      </w:r>
+      <w:r>
+        <w:rPr>
+          <w:rFonts w:ascii="Lucida Sans" w:hAnsi="Lucida Sans"/>
+          <w:sz w:val="24"/>
+          <w:szCs w:val="24"/>
+        </w:rPr>
+        <w:t xml:space="preserve">’s en google </w:t>
+      </w:r>
+      <w:proofErr w:type="spellStart"/>
+      <w:r>
+        <w:rPr>
+          <w:rFonts w:ascii="Lucida Sans" w:hAnsi="Lucida Sans"/>
+          <w:sz w:val="24"/>
+          <w:szCs w:val="24"/>
+        </w:rPr>
+        <w:t>analytics</w:t>
+      </w:r>
+      <w:proofErr w:type="spellEnd"/>
+      <w:r>
+        <w:rPr>
+          <w:rFonts w:ascii="Lucida Sans" w:hAnsi="Lucida Sans"/>
+          <w:sz w:val="24"/>
+          <w:szCs w:val="24"/>
+        </w:rPr>
+        <w:t>.</w:t>
+      </w:r>
+    </w:p>
+    <w:p>
+      <w:pPr>
+        <w:pStyle w:val="Kop1"/>
+        <w:rPr>
+          <w:rFonts w:ascii="Lucida Sans" w:hAnsi="Lucida Sans"/>
+        </w:rPr>
+      </w:pPr>
+      <w:bookmarkStart w:id="1" w:name="_Toc526629098"/>
+      <w:r>
+        <w:rPr>
+          <w:rFonts w:ascii="Lucida Sans" w:hAnsi="Lucida Sans"/>
+        </w:rPr>
+        <w:t>Lijst van functionaliteiten</w:t>
       </w:r>
       <w:bookmarkEnd w:id="1"/>
     </w:p>
     <w:p>
       <w:pPr>
+        <w:pStyle w:val="Geenafstand"/>
         <w:rPr>
           <w:rFonts w:ascii="Lucida Sans" w:hAnsi="Lucida Sans"/>
           <w:sz w:val="24"/>
@@ -1613,102 +1836,38 @@
           <w:sz w:val="24"/>
           <w:szCs w:val="24"/>
         </w:rPr>
-        <w:t>In dit documen</w:t>
-      </w:r>
+        <w:t xml:space="preserve">Hieronder zie je de lijst met functionaliteiten voor deze spint in de vorm van user </w:t>
+      </w:r>
+      <w:proofErr w:type="spellStart"/>
       <w:r>
         <w:rPr>
           <w:rFonts w:ascii="Lucida Sans" w:hAnsi="Lucida Sans"/>
           <w:sz w:val="24"/>
           <w:szCs w:val="24"/>
         </w:rPr>
-        <w:t>t ga je lezen over het</w:t>
-      </w:r>
+        <w:t>stories</w:t>
+      </w:r>
+      <w:proofErr w:type="spellEnd"/>
       <w:r>
         <w:rPr>
           <w:rFonts w:ascii="Lucida Sans" w:hAnsi="Lucida Sans"/>
           <w:sz w:val="24"/>
           <w:szCs w:val="24"/>
         </w:rPr>
-        <w:t xml:space="preserve"> gedeelte van de applicatie die gerealiseerd gaat worden aan het eind van de huidige sprint</w:t>
-      </w:r>
-      <w:r>
-        <w:rPr>
-          <w:rFonts w:ascii="Lucida Sans" w:hAnsi="Lucida Sans"/>
-          <w:sz w:val="24"/>
-          <w:szCs w:val="24"/>
-        </w:rPr>
-        <w:t>. Dit geldt</w:t>
-      </w:r>
-      <w:r>
-        <w:rPr>
-          <w:rFonts w:ascii="Lucida Sans" w:hAnsi="Lucida Sans"/>
-          <w:sz w:val="24"/>
-          <w:szCs w:val="24"/>
-        </w:rPr>
-        <w:t xml:space="preserve"> voor de functionaliteiten die gerealiseerd gaan worden zoals een reserveringssysteem, bevestigingsmail, overzicht van bioscopen, inhoud toevoegen als redacteur, inlogsysteem voor a</w:t>
-      </w:r>
-      <w:r>
-        <w:rPr>
-          <w:rFonts w:ascii="Lucida Sans" w:hAnsi="Lucida Sans"/>
-          <w:sz w:val="24"/>
-          <w:szCs w:val="24"/>
-        </w:rPr>
-        <w:t>lle rollen behalve klant, contact functie, bioscoop details pagina</w:t>
-      </w:r>
-      <w:r>
-        <w:rPr>
-          <w:rFonts w:ascii="Lucida Sans" w:hAnsi="Lucida Sans"/>
-          <w:sz w:val="24"/>
-          <w:szCs w:val="24"/>
-        </w:rPr>
-        <w:t>’s en google analytics.</w:t>
+        <w:t>;</w:t>
       </w:r>
     </w:p>
     <w:p>
       <w:pPr>
-        <w:pStyle w:val="Heading1"/>
-        <w:rPr>
-          <w:rFonts w:ascii="Lucida Sans" w:hAnsi="Lucida Sans"/>
-        </w:rPr>
-      </w:pPr>
-      <w:bookmarkStart w:id="2" w:name="_Toc526629098"/>
-      <w:r>
-        <w:rPr>
-          <w:rFonts w:ascii="Lucida Sans" w:hAnsi="Lucida Sans"/>
-        </w:rPr>
-        <w:t>Lijst van functionaliteiten</w:t>
-      </w:r>
-      <w:bookmarkEnd w:id="2"/>
+        <w:pStyle w:val="Geenafstand"/>
+        <w:rPr>
+          <w:rFonts w:ascii="Lucida Sans" w:hAnsi="Lucida Sans"/>
+        </w:rPr>
+      </w:pPr>
     </w:p>
     <w:p>
       <w:pPr>
-        <w:pStyle w:val="NoSpacing"/>
-        <w:rPr>
-          <w:rFonts w:ascii="Lucida Sans" w:hAnsi="Lucida Sans"/>
-          <w:sz w:val="24"/>
-          <w:szCs w:val="24"/>
-        </w:rPr>
-      </w:pPr>
-      <w:r>
-        <w:rPr>
-          <w:rFonts w:ascii="Lucida Sans" w:hAnsi="Lucida Sans"/>
-          <w:sz w:val="24"/>
-          <w:szCs w:val="24"/>
-        </w:rPr>
-        <w:t>Hieronder zie je de lijst met functionaliteiten voor deze spint in de vorm van user stories;</w:t>
-      </w:r>
-    </w:p>
-    <w:p>
-      <w:pPr>
-        <w:pStyle w:val="NoSpacing"/>
-        <w:rPr>
-          <w:rFonts w:ascii="Lucida Sans" w:hAnsi="Lucida Sans"/>
-        </w:rPr>
-      </w:pPr>
-    </w:p>
-    <w:p>
-      <w:pPr>
-        <w:pStyle w:val="NoSpacing"/>
+        <w:pStyle w:val="Geenafstand"/>
         <w:numPr>
           <w:ilvl w:val="0"/>
           <w:numId w:val="7"/>
@@ -1746,7 +1905,7 @@
     </w:p>
     <w:p>
       <w:pPr>
-        <w:pStyle w:val="NoSpacing"/>
+        <w:pStyle w:val="Geenafstand"/>
         <w:numPr>
           <w:ilvl w:val="0"/>
           <w:numId w:val="7"/>
@@ -1768,7 +1927,7 @@
     </w:p>
     <w:p>
       <w:pPr>
-        <w:pStyle w:val="NoSpacing"/>
+        <w:pStyle w:val="Geenafstand"/>
         <w:numPr>
           <w:ilvl w:val="0"/>
           <w:numId w:val="7"/>
@@ -1790,7 +1949,7 @@
     </w:p>
     <w:p>
       <w:pPr>
-        <w:pStyle w:val="NoSpacing"/>
+        <w:pStyle w:val="Geenafstand"/>
         <w:numPr>
           <w:ilvl w:val="0"/>
           <w:numId w:val="7"/>
@@ -1812,7 +1971,7 @@
     </w:p>
     <w:p>
       <w:pPr>
-        <w:pStyle w:val="NoSpacing"/>
+        <w:pStyle w:val="Geenafstand"/>
         <w:ind w:left="720"/>
         <w:rPr>
           <w:rFonts w:ascii="Lucida Sans" w:hAnsi="Lucida Sans"/>
@@ -1823,7 +1982,7 @@
     </w:p>
     <w:p>
       <w:pPr>
-        <w:pStyle w:val="NoSpacing"/>
+        <w:pStyle w:val="Geenafstand"/>
         <w:numPr>
           <w:ilvl w:val="0"/>
           <w:numId w:val="7"/>
@@ -1845,7 +2004,7 @@
     </w:p>
     <w:p>
       <w:pPr>
-        <w:pStyle w:val="NoSpacing"/>
+        <w:pStyle w:val="Geenafstand"/>
         <w:numPr>
           <w:ilvl w:val="0"/>
           <w:numId w:val="7"/>
@@ -1862,12 +2021,40 @@
           <w:sz w:val="24"/>
           <w:szCs w:val="24"/>
         </w:rPr>
-        <w:t xml:space="preserve">Als bezoeker wil ik ik een contact pagina kunnen zien zodat ik makkelijk contact kan maken met het reserverings bedrijf </w:t>
+        <w:t>Als bezoeker wil ik</w:t>
+      </w:r>
+      <w:bookmarkStart w:id="2" w:name="_GoBack"/>
+      <w:bookmarkEnd w:id="2"/>
+      <w:r>
+        <w:rPr>
+          <w:rFonts w:ascii="Lucida Sans" w:hAnsi="Lucida Sans"/>
+          <w:sz w:val="24"/>
+          <w:szCs w:val="24"/>
+        </w:rPr>
+        <w:t xml:space="preserve"> een contact pagina kunnen zien zodat ik makkelijk contact kan maken met het </w:t>
+      </w:r>
+      <w:proofErr w:type="spellStart"/>
+      <w:r>
+        <w:rPr>
+          <w:rFonts w:ascii="Lucida Sans" w:hAnsi="Lucida Sans"/>
+          <w:sz w:val="24"/>
+          <w:szCs w:val="24"/>
+        </w:rPr>
+        <w:t>reserverings</w:t>
+      </w:r>
+      <w:proofErr w:type="spellEnd"/>
+      <w:r>
+        <w:rPr>
+          <w:rFonts w:ascii="Lucida Sans" w:hAnsi="Lucida Sans"/>
+          <w:sz w:val="24"/>
+          <w:szCs w:val="24"/>
+        </w:rPr>
+        <w:t xml:space="preserve"> bedrijf </w:t>
       </w:r>
     </w:p>
     <w:p>
       <w:pPr>
-        <w:pStyle w:val="NoSpacing"/>
+        <w:pStyle w:val="Geenafstand"/>
         <w:numPr>
           <w:ilvl w:val="0"/>
           <w:numId w:val="7"/>
@@ -1889,7 +2076,7 @@
     </w:p>
     <w:p>
       <w:pPr>
-        <w:pStyle w:val="NoSpacing"/>
+        <w:pStyle w:val="Geenafstand"/>
         <w:numPr>
           <w:ilvl w:val="0"/>
           <w:numId w:val="7"/>
@@ -1911,7 +2098,7 @@
     </w:p>
     <w:p>
       <w:pPr>
-        <w:pStyle w:val="NoSpacing"/>
+        <w:pStyle w:val="Geenafstand"/>
         <w:ind w:left="720"/>
         <w:rPr>
           <w:rFonts w:ascii="Lucida Sans" w:hAnsi="Lucida Sans"/>
@@ -1922,7 +2109,7 @@
     </w:p>
     <w:p>
       <w:pPr>
-        <w:pStyle w:val="NoSpacing"/>
+        <w:pStyle w:val="Geenafstand"/>
         <w:numPr>
           <w:ilvl w:val="0"/>
           <w:numId w:val="7"/>
@@ -1939,12 +2126,30 @@
           <w:sz w:val="24"/>
           <w:szCs w:val="24"/>
         </w:rPr>
-        <w:t>Als redactie wil ik pagina's kunnen maken zodat ik de site up to date kan houden</w:t>
+        <w:t xml:space="preserve">Als redactie wil ik pagina's kunnen maken zodat ik de site up </w:t>
+      </w:r>
+      <w:proofErr w:type="spellStart"/>
+      <w:r>
+        <w:rPr>
+          <w:rFonts w:ascii="Lucida Sans" w:hAnsi="Lucida Sans"/>
+          <w:sz w:val="24"/>
+          <w:szCs w:val="24"/>
+        </w:rPr>
+        <w:t>to</w:t>
+      </w:r>
+      <w:proofErr w:type="spellEnd"/>
+      <w:r>
+        <w:rPr>
+          <w:rFonts w:ascii="Lucida Sans" w:hAnsi="Lucida Sans"/>
+          <w:sz w:val="24"/>
+          <w:szCs w:val="24"/>
+        </w:rPr>
+        <w:t xml:space="preserve"> date kan houden</w:t>
       </w:r>
     </w:p>
     <w:p>
       <w:pPr>
-        <w:pStyle w:val="NoSpacing"/>
+        <w:pStyle w:val="Geenafstand"/>
         <w:numPr>
           <w:ilvl w:val="0"/>
           <w:numId w:val="7"/>
@@ -1961,12 +2166,48 @@
           <w:sz w:val="24"/>
           <w:szCs w:val="24"/>
         </w:rPr>
-        <w:t>Als eigenaar wil ik de google analytics kunnen bekijken zodat ik up to date ben met de bezoekersstatus van mij website</w:t>
+        <w:t xml:space="preserve">Als eigenaar wil ik de google </w:t>
+      </w:r>
+      <w:proofErr w:type="spellStart"/>
+      <w:r>
+        <w:rPr>
+          <w:rFonts w:ascii="Lucida Sans" w:hAnsi="Lucida Sans"/>
+          <w:sz w:val="24"/>
+          <w:szCs w:val="24"/>
+        </w:rPr>
+        <w:t>analytics</w:t>
+      </w:r>
+      <w:proofErr w:type="spellEnd"/>
+      <w:r>
+        <w:rPr>
+          <w:rFonts w:ascii="Lucida Sans" w:hAnsi="Lucida Sans"/>
+          <w:sz w:val="24"/>
+          <w:szCs w:val="24"/>
+        </w:rPr>
+        <w:t xml:space="preserve"> kunnen bekijken zodat ik up </w:t>
+      </w:r>
+      <w:proofErr w:type="spellStart"/>
+      <w:r>
+        <w:rPr>
+          <w:rFonts w:ascii="Lucida Sans" w:hAnsi="Lucida Sans"/>
+          <w:sz w:val="24"/>
+          <w:szCs w:val="24"/>
+        </w:rPr>
+        <w:t>to</w:t>
+      </w:r>
+      <w:proofErr w:type="spellEnd"/>
+      <w:r>
+        <w:rPr>
+          <w:rFonts w:ascii="Lucida Sans" w:hAnsi="Lucida Sans"/>
+          <w:sz w:val="24"/>
+          <w:szCs w:val="24"/>
+        </w:rPr>
+        <w:t xml:space="preserve"> date ben met de bezoekersstatus van mij website</w:t>
       </w:r>
     </w:p>
     <w:p>
       <w:pPr>
-        <w:pStyle w:val="Heading1"/>
+        <w:pStyle w:val="Kop1"/>
         <w:rPr>
           <w:rFonts w:ascii="Lucida Sans" w:hAnsi="Lucida Sans"/>
         </w:rPr>
@@ -1993,7 +2234,7 @@
     </w:p>
     <w:p>
       <w:pPr>
-        <w:pStyle w:val="Heading1"/>
+        <w:pStyle w:val="Kop1"/>
         <w:rPr>
           <w:rFonts w:ascii="Lucida Sans" w:hAnsi="Lucida Sans"/>
         </w:rPr>
@@ -2025,7 +2266,21 @@
         <w:rPr>
           <w:rFonts w:ascii="Lucida Sans" w:hAnsi="Lucida Sans"/>
         </w:rPr>
-        <w:t>Hieronder vind je een vlekkenplan / wireframe van de basislay-out van de pagina.</w:t>
+        <w:t xml:space="preserve">Hieronder vind je een vlekkenplan / </w:t>
+      </w:r>
+      <w:proofErr w:type="spellStart"/>
+      <w:r>
+        <w:rPr>
+          <w:rFonts w:ascii="Lucida Sans" w:hAnsi="Lucida Sans"/>
+        </w:rPr>
+        <w:t>wireframe</w:t>
+      </w:r>
+      <w:proofErr w:type="spellEnd"/>
+      <w:r>
+        <w:rPr>
+          <w:rFonts w:ascii="Lucida Sans" w:hAnsi="Lucida Sans"/>
+        </w:rPr>
+        <w:t xml:space="preserve"> van de basislay-out van de pagina.</w:t>
       </w:r>
     </w:p>
     <w:p>
@@ -2059,7 +2314,7 @@
             <o:lock v:ext="edit" aspectratio="t"/>
           </v:shapetype>
           <v:shape id="_x0000_i1025" type="#_x0000_t75" style="width:450.6pt;height:258.25pt">
-            <v:imagedata r:id="rId14" o:title="wireframe basislayout"/>
+            <v:imagedata r:id="rId13" o:title="wireframe basislayout"/>
           </v:shape>
         </w:pict>
       </w:r>
@@ -2081,11 +2336,13 @@
       <w:pPr>
         <w:rPr>
           <w:rFonts w:ascii="Lucida Sans" w:hAnsi="Lucida Sans"/>
-        </w:rPr>
-      </w:pPr>
-      <w:r>
-        <w:rPr>
-          <w:rFonts w:ascii="Lucida Sans" w:hAnsi="Lucida Sans"/>
+          <w:lang w:val="en-US"/>
+        </w:rPr>
+      </w:pPr>
+      <w:r>
+        <w:rPr>
+          <w:rFonts w:ascii="Lucida Sans" w:hAnsi="Lucida Sans"/>
+          <w:lang w:val="en-US"/>
         </w:rPr>
         <w:t>sunflower (#FFC312)</w:t>
       </w:r>
@@ -2093,6 +2350,7 @@
         <w:rPr>
           <w:rFonts w:ascii="Lucida Sans" w:hAnsi="Lucida Sans"/>
           <w:shd w:val="clear" w:color="auto" w:fill="FFC312"/>
+          <w:lang w:val="en-US"/>
         </w:rPr>
         <w:t xml:space="preserve">................... </w:t>
       </w:r>
@@ -2100,6 +2358,7 @@
         <w:rPr>
           <w:rFonts w:ascii="Lucida Sans" w:hAnsi="Lucida Sans"/>
           <w:shd w:val="clear" w:color="auto" w:fill="FFFF00"/>
+          <w:lang w:val="en-US"/>
         </w:rPr>
         <w:t xml:space="preserve">  </w:t>
       </w:r>
@@ -2108,11 +2367,13 @@
       <w:pPr>
         <w:rPr>
           <w:rFonts w:ascii="Lucida Sans" w:hAnsi="Lucida Sans"/>
-        </w:rPr>
-      </w:pPr>
-      <w:r>
-        <w:rPr>
-          <w:rFonts w:ascii="Lucida Sans" w:hAnsi="Lucida Sans"/>
+          <w:lang w:val="en-US"/>
+        </w:rPr>
+      </w:pPr>
+      <w:r>
+        <w:rPr>
+          <w:rFonts w:ascii="Lucida Sans" w:hAnsi="Lucida Sans"/>
+          <w:lang w:val="en-US"/>
         </w:rPr>
         <w:t>wet asphalt (#34495e)</w:t>
       </w:r>
@@ -2121,6 +2382,7 @@
           <w:rFonts w:ascii="Lucida Sans" w:hAnsi="Lucida Sans"/>
           <w:color w:val="FFFFFF" w:themeColor="background1"/>
           <w:shd w:val="clear" w:color="auto" w:fill="34495E"/>
+          <w:lang w:val="en-US"/>
         </w:rPr>
         <w:t>...................</w:t>
       </w:r>
@@ -2128,12 +2390,14 @@
         <w:rPr>
           <w:rFonts w:ascii="Lucida Sans" w:hAnsi="Lucida Sans"/>
           <w:shd w:val="clear" w:color="auto" w:fill="FFFF00"/>
+          <w:lang w:val="en-US"/>
         </w:rPr>
         <w:t xml:space="preserve"> </w:t>
       </w:r>
       <w:r>
         <w:rPr>
           <w:rFonts w:ascii="Lucida Sans" w:hAnsi="Lucida Sans"/>
+          <w:lang w:val="en-US"/>
         </w:rPr>
         <w:t xml:space="preserve">                 </w:t>
       </w:r>
@@ -2142,11 +2406,13 @@
       <w:pPr>
         <w:rPr>
           <w:rFonts w:ascii="Lucida Sans" w:hAnsi="Lucida Sans"/>
-        </w:rPr>
-      </w:pPr>
-      <w:r>
-        <w:rPr>
-          <w:rFonts w:ascii="Lucida Sans" w:hAnsi="Lucida Sans"/>
+          <w:lang w:val="en-US"/>
+        </w:rPr>
+      </w:pPr>
+      <w:r>
+        <w:rPr>
+          <w:rFonts w:ascii="Lucida Sans" w:hAnsi="Lucida Sans"/>
+          <w:lang w:val="en-US"/>
         </w:rPr>
         <w:t>midnight blue (#2c3e50)</w:t>
       </w:r>
@@ -2154,6 +2420,7 @@
         <w:rPr>
           <w:rFonts w:ascii="Lucida Sans" w:hAnsi="Lucida Sans"/>
           <w:shd w:val="clear" w:color="auto" w:fill="2C3E50"/>
+          <w:lang w:val="en-US"/>
         </w:rPr>
         <w:t>...................</w:t>
       </w:r>
@@ -2161,12 +2428,14 @@
         <w:rPr>
           <w:rFonts w:ascii="Lucida Sans" w:hAnsi="Lucida Sans"/>
           <w:shd w:val="clear" w:color="auto" w:fill="FFFF00"/>
+          <w:lang w:val="en-US"/>
         </w:rPr>
         <w:t xml:space="preserve"> </w:t>
       </w:r>
       <w:r>
         <w:rPr>
           <w:rFonts w:ascii="Lucida Sans" w:hAnsi="Lucida Sans"/>
+          <w:lang w:val="en-US"/>
         </w:rPr>
         <w:t xml:space="preserve">                           </w:t>
       </w:r>
@@ -2175,11 +2444,13 @@
       <w:pPr>
         <w:rPr>
           <w:rFonts w:ascii="Lucida Sans" w:hAnsi="Lucida Sans"/>
-        </w:rPr>
-      </w:pPr>
-      <w:r>
-        <w:rPr>
-          <w:rFonts w:ascii="Lucida Sans" w:hAnsi="Lucida Sans"/>
+          <w:lang w:val="en-US"/>
+        </w:rPr>
+      </w:pPr>
+      <w:r>
+        <w:rPr>
+          <w:rFonts w:ascii="Lucida Sans" w:hAnsi="Lucida Sans"/>
+          <w:lang w:val="en-US"/>
         </w:rPr>
         <w:t>android green (#A3CB38)</w:t>
       </w:r>
@@ -2187,6 +2458,7 @@
         <w:rPr>
           <w:rFonts w:ascii="Lucida Sans" w:hAnsi="Lucida Sans"/>
           <w:shd w:val="clear" w:color="auto" w:fill="A3CB38"/>
+          <w:lang w:val="en-US"/>
         </w:rPr>
         <w:t>..................</w:t>
       </w:r>
@@ -2194,12 +2466,14 @@
         <w:rPr>
           <w:rFonts w:ascii="Lucida Sans" w:hAnsi="Lucida Sans"/>
           <w:shd w:val="clear" w:color="auto" w:fill="FFFF00"/>
+          <w:lang w:val="en-US"/>
         </w:rPr>
         <w:t xml:space="preserve"> </w:t>
       </w:r>
       <w:r>
         <w:rPr>
           <w:rFonts w:ascii="Lucida Sans" w:hAnsi="Lucida Sans"/>
+          <w:lang w:val="en-US"/>
         </w:rPr>
         <w:t xml:space="preserve">                          </w:t>
       </w:r>
@@ -2211,11 +2485,33 @@
           <w:shd w:val="clear" w:color="auto" w:fill="A3CB38"/>
         </w:rPr>
       </w:pPr>
-      <w:r>
-        <w:rPr>
-          <w:rFonts w:ascii="Lucida Sans" w:hAnsi="Lucida Sans"/>
-        </w:rPr>
-        <w:t>pixelated grass (#009432)</w:t>
+      <w:proofErr w:type="spellStart"/>
+      <w:r>
+        <w:rPr>
+          <w:rFonts w:ascii="Lucida Sans" w:hAnsi="Lucida Sans"/>
+        </w:rPr>
+        <w:t>pixelated</w:t>
+      </w:r>
+      <w:proofErr w:type="spellEnd"/>
+      <w:r>
+        <w:rPr>
+          <w:rFonts w:ascii="Lucida Sans" w:hAnsi="Lucida Sans"/>
+        </w:rPr>
+        <w:t xml:space="preserve"> </w:t>
+      </w:r>
+      <w:proofErr w:type="spellStart"/>
+      <w:r>
+        <w:rPr>
+          <w:rFonts w:ascii="Lucida Sans" w:hAnsi="Lucida Sans"/>
+        </w:rPr>
+        <w:t>grass</w:t>
+      </w:r>
+      <w:proofErr w:type="spellEnd"/>
+      <w:r>
+        <w:rPr>
+          <w:rFonts w:ascii="Lucida Sans" w:hAnsi="Lucida Sans"/>
+        </w:rPr>
+        <w:t xml:space="preserve"> (#009432)</w:t>
       </w:r>
       <w:r>
         <w:rPr>
@@ -2262,7 +2558,49 @@
         <w:rPr>
           <w:rFonts w:ascii="Lucida Sans" w:hAnsi="Lucida Sans"/>
         </w:rPr>
-        <w:t>De lettertype die gekozen is voor deze website is : Roboto. De reden hiervoor is omdat Roboto een fijne en duidelijke letterype is om te lezen.</w:t>
+        <w:t xml:space="preserve">De lettertype die gekozen is voor deze website is : </w:t>
+      </w:r>
+      <w:proofErr w:type="spellStart"/>
+      <w:r>
+        <w:rPr>
+          <w:rFonts w:ascii="Lucida Sans" w:hAnsi="Lucida Sans"/>
+        </w:rPr>
+        <w:t>Roboto</w:t>
+      </w:r>
+      <w:proofErr w:type="spellEnd"/>
+      <w:r>
+        <w:rPr>
+          <w:rFonts w:ascii="Lucida Sans" w:hAnsi="Lucida Sans"/>
+        </w:rPr>
+        <w:t xml:space="preserve">. De reden hiervoor is omdat </w:t>
+      </w:r>
+      <w:proofErr w:type="spellStart"/>
+      <w:r>
+        <w:rPr>
+          <w:rFonts w:ascii="Lucida Sans" w:hAnsi="Lucida Sans"/>
+        </w:rPr>
+        <w:t>Roboto</w:t>
+      </w:r>
+      <w:proofErr w:type="spellEnd"/>
+      <w:r>
+        <w:rPr>
+          <w:rFonts w:ascii="Lucida Sans" w:hAnsi="Lucida Sans"/>
+        </w:rPr>
+        <w:t xml:space="preserve"> een fijne en duidelijke </w:t>
+      </w:r>
+      <w:proofErr w:type="spellStart"/>
+      <w:r>
+        <w:rPr>
+          <w:rFonts w:ascii="Lucida Sans" w:hAnsi="Lucida Sans"/>
+        </w:rPr>
+        <w:t>letterype</w:t>
+      </w:r>
+      <w:proofErr w:type="spellEnd"/>
+      <w:r>
+        <w:rPr>
+          <w:rFonts w:ascii="Lucida Sans" w:hAnsi="Lucida Sans"/>
+        </w:rPr>
+        <w:t xml:space="preserve"> is om te lezen.</w:t>
       </w:r>
       <w:r>
         <w:rPr>
@@ -2298,7 +2636,7 @@
     </w:p>
     <w:p>
       <w:pPr>
-        <w:pStyle w:val="Heading1"/>
+        <w:pStyle w:val="Kop1"/>
         <w:rPr>
           <w:rFonts w:ascii="Lucida Sans" w:hAnsi="Lucida Sans"/>
         </w:rPr>
@@ -2354,7 +2692,7 @@
                     <pic:cNvPicPr/>
                   </pic:nvPicPr>
                   <pic:blipFill>
-                    <a:blip r:embed="rId15"/>
+                    <a:blip r:embed="rId14"/>
                     <a:stretch>
                       <a:fillRect/>
                     </a:stretch>
@@ -2377,7 +2715,7 @@
     </w:p>
     <w:p>
       <w:pPr>
-        <w:pStyle w:val="Heading1"/>
+        <w:pStyle w:val="Kop1"/>
         <w:rPr>
           <w:rFonts w:ascii="Lucida Sans" w:hAnsi="Lucida Sans"/>
         </w:rPr>
@@ -2413,7 +2751,7 @@
     </w:p>
     <w:p>
       <w:pPr>
-        <w:pStyle w:val="Heading2"/>
+        <w:pStyle w:val="Kop2"/>
       </w:pPr>
       <w:bookmarkStart w:id="7" w:name="_Toc526629102"/>
       <w:r>
@@ -2443,22 +2781,29 @@
         <w:rPr>
           <w:rFonts w:ascii="Lucida Sans" w:hAnsi="Lucida Sans"/>
         </w:rPr>
-        <w:t>oscopen overzicht te zien in een wireframe</w:t>
-      </w:r>
+        <w:t xml:space="preserve">oscopen overzicht te zien in een </w:t>
+      </w:r>
+      <w:proofErr w:type="spellStart"/>
+      <w:r>
+        <w:rPr>
+          <w:rFonts w:ascii="Lucida Sans" w:hAnsi="Lucida Sans"/>
+        </w:rPr>
+        <w:t>wireframe</w:t>
+      </w:r>
+      <w:proofErr w:type="spellEnd"/>
       <w:r>
         <w:rPr>
           <w:rFonts w:ascii="Lucida Sans" w:hAnsi="Lucida Sans"/>
         </w:rPr>
         <w:pict w14:anchorId="34C3FBAB">
           <v:shape id="_x0000_i1026" type="#_x0000_t75" style="width:451.25pt;height:258.85pt">
-            <v:imagedata r:id="rId16" o:title="wireframe bisocopen overzicht"/>
+            <v:imagedata r:id="rId15" o:title="wireframe bisocopen overzicht"/>
           </v:shape>
         </w:pict>
       </w:r>
-      <w:bookmarkEnd w:id="0"/>
     </w:p>
     <w:sectPr>
-      <w:footerReference w:type="default" r:id="rId17"/>
+      <w:footerReference w:type="default" r:id="rId16"/>
       <w:pgSz w:w="11907" w:h="16839" w:code="9"/>
       <w:pgMar w:top="1080" w:right="1440" w:bottom="1080" w:left="1440" w:header="720" w:footer="720" w:gutter="0"/>
       <w:cols w:space="720"/>
@@ -2469,7 +2814,7 @@
 </file>
 
 <file path=word/endnotes.xml><?xml version="1.0" encoding="utf-8"?>
-<w:endnotes xmlns:wpc="http://schemas.microsoft.com/office/word/2010/wordprocessingCanvas" xmlns:mc="http://schemas.openxmlformats.org/markup-compatibility/2006" xmlns:o="urn:schemas-microsoft-com:office:office" xmlns:r="http://schemas.openxmlformats.org/officeDocument/2006/relationships" xmlns:m="http://schemas.openxmlformats.org/officeDocument/2006/math" xmlns:v="urn:schemas-microsoft-com:vml" xmlns:wp14="http://schemas.microsoft.com/office/word/2010/wordprocessingDrawing" xmlns:wp="http://schemas.openxmlformats.org/drawingml/2006/wordprocessingDrawing" xmlns:w10="urn:schemas-microsoft-com:office:word" xmlns:w="http://schemas.openxmlformats.org/wordprocessingml/2006/main" xmlns:w14="http://schemas.microsoft.com/office/word/2010/wordml" xmlns:wpg="http://schemas.microsoft.com/office/word/2010/wordprocessingGroup" xmlns:wpi="http://schemas.microsoft.com/office/word/2010/wordprocessingInk" xmlns:wne="http://schemas.microsoft.com/office/word/2006/wordml" xmlns:wps="http://schemas.microsoft.com/office/word/2010/wordprocessingShape" mc:Ignorable="w14 wp14">
+<w:endnotes xmlns:wpc="http://schemas.microsoft.com/office/word/2010/wordprocessingCanvas" xmlns:cx="http://schemas.microsoft.com/office/drawing/2014/chartex" xmlns:cx1="http://schemas.microsoft.com/office/drawing/2015/9/8/chartex" xmlns:cx2="http://schemas.microsoft.com/office/drawing/2015/10/21/chartex" xmlns:cx3="http://schemas.microsoft.com/office/drawing/2016/5/9/chartex" xmlns:cx4="http://schemas.microsoft.com/office/drawing/2016/5/10/chartex" xmlns:cx5="http://schemas.microsoft.com/office/drawing/2016/5/11/chartex" xmlns:cx6="http://schemas.microsoft.com/office/drawing/2016/5/12/chartex" xmlns:cx7="http://schemas.microsoft.com/office/drawing/2016/5/13/chartex" xmlns:cx8="http://schemas.microsoft.com/office/drawing/2016/5/14/chartex" xmlns:mc="http://schemas.openxmlformats.org/markup-compatibility/2006" xmlns:aink="http://schemas.microsoft.com/office/drawing/2016/ink" xmlns:am3d="http://schemas.microsoft.com/office/drawing/2017/model3d" xmlns:o="urn:schemas-microsoft-com:office:office" xmlns:r="http://schemas.openxmlformats.org/officeDocument/2006/relationships" xmlns:m="http://schemas.openxmlformats.org/officeDocument/2006/math" xmlns:v="urn:schemas-microsoft-com:vml" xmlns:wp14="http://schemas.microsoft.com/office/word/2010/wordprocessingDrawing" xmlns:wp="http://schemas.openxmlformats.org/drawingml/2006/wordprocessingDrawing" xmlns:w10="urn:schemas-microsoft-com:office:word" xmlns:w="http://schemas.openxmlformats.org/wordprocessingml/2006/main" xmlns:w14="http://schemas.microsoft.com/office/word/2010/wordml" xmlns:w15="http://schemas.microsoft.com/office/word/2012/wordml" xmlns:w16cid="http://schemas.microsoft.com/office/word/2016/wordml/cid" xmlns:w16se="http://schemas.microsoft.com/office/word/2015/wordml/symex" xmlns:wpg="http://schemas.microsoft.com/office/word/2010/wordprocessingGroup" xmlns:wpi="http://schemas.microsoft.com/office/word/2010/wordprocessingInk" xmlns:wne="http://schemas.microsoft.com/office/word/2006/wordml" xmlns:wps="http://schemas.microsoft.com/office/word/2010/wordprocessingShape" mc:Ignorable="w14 w15 w16se w16cid wp14">
   <w:endnote w:type="separator" w:id="-1">
     <w:p>
       <w:pPr>
@@ -2494,7 +2839,7 @@
 </file>
 
 <file path=word/footer1.xml><?xml version="1.0" encoding="utf-8"?>
-<w:ftr xmlns:wpc="http://schemas.microsoft.com/office/word/2010/wordprocessingCanvas" xmlns:mc="http://schemas.openxmlformats.org/markup-compatibility/2006" xmlns:o="urn:schemas-microsoft-com:office:office" xmlns:r="http://schemas.openxmlformats.org/officeDocument/2006/relationships" xmlns:m="http://schemas.openxmlformats.org/officeDocument/2006/math" xmlns:v="urn:schemas-microsoft-com:vml" xmlns:wp14="http://schemas.microsoft.com/office/word/2010/wordprocessingDrawing" xmlns:wp="http://schemas.openxmlformats.org/drawingml/2006/wordprocessingDrawing" xmlns:w10="urn:schemas-microsoft-com:office:word" xmlns:w="http://schemas.openxmlformats.org/wordprocessingml/2006/main" xmlns:w14="http://schemas.microsoft.com/office/word/2010/wordml" xmlns:wpg="http://schemas.microsoft.com/office/word/2010/wordprocessingGroup" xmlns:wpi="http://schemas.microsoft.com/office/word/2010/wordprocessingInk" xmlns:wne="http://schemas.microsoft.com/office/word/2006/wordml" xmlns:wps="http://schemas.microsoft.com/office/word/2010/wordprocessingShape" mc:Ignorable="w14 wp14">
+<w:ftr xmlns:wpc="http://schemas.microsoft.com/office/word/2010/wordprocessingCanvas" xmlns:cx="http://schemas.microsoft.com/office/drawing/2014/chartex" xmlns:cx1="http://schemas.microsoft.com/office/drawing/2015/9/8/chartex" xmlns:cx2="http://schemas.microsoft.com/office/drawing/2015/10/21/chartex" xmlns:cx3="http://schemas.microsoft.com/office/drawing/2016/5/9/chartex" xmlns:cx4="http://schemas.microsoft.com/office/drawing/2016/5/10/chartex" xmlns:cx5="http://schemas.microsoft.com/office/drawing/2016/5/11/chartex" xmlns:cx6="http://schemas.microsoft.com/office/drawing/2016/5/12/chartex" xmlns:cx7="http://schemas.microsoft.com/office/drawing/2016/5/13/chartex" xmlns:cx8="http://schemas.microsoft.com/office/drawing/2016/5/14/chartex" xmlns:mc="http://schemas.openxmlformats.org/markup-compatibility/2006" xmlns:aink="http://schemas.microsoft.com/office/drawing/2016/ink" xmlns:am3d="http://schemas.microsoft.com/office/drawing/2017/model3d" xmlns:o="urn:schemas-microsoft-com:office:office" xmlns:r="http://schemas.openxmlformats.org/officeDocument/2006/relationships" xmlns:m="http://schemas.openxmlformats.org/officeDocument/2006/math" xmlns:v="urn:schemas-microsoft-com:vml" xmlns:wp14="http://schemas.microsoft.com/office/word/2010/wordprocessingDrawing" xmlns:wp="http://schemas.openxmlformats.org/drawingml/2006/wordprocessingDrawing" xmlns:w10="urn:schemas-microsoft-com:office:word" xmlns:w="http://schemas.openxmlformats.org/wordprocessingml/2006/main" xmlns:w14="http://schemas.microsoft.com/office/word/2010/wordml" xmlns:w15="http://schemas.microsoft.com/office/word/2012/wordml" xmlns:w16cid="http://schemas.microsoft.com/office/word/2016/wordml/cid" xmlns:w16se="http://schemas.microsoft.com/office/word/2015/wordml/symex" xmlns:wpg="http://schemas.microsoft.com/office/word/2010/wordprocessingGroup" xmlns:wpi="http://schemas.microsoft.com/office/word/2010/wordprocessingInk" xmlns:wne="http://schemas.microsoft.com/office/word/2006/wordml" xmlns:wps="http://schemas.microsoft.com/office/word/2010/wordprocessingShape" mc:Ignorable="w14 w15 w16se w16cid wp14">
   <w:p>
     <w:pPr>
       <w:pStyle w:val="voettekst"/>
@@ -2549,7 +2894,7 @@
 </file>
 
 <file path=word/footnotes.xml><?xml version="1.0" encoding="utf-8"?>
-<w:footnotes xmlns:wpc="http://schemas.microsoft.com/office/word/2010/wordprocessingCanvas" xmlns:mc="http://schemas.openxmlformats.org/markup-compatibility/2006" xmlns:o="urn:schemas-microsoft-com:office:office" xmlns:r="http://schemas.openxmlformats.org/officeDocument/2006/relationships" xmlns:m="http://schemas.openxmlformats.org/officeDocument/2006/math" xmlns:v="urn:schemas-microsoft-com:vml" xmlns:wp14="http://schemas.microsoft.com/office/word/2010/wordprocessingDrawing" xmlns:wp="http://schemas.openxmlformats.org/drawingml/2006/wordprocessingDrawing" xmlns:w10="urn:schemas-microsoft-com:office:word" xmlns:w="http://schemas.openxmlformats.org/wordprocessingml/2006/main" xmlns:w14="http://schemas.microsoft.com/office/word/2010/wordml" xmlns:wpg="http://schemas.microsoft.com/office/word/2010/wordprocessingGroup" xmlns:wpi="http://schemas.microsoft.com/office/word/2010/wordprocessingInk" xmlns:wne="http://schemas.microsoft.com/office/word/2006/wordml" xmlns:wps="http://schemas.microsoft.com/office/word/2010/wordprocessingShape" mc:Ignorable="w14 wp14">
+<w:footnotes xmlns:wpc="http://schemas.microsoft.com/office/word/2010/wordprocessingCanvas" xmlns:cx="http://schemas.microsoft.com/office/drawing/2014/chartex" xmlns:cx1="http://schemas.microsoft.com/office/drawing/2015/9/8/chartex" xmlns:cx2="http://schemas.microsoft.com/office/drawing/2015/10/21/chartex" xmlns:cx3="http://schemas.microsoft.com/office/drawing/2016/5/9/chartex" xmlns:cx4="http://schemas.microsoft.com/office/drawing/2016/5/10/chartex" xmlns:cx5="http://schemas.microsoft.com/office/drawing/2016/5/11/chartex" xmlns:cx6="http://schemas.microsoft.com/office/drawing/2016/5/12/chartex" xmlns:cx7="http://schemas.microsoft.com/office/drawing/2016/5/13/chartex" xmlns:cx8="http://schemas.microsoft.com/office/drawing/2016/5/14/chartex" xmlns:mc="http://schemas.openxmlformats.org/markup-compatibility/2006" xmlns:aink="http://schemas.microsoft.com/office/drawing/2016/ink" xmlns:am3d="http://schemas.microsoft.com/office/drawing/2017/model3d" xmlns:o="urn:schemas-microsoft-com:office:office" xmlns:r="http://schemas.openxmlformats.org/officeDocument/2006/relationships" xmlns:m="http://schemas.openxmlformats.org/officeDocument/2006/math" xmlns:v="urn:schemas-microsoft-com:vml" xmlns:wp14="http://schemas.microsoft.com/office/word/2010/wordprocessingDrawing" xmlns:wp="http://schemas.openxmlformats.org/drawingml/2006/wordprocessingDrawing" xmlns:w10="urn:schemas-microsoft-com:office:word" xmlns:w="http://schemas.openxmlformats.org/wordprocessingml/2006/main" xmlns:w14="http://schemas.microsoft.com/office/word/2010/wordml" xmlns:w15="http://schemas.microsoft.com/office/word/2012/wordml" xmlns:w16cid="http://schemas.microsoft.com/office/word/2016/wordml/cid" xmlns:w16se="http://schemas.microsoft.com/office/word/2015/wordml/symex" xmlns:wpg="http://schemas.microsoft.com/office/word/2010/wordprocessingGroup" xmlns:wpi="http://schemas.microsoft.com/office/word/2010/wordprocessingInk" xmlns:wne="http://schemas.microsoft.com/office/word/2006/wordml" xmlns:wps="http://schemas.microsoft.com/office/word/2010/wordprocessingShape" mc:Ignorable="w14 w15 w16se w16cid wp14">
   <w:footnote w:type="separator" w:id="-1">
     <w:p>
       <w:pPr>
@@ -2574,8 +2919,8 @@
 </file>
 
 <file path=word/numbering.xml><?xml version="1.0" encoding="utf-8"?>
-<w:numbering xmlns:wpc="http://schemas.microsoft.com/office/word/2010/wordprocessingCanvas" xmlns:mc="http://schemas.openxmlformats.org/markup-compatibility/2006" xmlns:o="urn:schemas-microsoft-com:office:office" xmlns:r="http://schemas.openxmlformats.org/officeDocument/2006/relationships" xmlns:m="http://schemas.openxmlformats.org/officeDocument/2006/math" xmlns:v="urn:schemas-microsoft-com:vml" xmlns:wp14="http://schemas.microsoft.com/office/word/2010/wordprocessingDrawing" xmlns:wp="http://schemas.openxmlformats.org/drawingml/2006/wordprocessingDrawing" xmlns:w10="urn:schemas-microsoft-com:office:word" xmlns:w="http://schemas.openxmlformats.org/wordprocessingml/2006/main" xmlns:w14="http://schemas.microsoft.com/office/word/2010/wordml" xmlns:wpg="http://schemas.microsoft.com/office/word/2010/wordprocessingGroup" xmlns:wpi="http://schemas.microsoft.com/office/word/2010/wordprocessingInk" xmlns:wne="http://schemas.microsoft.com/office/word/2006/wordml" xmlns:wps="http://schemas.microsoft.com/office/word/2010/wordprocessingShape" mc:Ignorable="w14 wp14">
-  <w:abstractNum w:abstractNumId="0">
+<w:numbering xmlns:wpc="http://schemas.microsoft.com/office/word/2010/wordprocessingCanvas" xmlns:cx="http://schemas.microsoft.com/office/drawing/2014/chartex" xmlns:cx1="http://schemas.microsoft.com/office/drawing/2015/9/8/chartex" xmlns:cx2="http://schemas.microsoft.com/office/drawing/2015/10/21/chartex" xmlns:cx3="http://schemas.microsoft.com/office/drawing/2016/5/9/chartex" xmlns:cx4="http://schemas.microsoft.com/office/drawing/2016/5/10/chartex" xmlns:cx5="http://schemas.microsoft.com/office/drawing/2016/5/11/chartex" xmlns:cx6="http://schemas.microsoft.com/office/drawing/2016/5/12/chartex" xmlns:cx7="http://schemas.microsoft.com/office/drawing/2016/5/13/chartex" xmlns:cx8="http://schemas.microsoft.com/office/drawing/2016/5/14/chartex" xmlns:mc="http://schemas.openxmlformats.org/markup-compatibility/2006" xmlns:aink="http://schemas.microsoft.com/office/drawing/2016/ink" xmlns:am3d="http://schemas.microsoft.com/office/drawing/2017/model3d" xmlns:o="urn:schemas-microsoft-com:office:office" xmlns:r="http://schemas.openxmlformats.org/officeDocument/2006/relationships" xmlns:m="http://schemas.openxmlformats.org/officeDocument/2006/math" xmlns:v="urn:schemas-microsoft-com:vml" xmlns:wp14="http://schemas.microsoft.com/office/word/2010/wordprocessingDrawing" xmlns:wp="http://schemas.openxmlformats.org/drawingml/2006/wordprocessingDrawing" xmlns:w10="urn:schemas-microsoft-com:office:word" xmlns:w="http://schemas.openxmlformats.org/wordprocessingml/2006/main" xmlns:w14="http://schemas.microsoft.com/office/word/2010/wordml" xmlns:w15="http://schemas.microsoft.com/office/word/2012/wordml" xmlns:w16cid="http://schemas.microsoft.com/office/word/2016/wordml/cid" xmlns:w16se="http://schemas.microsoft.com/office/word/2015/wordml/symex" xmlns:wpg="http://schemas.microsoft.com/office/word/2010/wordprocessingGroup" xmlns:wpi="http://schemas.microsoft.com/office/word/2010/wordprocessingInk" xmlns:wne="http://schemas.microsoft.com/office/word/2006/wordml" xmlns:wps="http://schemas.microsoft.com/office/word/2010/wordprocessingShape" mc:Ignorable="w14 w15 w16se w16cid wp14">
+  <w:abstractNum w:abstractNumId="0" w15:restartNumberingAfterBreak="0">
     <w:nsid w:val="030F11F9"/>
     <w:multiLevelType w:val="hybridMultilevel"/>
     <w:tmpl w:val="E2F428C2"/>
@@ -2664,7 +3009,7 @@
       </w:pPr>
     </w:lvl>
   </w:abstractNum>
-  <w:abstractNum w:abstractNumId="1">
+  <w:abstractNum w:abstractNumId="1" w15:restartNumberingAfterBreak="0">
     <w:nsid w:val="07405B04"/>
     <w:multiLevelType w:val="hybridMultilevel"/>
     <w:tmpl w:val="94422D2C"/>
@@ -2753,7 +3098,7 @@
       </w:pPr>
     </w:lvl>
   </w:abstractNum>
-  <w:abstractNum w:abstractNumId="2">
+  <w:abstractNum w:abstractNumId="2" w15:restartNumberingAfterBreak="0">
     <w:nsid w:val="1D835B5A"/>
     <w:multiLevelType w:val="hybridMultilevel"/>
     <w:tmpl w:val="1C0C43EA"/>
@@ -2866,7 +3211,7 @@
       </w:rPr>
     </w:lvl>
   </w:abstractNum>
-  <w:abstractNum w:abstractNumId="3">
+  <w:abstractNum w:abstractNumId="3" w15:restartNumberingAfterBreak="0">
     <w:nsid w:val="2D98689B"/>
     <w:multiLevelType w:val="hybridMultilevel"/>
     <w:tmpl w:val="3076A67E"/>
@@ -2955,7 +3300,7 @@
       </w:pPr>
     </w:lvl>
   </w:abstractNum>
-  <w:abstractNum w:abstractNumId="4">
+  <w:abstractNum w:abstractNumId="4" w15:restartNumberingAfterBreak="0">
     <w:nsid w:val="4AE56C24"/>
     <w:multiLevelType w:val="hybridMultilevel"/>
     <w:tmpl w:val="C8B68AA6"/>
@@ -3045,7 +3390,7 @@
       </w:pPr>
     </w:lvl>
   </w:abstractNum>
-  <w:abstractNum w:abstractNumId="5">
+  <w:abstractNum w:abstractNumId="5" w15:restartNumberingAfterBreak="0">
     <w:nsid w:val="68345D8D"/>
     <w:multiLevelType w:val="hybridMultilevel"/>
     <w:tmpl w:val="26D28B0E"/>
@@ -3134,14 +3479,14 @@
       </w:pPr>
     </w:lvl>
   </w:abstractNum>
-  <w:abstractNum w:abstractNumId="6">
+  <w:abstractNum w:abstractNumId="6" w15:restartNumberingAfterBreak="0">
     <w:nsid w:val="7A37750A"/>
     <w:multiLevelType w:val="hybridMultilevel"/>
     <w:tmpl w:val="8DB265B4"/>
     <w:lvl w:ilvl="0" w:tplc="0802AE08">
       <w:start w:val="1"/>
       <w:numFmt w:val="upperRoman"/>
-      <w:pStyle w:val="TOC1"/>
+      <w:pStyle w:val="Inhopg1"/>
       <w:lvlText w:val="%1."/>
       <w:lvlJc w:val="right"/>
       <w:pPr>
@@ -3246,7 +3591,7 @@
 </file>
 
 <file path=word/styles.xml><?xml version="1.0" encoding="utf-8"?>
-<w:styles xmlns:mc="http://schemas.openxmlformats.org/markup-compatibility/2006" xmlns:r="http://schemas.openxmlformats.org/officeDocument/2006/relationships" xmlns:w="http://schemas.openxmlformats.org/wordprocessingml/2006/main" xmlns:w14="http://schemas.microsoft.com/office/word/2010/wordml" mc:Ignorable="w14">
+<w:styles xmlns:mc="http://schemas.openxmlformats.org/markup-compatibility/2006" xmlns:r="http://schemas.openxmlformats.org/officeDocument/2006/relationships" xmlns:w="http://schemas.openxmlformats.org/wordprocessingml/2006/main" xmlns:w14="http://schemas.microsoft.com/office/word/2010/wordml" xmlns:w15="http://schemas.microsoft.com/office/word/2012/wordml" xmlns:w16cid="http://schemas.microsoft.com/office/word/2016/wordml/cid" xmlns:w16se="http://schemas.microsoft.com/office/word/2015/wordml/symex" mc:Ignorable="w14 w15 w16se w16cid">
   <w:docDefaults>
     <w:rPrDefault>
       <w:rPr>
@@ -3261,155 +3606,392 @@
       </w:pPr>
     </w:pPrDefault>
   </w:docDefaults>
-  <w:latentStyles w:defLockedState="0" w:defUIPriority="99" w:defSemiHidden="1" w:defUnhideWhenUsed="1" w:defQFormat="0" w:count="267">
-    <w:lsdException w:name="Normal" w:semiHidden="0" w:uiPriority="0" w:unhideWhenUsed="0" w:qFormat="1"/>
-    <w:lsdException w:name="heading 1" w:semiHidden="0" w:uiPriority="9" w:unhideWhenUsed="0" w:qFormat="1"/>
-    <w:lsdException w:name="heading 2" w:uiPriority="9" w:qFormat="1"/>
-    <w:lsdException w:name="heading 3" w:uiPriority="9" w:qFormat="1"/>
-    <w:lsdException w:name="heading 4" w:uiPriority="9" w:qFormat="1"/>
-    <w:lsdException w:name="heading 5" w:uiPriority="9" w:qFormat="1"/>
-    <w:lsdException w:name="heading 6" w:uiPriority="9" w:qFormat="1"/>
-    <w:lsdException w:name="heading 7" w:uiPriority="9" w:qFormat="1"/>
-    <w:lsdException w:name="heading 8" w:uiPriority="9" w:qFormat="1"/>
-    <w:lsdException w:name="heading 9" w:uiPriority="9" w:qFormat="1"/>
-    <w:lsdException w:name="toc 1" w:uiPriority="39"/>
-    <w:lsdException w:name="toc 2" w:uiPriority="39"/>
-    <w:lsdException w:name="toc 3" w:uiPriority="39"/>
-    <w:lsdException w:name="toc 4" w:uiPriority="39"/>
-    <w:lsdException w:name="toc 5" w:uiPriority="39"/>
-    <w:lsdException w:name="toc 6" w:uiPriority="39"/>
-    <w:lsdException w:name="toc 7" w:uiPriority="39"/>
-    <w:lsdException w:name="toc 8" w:uiPriority="39"/>
-    <w:lsdException w:name="toc 9" w:uiPriority="39"/>
-    <w:lsdException w:name="footer" w:uiPriority="0" w:qFormat="1"/>
-    <w:lsdException w:name="caption" w:uiPriority="35" w:qFormat="1"/>
-    <w:lsdException w:name="Title" w:semiHidden="0" w:uiPriority="10" w:unhideWhenUsed="0" w:qFormat="1"/>
-    <w:lsdException w:name="Default Paragraph Font" w:uiPriority="1"/>
-    <w:lsdException w:name="Subtitle" w:semiHidden="0" w:uiPriority="11" w:unhideWhenUsed="0" w:qFormat="1"/>
+  <w:latentStyles w:defLockedState="0" w:defUIPriority="99" w:defSemiHidden="0" w:defUnhideWhenUsed="0" w:defQFormat="0" w:count="375">
+    <w:lsdException w:name="Normal" w:uiPriority="0" w:qFormat="1"/>
+    <w:lsdException w:name="heading 1" w:uiPriority="9" w:qFormat="1"/>
+    <w:lsdException w:name="heading 2" w:semiHidden="1" w:uiPriority="9" w:unhideWhenUsed="1" w:qFormat="1"/>
+    <w:lsdException w:name="heading 3" w:semiHidden="1" w:uiPriority="9" w:unhideWhenUsed="1" w:qFormat="1"/>
+    <w:lsdException w:name="heading 4" w:semiHidden="1" w:uiPriority="9" w:unhideWhenUsed="1" w:qFormat="1"/>
+    <w:lsdException w:name="heading 5" w:semiHidden="1" w:uiPriority="9" w:unhideWhenUsed="1" w:qFormat="1"/>
+    <w:lsdException w:name="heading 6" w:semiHidden="1" w:uiPriority="9" w:unhideWhenUsed="1" w:qFormat="1"/>
+    <w:lsdException w:name="heading 7" w:semiHidden="1" w:uiPriority="9" w:unhideWhenUsed="1" w:qFormat="1"/>
+    <w:lsdException w:name="heading 8" w:semiHidden="1" w:uiPriority="9" w:unhideWhenUsed="1" w:qFormat="1"/>
+    <w:lsdException w:name="heading 9" w:semiHidden="1" w:uiPriority="9" w:unhideWhenUsed="1" w:qFormat="1"/>
+    <w:lsdException w:name="index 1" w:semiHidden="1" w:unhideWhenUsed="1"/>
+    <w:lsdException w:name="index 2" w:semiHidden="1" w:unhideWhenUsed="1"/>
+    <w:lsdException w:name="index 3" w:semiHidden="1" w:unhideWhenUsed="1"/>
+    <w:lsdException w:name="index 4" w:semiHidden="1" w:unhideWhenUsed="1"/>
+    <w:lsdException w:name="index 5" w:semiHidden="1" w:unhideWhenUsed="1"/>
+    <w:lsdException w:name="index 6" w:semiHidden="1" w:unhideWhenUsed="1"/>
+    <w:lsdException w:name="index 7" w:semiHidden="1" w:unhideWhenUsed="1"/>
+    <w:lsdException w:name="index 8" w:semiHidden="1" w:unhideWhenUsed="1"/>
+    <w:lsdException w:name="index 9" w:semiHidden="1" w:unhideWhenUsed="1"/>
+    <w:lsdException w:name="toc 1" w:semiHidden="1" w:uiPriority="39" w:unhideWhenUsed="1"/>
+    <w:lsdException w:name="toc 2" w:semiHidden="1" w:uiPriority="39" w:unhideWhenUsed="1"/>
+    <w:lsdException w:name="toc 3" w:semiHidden="1" w:uiPriority="39" w:unhideWhenUsed="1"/>
+    <w:lsdException w:name="toc 4" w:semiHidden="1" w:uiPriority="39" w:unhideWhenUsed="1"/>
+    <w:lsdException w:name="toc 5" w:semiHidden="1" w:uiPriority="39" w:unhideWhenUsed="1"/>
+    <w:lsdException w:name="toc 6" w:semiHidden="1" w:uiPriority="39" w:unhideWhenUsed="1"/>
+    <w:lsdException w:name="toc 7" w:semiHidden="1" w:uiPriority="39" w:unhideWhenUsed="1"/>
+    <w:lsdException w:name="toc 8" w:semiHidden="1" w:uiPriority="39" w:unhideWhenUsed="1"/>
+    <w:lsdException w:name="toc 9" w:semiHidden="1" w:uiPriority="39" w:unhideWhenUsed="1"/>
+    <w:lsdException w:name="Normal Indent" w:semiHidden="1" w:unhideWhenUsed="1"/>
+    <w:lsdException w:name="footnote text" w:semiHidden="1" w:unhideWhenUsed="1"/>
+    <w:lsdException w:name="annotation text" w:semiHidden="1" w:unhideWhenUsed="1"/>
+    <w:lsdException w:name="header" w:semiHidden="1" w:unhideWhenUsed="1"/>
+    <w:lsdException w:name="footer" w:semiHidden="1" w:uiPriority="0" w:unhideWhenUsed="1" w:qFormat="1"/>
+    <w:lsdException w:name="index heading" w:semiHidden="1" w:unhideWhenUsed="1"/>
+    <w:lsdException w:name="caption" w:semiHidden="1" w:uiPriority="35" w:unhideWhenUsed="1" w:qFormat="1"/>
+    <w:lsdException w:name="table of figures" w:semiHidden="1" w:unhideWhenUsed="1"/>
+    <w:lsdException w:name="envelope address" w:semiHidden="1" w:unhideWhenUsed="1"/>
+    <w:lsdException w:name="envelope return" w:semiHidden="1" w:unhideWhenUsed="1"/>
+    <w:lsdException w:name="footnote reference" w:semiHidden="1" w:unhideWhenUsed="1"/>
+    <w:lsdException w:name="annotation reference" w:semiHidden="1" w:unhideWhenUsed="1"/>
+    <w:lsdException w:name="line number" w:semiHidden="1" w:unhideWhenUsed="1"/>
+    <w:lsdException w:name="page number" w:semiHidden="1" w:unhideWhenUsed="1"/>
+    <w:lsdException w:name="endnote reference" w:semiHidden="1" w:unhideWhenUsed="1"/>
+    <w:lsdException w:name="endnote text" w:semiHidden="1" w:unhideWhenUsed="1"/>
+    <w:lsdException w:name="table of authorities" w:semiHidden="1" w:unhideWhenUsed="1"/>
+    <w:lsdException w:name="macro" w:semiHidden="1" w:unhideWhenUsed="1"/>
+    <w:lsdException w:name="toa heading" w:semiHidden="1" w:unhideWhenUsed="1"/>
+    <w:lsdException w:name="List" w:semiHidden="1" w:unhideWhenUsed="1"/>
+    <w:lsdException w:name="List Bullet" w:semiHidden="1" w:unhideWhenUsed="1"/>
+    <w:lsdException w:name="List Number" w:semiHidden="1" w:unhideWhenUsed="1"/>
+    <w:lsdException w:name="List 2" w:semiHidden="1" w:unhideWhenUsed="1"/>
+    <w:lsdException w:name="List 3" w:semiHidden="1" w:unhideWhenUsed="1"/>
+    <w:lsdException w:name="List 4" w:semiHidden="1" w:unhideWhenUsed="1"/>
+    <w:lsdException w:name="List 5" w:semiHidden="1" w:unhideWhenUsed="1"/>
+    <w:lsdException w:name="List Bullet 2" w:semiHidden="1" w:unhideWhenUsed="1"/>
+    <w:lsdException w:name="List Bullet 3" w:semiHidden="1" w:unhideWhenUsed="1"/>
+    <w:lsdException w:name="List Bullet 4" w:semiHidden="1" w:unhideWhenUsed="1"/>
+    <w:lsdException w:name="List Bullet 5" w:semiHidden="1" w:unhideWhenUsed="1"/>
+    <w:lsdException w:name="List Number 2" w:semiHidden="1" w:unhideWhenUsed="1"/>
+    <w:lsdException w:name="List Number 3" w:semiHidden="1" w:unhideWhenUsed="1"/>
+    <w:lsdException w:name="List Number 4" w:semiHidden="1" w:unhideWhenUsed="1"/>
+    <w:lsdException w:name="List Number 5" w:semiHidden="1" w:unhideWhenUsed="1"/>
+    <w:lsdException w:name="Title" w:uiPriority="10" w:qFormat="1"/>
+    <w:lsdException w:name="Closing" w:semiHidden="1" w:unhideWhenUsed="1"/>
+    <w:lsdException w:name="Signature" w:semiHidden="1" w:unhideWhenUsed="1"/>
+    <w:lsdException w:name="Default Paragraph Font" w:semiHidden="1" w:uiPriority="1" w:unhideWhenUsed="1"/>
+    <w:lsdException w:name="Body Text" w:semiHidden="1" w:unhideWhenUsed="1"/>
+    <w:lsdException w:name="Body Text Indent" w:semiHidden="1" w:unhideWhenUsed="1"/>
+    <w:lsdException w:name="List Continue" w:semiHidden="1" w:unhideWhenUsed="1"/>
+    <w:lsdException w:name="List Continue 2" w:semiHidden="1" w:unhideWhenUsed="1"/>
+    <w:lsdException w:name="List Continue 3" w:semiHidden="1" w:unhideWhenUsed="1"/>
+    <w:lsdException w:name="List Continue 4" w:semiHidden="1" w:unhideWhenUsed="1"/>
+    <w:lsdException w:name="List Continue 5" w:semiHidden="1" w:unhideWhenUsed="1"/>
+    <w:lsdException w:name="Message Header" w:semiHidden="1" w:unhideWhenUsed="1"/>
+    <w:lsdException w:name="Subtitle" w:uiPriority="11" w:qFormat="1"/>
+    <w:lsdException w:name="Salutation" w:semiHidden="1" w:unhideWhenUsed="1"/>
+    <w:lsdException w:name="Date" w:semiHidden="1" w:unhideWhenUsed="1"/>
+    <w:lsdException w:name="Body Text First Indent" w:semiHidden="1" w:unhideWhenUsed="1"/>
+    <w:lsdException w:name="Body Text First Indent 2" w:semiHidden="1" w:unhideWhenUsed="1"/>
+    <w:lsdException w:name="Note Heading" w:semiHidden="1" w:unhideWhenUsed="1"/>
+    <w:lsdException w:name="Body Text 2" w:semiHidden="1" w:unhideWhenUsed="1"/>
+    <w:lsdException w:name="Body Text 3" w:semiHidden="1" w:unhideWhenUsed="1"/>
+    <w:lsdException w:name="Body Text Indent 2" w:semiHidden="1" w:unhideWhenUsed="1"/>
+    <w:lsdException w:name="Body Text Indent 3" w:semiHidden="1" w:unhideWhenUsed="1"/>
+    <w:lsdException w:name="Block Text" w:semiHidden="1" w:unhideWhenUsed="1"/>
+    <w:lsdException w:name="Hyperlink" w:semiHidden="1" w:unhideWhenUsed="1"/>
+    <w:lsdException w:name="FollowedHyperlink" w:semiHidden="1" w:unhideWhenUsed="1"/>
     <w:lsdException w:name="Strong" w:uiPriority="22" w:qFormat="1"/>
     <w:lsdException w:name="Emphasis" w:uiPriority="20" w:qFormat="1"/>
-    <w:lsdException w:name="Table Grid" w:semiHidden="0" w:uiPriority="39" w:unhideWhenUsed="0"/>
-    <w:lsdException w:name="Placeholder Text" w:unhideWhenUsed="0"/>
-    <w:lsdException w:name="No Spacing" w:semiHidden="0" w:uiPriority="1" w:unhideWhenUsed="0" w:qFormat="1"/>
-    <w:lsdException w:name="Light Shading" w:semiHidden="0" w:uiPriority="60" w:unhideWhenUsed="0"/>
-    <w:lsdException w:name="Light List" w:semiHidden="0" w:uiPriority="61" w:unhideWhenUsed="0"/>
-    <w:lsdException w:name="Light Grid" w:semiHidden="0" w:uiPriority="62" w:unhideWhenUsed="0"/>
-    <w:lsdException w:name="Medium Shading 1" w:semiHidden="0" w:uiPriority="63" w:unhideWhenUsed="0"/>
-    <w:lsdException w:name="Medium Shading 2" w:semiHidden="0" w:uiPriority="64" w:unhideWhenUsed="0"/>
-    <w:lsdException w:name="Medium List 1" w:semiHidden="0" w:uiPriority="65" w:unhideWhenUsed="0"/>
-    <w:lsdException w:name="Medium List 2" w:semiHidden="0" w:uiPriority="66" w:unhideWhenUsed="0"/>
-    <w:lsdException w:name="Medium Grid 1" w:semiHidden="0" w:uiPriority="67" w:unhideWhenUsed="0"/>
-    <w:lsdException w:name="Medium Grid 2" w:semiHidden="0" w:uiPriority="68" w:unhideWhenUsed="0"/>
-    <w:lsdException w:name="Medium Grid 3" w:semiHidden="0" w:uiPriority="69" w:unhideWhenUsed="0"/>
-    <w:lsdException w:name="Dark List" w:semiHidden="0" w:uiPriority="70" w:unhideWhenUsed="0"/>
-    <w:lsdException w:name="Colorful Shading" w:semiHidden="0" w:uiPriority="71" w:unhideWhenUsed="0"/>
-    <w:lsdException w:name="Colorful List" w:semiHidden="0" w:uiPriority="72" w:unhideWhenUsed="0"/>
-    <w:lsdException w:name="Colorful Grid" w:semiHidden="0" w:uiPriority="73" w:unhideWhenUsed="0"/>
-    <w:lsdException w:name="Light Shading Accent 1" w:semiHidden="0" w:uiPriority="60" w:unhideWhenUsed="0"/>
-    <w:lsdException w:name="Light List Accent 1" w:semiHidden="0" w:uiPriority="61" w:unhideWhenUsed="0"/>
-    <w:lsdException w:name="Light Grid Accent 1" w:semiHidden="0" w:uiPriority="62" w:unhideWhenUsed="0"/>
-    <w:lsdException w:name="Medium Shading 1 Accent 1" w:semiHidden="0" w:uiPriority="63" w:unhideWhenUsed="0"/>
-    <w:lsdException w:name="Medium Shading 2 Accent 1" w:semiHidden="0" w:uiPriority="64" w:unhideWhenUsed="0"/>
-    <w:lsdException w:name="Medium List 1 Accent 1" w:semiHidden="0" w:uiPriority="65" w:unhideWhenUsed="0"/>
-    <w:lsdException w:name="Revision" w:unhideWhenUsed="0"/>
+    <w:lsdException w:name="Document Map" w:semiHidden="1" w:unhideWhenUsed="1"/>
+    <w:lsdException w:name="Plain Text" w:semiHidden="1" w:unhideWhenUsed="1"/>
+    <w:lsdException w:name="E-mail Signature" w:semiHidden="1" w:unhideWhenUsed="1"/>
+    <w:lsdException w:name="HTML Top of Form" w:semiHidden="1" w:unhideWhenUsed="1"/>
+    <w:lsdException w:name="HTML Bottom of Form" w:semiHidden="1" w:unhideWhenUsed="1"/>
+    <w:lsdException w:name="Normal (Web)" w:semiHidden="1" w:unhideWhenUsed="1"/>
+    <w:lsdException w:name="HTML Acronym" w:semiHidden="1" w:unhideWhenUsed="1"/>
+    <w:lsdException w:name="HTML Address" w:semiHidden="1" w:unhideWhenUsed="1"/>
+    <w:lsdException w:name="HTML Cite" w:semiHidden="1" w:unhideWhenUsed="1"/>
+    <w:lsdException w:name="HTML Code" w:semiHidden="1" w:unhideWhenUsed="1"/>
+    <w:lsdException w:name="HTML Definition" w:semiHidden="1" w:unhideWhenUsed="1"/>
+    <w:lsdException w:name="HTML Keyboard" w:semiHidden="1" w:unhideWhenUsed="1"/>
+    <w:lsdException w:name="HTML Preformatted" w:semiHidden="1" w:unhideWhenUsed="1"/>
+    <w:lsdException w:name="HTML Sample" w:semiHidden="1" w:unhideWhenUsed="1"/>
+    <w:lsdException w:name="HTML Typewriter" w:semiHidden="1" w:unhideWhenUsed="1"/>
+    <w:lsdException w:name="HTML Variable" w:semiHidden="1" w:unhideWhenUsed="1"/>
+    <w:lsdException w:name="Normal Table" w:semiHidden="1" w:unhideWhenUsed="1"/>
+    <w:lsdException w:name="annotation subject" w:semiHidden="1" w:unhideWhenUsed="1"/>
+    <w:lsdException w:name="No List" w:semiHidden="1" w:unhideWhenUsed="1"/>
+    <w:lsdException w:name="Outline List 1" w:semiHidden="1" w:unhideWhenUsed="1"/>
+    <w:lsdException w:name="Outline List 2" w:semiHidden="1" w:unhideWhenUsed="1"/>
+    <w:lsdException w:name="Outline List 3" w:semiHidden="1" w:unhideWhenUsed="1"/>
+    <w:lsdException w:name="Table Simple 1" w:semiHidden="1" w:unhideWhenUsed="1"/>
+    <w:lsdException w:name="Table Simple 2" w:semiHidden="1" w:unhideWhenUsed="1"/>
+    <w:lsdException w:name="Table Simple 3" w:semiHidden="1" w:unhideWhenUsed="1"/>
+    <w:lsdException w:name="Table Classic 1" w:semiHidden="1" w:unhideWhenUsed="1"/>
+    <w:lsdException w:name="Table Classic 2" w:semiHidden="1" w:unhideWhenUsed="1"/>
+    <w:lsdException w:name="Table Classic 3" w:semiHidden="1" w:unhideWhenUsed="1"/>
+    <w:lsdException w:name="Table Classic 4" w:semiHidden="1" w:unhideWhenUsed="1"/>
+    <w:lsdException w:name="Table Colorful 1" w:semiHidden="1" w:unhideWhenUsed="1"/>
+    <w:lsdException w:name="Table Colorful 2" w:semiHidden="1" w:unhideWhenUsed="1"/>
+    <w:lsdException w:name="Table Colorful 3" w:semiHidden="1" w:unhideWhenUsed="1"/>
+    <w:lsdException w:name="Table Columns 1" w:semiHidden="1" w:unhideWhenUsed="1"/>
+    <w:lsdException w:name="Table Columns 2" w:semiHidden="1" w:unhideWhenUsed="1"/>
+    <w:lsdException w:name="Table Columns 3" w:semiHidden="1" w:unhideWhenUsed="1"/>
+    <w:lsdException w:name="Table Columns 4" w:semiHidden="1" w:unhideWhenUsed="1"/>
+    <w:lsdException w:name="Table Columns 5" w:semiHidden="1" w:unhideWhenUsed="1"/>
+    <w:lsdException w:name="Table Grid 1" w:semiHidden="1" w:unhideWhenUsed="1"/>
+    <w:lsdException w:name="Table Grid 2" w:semiHidden="1" w:unhideWhenUsed="1"/>
+    <w:lsdException w:name="Table Grid 3" w:semiHidden="1" w:unhideWhenUsed="1"/>
+    <w:lsdException w:name="Table Grid 4" w:semiHidden="1" w:unhideWhenUsed="1"/>
+    <w:lsdException w:name="Table Grid 5" w:semiHidden="1" w:unhideWhenUsed="1"/>
+    <w:lsdException w:name="Table Grid 6" w:semiHidden="1" w:unhideWhenUsed="1"/>
+    <w:lsdException w:name="Table Grid 7" w:semiHidden="1" w:unhideWhenUsed="1"/>
+    <w:lsdException w:name="Table Grid 8" w:semiHidden="1" w:unhideWhenUsed="1"/>
+    <w:lsdException w:name="Table List 1" w:semiHidden="1" w:unhideWhenUsed="1"/>
+    <w:lsdException w:name="Table List 2" w:semiHidden="1" w:unhideWhenUsed="1"/>
+    <w:lsdException w:name="Table List 3" w:semiHidden="1" w:unhideWhenUsed="1"/>
+    <w:lsdException w:name="Table List 4" w:semiHidden="1" w:unhideWhenUsed="1"/>
+    <w:lsdException w:name="Table List 5" w:semiHidden="1" w:unhideWhenUsed="1"/>
+    <w:lsdException w:name="Table List 6" w:semiHidden="1" w:unhideWhenUsed="1"/>
+    <w:lsdException w:name="Table List 7" w:semiHidden="1" w:unhideWhenUsed="1"/>
+    <w:lsdException w:name="Table List 8" w:semiHidden="1" w:unhideWhenUsed="1"/>
+    <w:lsdException w:name="Table 3D effects 1" w:semiHidden="1" w:unhideWhenUsed="1"/>
+    <w:lsdException w:name="Table 3D effects 2" w:semiHidden="1" w:unhideWhenUsed="1"/>
+    <w:lsdException w:name="Table 3D effects 3" w:semiHidden="1" w:unhideWhenUsed="1"/>
+    <w:lsdException w:name="Table Contemporary" w:semiHidden="1" w:unhideWhenUsed="1"/>
+    <w:lsdException w:name="Table Elegant" w:semiHidden="1" w:unhideWhenUsed="1"/>
+    <w:lsdException w:name="Table Professional" w:semiHidden="1" w:unhideWhenUsed="1"/>
+    <w:lsdException w:name="Table Subtle 1" w:semiHidden="1" w:unhideWhenUsed="1"/>
+    <w:lsdException w:name="Table Subtle 2" w:semiHidden="1" w:unhideWhenUsed="1"/>
+    <w:lsdException w:name="Table Web 1" w:semiHidden="1" w:unhideWhenUsed="1"/>
+    <w:lsdException w:name="Table Web 2" w:semiHidden="1" w:unhideWhenUsed="1"/>
+    <w:lsdException w:name="Table Web 3" w:semiHidden="1" w:unhideWhenUsed="1"/>
+    <w:lsdException w:name="Balloon Text" w:semiHidden="1" w:unhideWhenUsed="1"/>
+    <w:lsdException w:name="Table Grid" w:semiHidden="1" w:uiPriority="39" w:unhideWhenUsed="1"/>
+    <w:lsdException w:name="Table Theme" w:semiHidden="1" w:unhideWhenUsed="1"/>
+    <w:lsdException w:name="Placeholder Text" w:semiHidden="1"/>
+    <w:lsdException w:name="No Spacing" w:uiPriority="1" w:qFormat="1"/>
+    <w:lsdException w:name="Light Shading" w:uiPriority="60"/>
+    <w:lsdException w:name="Light List" w:uiPriority="61"/>
+    <w:lsdException w:name="Light Grid" w:uiPriority="62"/>
+    <w:lsdException w:name="Medium Shading 1" w:uiPriority="63"/>
+    <w:lsdException w:name="Medium Shading 2" w:uiPriority="64"/>
+    <w:lsdException w:name="Medium List 1" w:uiPriority="65"/>
+    <w:lsdException w:name="Medium List 2" w:uiPriority="66"/>
+    <w:lsdException w:name="Medium Grid 1" w:uiPriority="67"/>
+    <w:lsdException w:name="Medium Grid 2" w:uiPriority="68"/>
+    <w:lsdException w:name="Medium Grid 3" w:uiPriority="69"/>
+    <w:lsdException w:name="Dark List" w:uiPriority="70"/>
+    <w:lsdException w:name="Colorful Shading" w:uiPriority="71"/>
+    <w:lsdException w:name="Colorful List" w:uiPriority="72"/>
+    <w:lsdException w:name="Colorful Grid" w:uiPriority="73"/>
+    <w:lsdException w:name="Light Shading Accent 1" w:uiPriority="60"/>
+    <w:lsdException w:name="Light List Accent 1" w:uiPriority="61"/>
+    <w:lsdException w:name="Light Grid Accent 1" w:uiPriority="62"/>
+    <w:lsdException w:name="Medium Shading 1 Accent 1" w:uiPriority="63"/>
+    <w:lsdException w:name="Medium Shading 2 Accent 1" w:uiPriority="64"/>
+    <w:lsdException w:name="Medium List 1 Accent 1" w:uiPriority="65"/>
+    <w:lsdException w:name="Revision" w:semiHidden="1"/>
     <w:lsdException w:name="List Paragraph" w:uiPriority="34" w:qFormat="1"/>
     <w:lsdException w:name="Quote" w:uiPriority="29" w:qFormat="1"/>
     <w:lsdException w:name="Intense Quote" w:uiPriority="30" w:qFormat="1"/>
-    <w:lsdException w:name="Medium List 2 Accent 1" w:semiHidden="0" w:uiPriority="66" w:unhideWhenUsed="0"/>
-    <w:lsdException w:name="Medium Grid 1 Accent 1" w:semiHidden="0" w:uiPriority="67" w:unhideWhenUsed="0"/>
-    <w:lsdException w:name="Medium Grid 2 Accent 1" w:semiHidden="0" w:uiPriority="68" w:unhideWhenUsed="0"/>
-    <w:lsdException w:name="Medium Grid 3 Accent 1" w:semiHidden="0" w:uiPriority="69" w:unhideWhenUsed="0"/>
-    <w:lsdException w:name="Dark List Accent 1" w:semiHidden="0" w:uiPriority="70" w:unhideWhenUsed="0"/>
-    <w:lsdException w:name="Colorful Shading Accent 1" w:semiHidden="0" w:uiPriority="71" w:unhideWhenUsed="0"/>
-    <w:lsdException w:name="Colorful List Accent 1" w:semiHidden="0" w:uiPriority="72" w:unhideWhenUsed="0"/>
-    <w:lsdException w:name="Colorful Grid Accent 1" w:semiHidden="0" w:uiPriority="73" w:unhideWhenUsed="0"/>
-    <w:lsdException w:name="Light Shading Accent 2" w:semiHidden="0" w:uiPriority="60" w:unhideWhenUsed="0"/>
-    <w:lsdException w:name="Light List Accent 2" w:semiHidden="0" w:uiPriority="61" w:unhideWhenUsed="0"/>
-    <w:lsdException w:name="Light Grid Accent 2" w:semiHidden="0" w:uiPriority="62" w:unhideWhenUsed="0"/>
-    <w:lsdException w:name="Medium Shading 1 Accent 2" w:semiHidden="0" w:uiPriority="63" w:unhideWhenUsed="0"/>
-    <w:lsdException w:name="Medium Shading 2 Accent 2" w:semiHidden="0" w:uiPriority="64" w:unhideWhenUsed="0"/>
-    <w:lsdException w:name="Medium List 1 Accent 2" w:semiHidden="0" w:uiPriority="65" w:unhideWhenUsed="0"/>
-    <w:lsdException w:name="Medium List 2 Accent 2" w:semiHidden="0" w:uiPriority="66" w:unhideWhenUsed="0"/>
-    <w:lsdException w:name="Medium Grid 1 Accent 2" w:semiHidden="0" w:uiPriority="67" w:unhideWhenUsed="0"/>
-    <w:lsdException w:name="Medium Grid 2 Accent 2" w:semiHidden="0" w:uiPriority="68" w:unhideWhenUsed="0"/>
-    <w:lsdException w:name="Medium Grid 3 Accent 2" w:semiHidden="0" w:uiPriority="69" w:unhideWhenUsed="0"/>
-    <w:lsdException w:name="Dark List Accent 2" w:semiHidden="0" w:uiPriority="70" w:unhideWhenUsed="0"/>
-    <w:lsdException w:name="Colorful Shading Accent 2" w:semiHidden="0" w:uiPriority="71" w:unhideWhenUsed="0"/>
-    <w:lsdException w:name="Colorful List Accent 2" w:semiHidden="0" w:uiPriority="72" w:unhideWhenUsed="0"/>
-    <w:lsdException w:name="Colorful Grid Accent 2" w:semiHidden="0" w:uiPriority="73" w:unhideWhenUsed="0"/>
-    <w:lsdException w:name="Light Shading Accent 3" w:semiHidden="0" w:uiPriority="60" w:unhideWhenUsed="0"/>
-    <w:lsdException w:name="Light List Accent 3" w:semiHidden="0" w:uiPriority="61" w:unhideWhenUsed="0"/>
-    <w:lsdException w:name="Light Grid Accent 3" w:semiHidden="0" w:uiPriority="62" w:unhideWhenUsed="0"/>
-    <w:lsdException w:name="Medium Shading 1 Accent 3" w:semiHidden="0" w:uiPriority="63" w:unhideWhenUsed="0"/>
-    <w:lsdException w:name="Medium Shading 2 Accent 3" w:semiHidden="0" w:uiPriority="64" w:unhideWhenUsed="0"/>
-    <w:lsdException w:name="Medium List 1 Accent 3" w:semiHidden="0" w:uiPriority="65" w:unhideWhenUsed="0"/>
-    <w:lsdException w:name="Medium List 2 Accent 3" w:semiHidden="0" w:uiPriority="66" w:unhideWhenUsed="0"/>
-    <w:lsdException w:name="Medium Grid 1 Accent 3" w:semiHidden="0" w:uiPriority="67" w:unhideWhenUsed="0"/>
-    <w:lsdException w:name="Medium Grid 2 Accent 3" w:semiHidden="0" w:uiPriority="68" w:unhideWhenUsed="0"/>
-    <w:lsdException w:name="Medium Grid 3 Accent 3" w:semiHidden="0" w:uiPriority="69" w:unhideWhenUsed="0"/>
-    <w:lsdException w:name="Dark List Accent 3" w:semiHidden="0" w:uiPriority="70" w:unhideWhenUsed="0"/>
-    <w:lsdException w:name="Colorful Shading Accent 3" w:semiHidden="0" w:uiPriority="71" w:unhideWhenUsed="0"/>
-    <w:lsdException w:name="Colorful List Accent 3" w:semiHidden="0" w:uiPriority="72" w:unhideWhenUsed="0"/>
-    <w:lsdException w:name="Colorful Grid Accent 3" w:semiHidden="0" w:uiPriority="73" w:unhideWhenUsed="0"/>
-    <w:lsdException w:name="Light Shading Accent 4" w:semiHidden="0" w:uiPriority="60" w:unhideWhenUsed="0"/>
-    <w:lsdException w:name="Light List Accent 4" w:semiHidden="0" w:uiPriority="61" w:unhideWhenUsed="0"/>
-    <w:lsdException w:name="Light Grid Accent 4" w:semiHidden="0" w:uiPriority="62" w:unhideWhenUsed="0"/>
-    <w:lsdException w:name="Medium Shading 1 Accent 4" w:semiHidden="0" w:uiPriority="63" w:unhideWhenUsed="0"/>
-    <w:lsdException w:name="Medium Shading 2 Accent 4" w:semiHidden="0" w:uiPriority="64" w:unhideWhenUsed="0"/>
-    <w:lsdException w:name="Medium List 1 Accent 4" w:semiHidden="0" w:uiPriority="65" w:unhideWhenUsed="0"/>
-    <w:lsdException w:name="Medium List 2 Accent 4" w:semiHidden="0" w:uiPriority="66" w:unhideWhenUsed="0"/>
-    <w:lsdException w:name="Medium Grid 1 Accent 4" w:semiHidden="0" w:uiPriority="67" w:unhideWhenUsed="0"/>
-    <w:lsdException w:name="Medium Grid 2 Accent 4" w:semiHidden="0" w:uiPriority="68" w:unhideWhenUsed="0"/>
-    <w:lsdException w:name="Medium Grid 3 Accent 4" w:semiHidden="0" w:uiPriority="69" w:unhideWhenUsed="0"/>
-    <w:lsdException w:name="Dark List Accent 4" w:semiHidden="0" w:uiPriority="70" w:unhideWhenUsed="0"/>
-    <w:lsdException w:name="Colorful Shading Accent 4" w:semiHidden="0" w:uiPriority="71" w:unhideWhenUsed="0"/>
-    <w:lsdException w:name="Colorful List Accent 4" w:semiHidden="0" w:uiPriority="72" w:unhideWhenUsed="0"/>
-    <w:lsdException w:name="Colorful Grid Accent 4" w:semiHidden="0" w:uiPriority="73" w:unhideWhenUsed="0"/>
-    <w:lsdException w:name="Light Shading Accent 5" w:semiHidden="0" w:uiPriority="60" w:unhideWhenUsed="0"/>
-    <w:lsdException w:name="Light List Accent 5" w:semiHidden="0" w:uiPriority="61" w:unhideWhenUsed="0"/>
-    <w:lsdException w:name="Light Grid Accent 5" w:semiHidden="0" w:uiPriority="62" w:unhideWhenUsed="0"/>
-    <w:lsdException w:name="Medium Shading 1 Accent 5" w:semiHidden="0" w:uiPriority="63" w:unhideWhenUsed="0"/>
-    <w:lsdException w:name="Medium Shading 2 Accent 5" w:semiHidden="0" w:uiPriority="64" w:unhideWhenUsed="0"/>
-    <w:lsdException w:name="Medium List 1 Accent 5" w:semiHidden="0" w:uiPriority="65" w:unhideWhenUsed="0"/>
-    <w:lsdException w:name="Medium List 2 Accent 5" w:semiHidden="0" w:uiPriority="66" w:unhideWhenUsed="0"/>
-    <w:lsdException w:name="Medium Grid 1 Accent 5" w:semiHidden="0" w:uiPriority="67" w:unhideWhenUsed="0"/>
-    <w:lsdException w:name="Medium Grid 2 Accent 5" w:semiHidden="0" w:uiPriority="68" w:unhideWhenUsed="0"/>
-    <w:lsdException w:name="Medium Grid 3 Accent 5" w:semiHidden="0" w:uiPriority="69" w:unhideWhenUsed="0"/>
-    <w:lsdException w:name="Dark List Accent 5" w:semiHidden="0" w:uiPriority="70" w:unhideWhenUsed="0"/>
-    <w:lsdException w:name="Colorful Shading Accent 5" w:semiHidden="0" w:uiPriority="71" w:unhideWhenUsed="0"/>
-    <w:lsdException w:name="Colorful List Accent 5" w:semiHidden="0" w:uiPriority="72" w:unhideWhenUsed="0"/>
-    <w:lsdException w:name="Colorful Grid Accent 5" w:semiHidden="0" w:uiPriority="73" w:unhideWhenUsed="0"/>
-    <w:lsdException w:name="Light Shading Accent 6" w:semiHidden="0" w:uiPriority="60" w:unhideWhenUsed="0"/>
-    <w:lsdException w:name="Light List Accent 6" w:semiHidden="0" w:uiPriority="61" w:unhideWhenUsed="0"/>
-    <w:lsdException w:name="Light Grid Accent 6" w:semiHidden="0" w:uiPriority="62" w:unhideWhenUsed="0"/>
-    <w:lsdException w:name="Medium Shading 1 Accent 6" w:semiHidden="0" w:uiPriority="63" w:unhideWhenUsed="0"/>
-    <w:lsdException w:name="Medium Shading 2 Accent 6" w:semiHidden="0" w:uiPriority="64" w:unhideWhenUsed="0"/>
-    <w:lsdException w:name="Medium List 1 Accent 6" w:semiHidden="0" w:uiPriority="65" w:unhideWhenUsed="0"/>
-    <w:lsdException w:name="Medium List 2 Accent 6" w:semiHidden="0" w:uiPriority="66" w:unhideWhenUsed="0"/>
-    <w:lsdException w:name="Medium Grid 1 Accent 6" w:semiHidden="0" w:uiPriority="67" w:unhideWhenUsed="0"/>
-    <w:lsdException w:name="Medium Grid 2 Accent 6" w:semiHidden="0" w:uiPriority="68" w:unhideWhenUsed="0"/>
-    <w:lsdException w:name="Medium Grid 3 Accent 6" w:semiHidden="0" w:uiPriority="69" w:unhideWhenUsed="0"/>
-    <w:lsdException w:name="Dark List Accent 6" w:semiHidden="0" w:uiPriority="70" w:unhideWhenUsed="0"/>
-    <w:lsdException w:name="Colorful Shading Accent 6" w:semiHidden="0" w:uiPriority="71" w:unhideWhenUsed="0"/>
-    <w:lsdException w:name="Colorful List Accent 6" w:semiHidden="0" w:uiPriority="72" w:unhideWhenUsed="0"/>
-    <w:lsdException w:name="Colorful Grid Accent 6" w:semiHidden="0" w:uiPriority="73" w:unhideWhenUsed="0"/>
+    <w:lsdException w:name="Medium List 2 Accent 1" w:uiPriority="66"/>
+    <w:lsdException w:name="Medium Grid 1 Accent 1" w:uiPriority="67"/>
+    <w:lsdException w:name="Medium Grid 2 Accent 1" w:uiPriority="68"/>
+    <w:lsdException w:name="Medium Grid 3 Accent 1" w:uiPriority="69"/>
+    <w:lsdException w:name="Dark List Accent 1" w:uiPriority="70"/>
+    <w:lsdException w:name="Colorful Shading Accent 1" w:uiPriority="71"/>
+    <w:lsdException w:name="Colorful List Accent 1" w:uiPriority="72"/>
+    <w:lsdException w:name="Colorful Grid Accent 1" w:uiPriority="73"/>
+    <w:lsdException w:name="Light Shading Accent 2" w:uiPriority="60"/>
+    <w:lsdException w:name="Light List Accent 2" w:uiPriority="61"/>
+    <w:lsdException w:name="Light Grid Accent 2" w:uiPriority="62"/>
+    <w:lsdException w:name="Medium Shading 1 Accent 2" w:uiPriority="63"/>
+    <w:lsdException w:name="Medium Shading 2 Accent 2" w:uiPriority="64"/>
+    <w:lsdException w:name="Medium List 1 Accent 2" w:uiPriority="65"/>
+    <w:lsdException w:name="Medium List 2 Accent 2" w:uiPriority="66"/>
+    <w:lsdException w:name="Medium Grid 1 Accent 2" w:uiPriority="67"/>
+    <w:lsdException w:name="Medium Grid 2 Accent 2" w:uiPriority="68"/>
+    <w:lsdException w:name="Medium Grid 3 Accent 2" w:uiPriority="69"/>
+    <w:lsdException w:name="Dark List Accent 2" w:uiPriority="70"/>
+    <w:lsdException w:name="Colorful Shading Accent 2" w:uiPriority="71"/>
+    <w:lsdException w:name="Colorful List Accent 2" w:uiPriority="72"/>
+    <w:lsdException w:name="Colorful Grid Accent 2" w:uiPriority="73"/>
+    <w:lsdException w:name="Light Shading Accent 3" w:uiPriority="60"/>
+    <w:lsdException w:name="Light List Accent 3" w:uiPriority="61"/>
+    <w:lsdException w:name="Light Grid Accent 3" w:uiPriority="62"/>
+    <w:lsdException w:name="Medium Shading 1 Accent 3" w:uiPriority="63"/>
+    <w:lsdException w:name="Medium Shading 2 Accent 3" w:uiPriority="64"/>
+    <w:lsdException w:name="Medium List 1 Accent 3" w:uiPriority="65"/>
+    <w:lsdException w:name="Medium List 2 Accent 3" w:uiPriority="66"/>
+    <w:lsdException w:name="Medium Grid 1 Accent 3" w:uiPriority="67"/>
+    <w:lsdException w:name="Medium Grid 2 Accent 3" w:uiPriority="68"/>
+    <w:lsdException w:name="Medium Grid 3 Accent 3" w:uiPriority="69"/>
+    <w:lsdException w:name="Dark List Accent 3" w:uiPriority="70"/>
+    <w:lsdException w:name="Colorful Shading Accent 3" w:uiPriority="71"/>
+    <w:lsdException w:name="Colorful List Accent 3" w:uiPriority="72"/>
+    <w:lsdException w:name="Colorful Grid Accent 3" w:uiPriority="73"/>
+    <w:lsdException w:name="Light Shading Accent 4" w:uiPriority="60"/>
+    <w:lsdException w:name="Light List Accent 4" w:uiPriority="61"/>
+    <w:lsdException w:name="Light Grid Accent 4" w:uiPriority="62"/>
+    <w:lsdException w:name="Medium Shading 1 Accent 4" w:uiPriority="63"/>
+    <w:lsdException w:name="Medium Shading 2 Accent 4" w:uiPriority="64"/>
+    <w:lsdException w:name="Medium List 1 Accent 4" w:uiPriority="65"/>
+    <w:lsdException w:name="Medium List 2 Accent 4" w:uiPriority="66"/>
+    <w:lsdException w:name="Medium Grid 1 Accent 4" w:uiPriority="67"/>
+    <w:lsdException w:name="Medium Grid 2 Accent 4" w:uiPriority="68"/>
+    <w:lsdException w:name="Medium Grid 3 Accent 4" w:uiPriority="69"/>
+    <w:lsdException w:name="Dark List Accent 4" w:uiPriority="70"/>
+    <w:lsdException w:name="Colorful Shading Accent 4" w:uiPriority="71"/>
+    <w:lsdException w:name="Colorful List Accent 4" w:uiPriority="72"/>
+    <w:lsdException w:name="Colorful Grid Accent 4" w:uiPriority="73"/>
+    <w:lsdException w:name="Light Shading Accent 5" w:uiPriority="60"/>
+    <w:lsdException w:name="Light List Accent 5" w:uiPriority="61"/>
+    <w:lsdException w:name="Light Grid Accent 5" w:uiPriority="62"/>
+    <w:lsdException w:name="Medium Shading 1 Accent 5" w:uiPriority="63"/>
+    <w:lsdException w:name="Medium Shading 2 Accent 5" w:uiPriority="64"/>
+    <w:lsdException w:name="Medium List 1 Accent 5" w:uiPriority="65"/>
+    <w:lsdException w:name="Medium List 2 Accent 5" w:uiPriority="66"/>
+    <w:lsdException w:name="Medium Grid 1 Accent 5" w:uiPriority="67"/>
+    <w:lsdException w:name="Medium Grid 2 Accent 5" w:uiPriority="68"/>
+    <w:lsdException w:name="Medium Grid 3 Accent 5" w:uiPriority="69"/>
+    <w:lsdException w:name="Dark List Accent 5" w:uiPriority="70"/>
+    <w:lsdException w:name="Colorful Shading Accent 5" w:uiPriority="71"/>
+    <w:lsdException w:name="Colorful List Accent 5" w:uiPriority="72"/>
+    <w:lsdException w:name="Colorful Grid Accent 5" w:uiPriority="73"/>
+    <w:lsdException w:name="Light Shading Accent 6" w:uiPriority="60"/>
+    <w:lsdException w:name="Light List Accent 6" w:uiPriority="61"/>
+    <w:lsdException w:name="Light Grid Accent 6" w:uiPriority="62"/>
+    <w:lsdException w:name="Medium Shading 1 Accent 6" w:uiPriority="63"/>
+    <w:lsdException w:name="Medium Shading 2 Accent 6" w:uiPriority="64"/>
+    <w:lsdException w:name="Medium List 1 Accent 6" w:uiPriority="65"/>
+    <w:lsdException w:name="Medium List 2 Accent 6" w:uiPriority="66"/>
+    <w:lsdException w:name="Medium Grid 1 Accent 6" w:uiPriority="67"/>
+    <w:lsdException w:name="Medium Grid 2 Accent 6" w:uiPriority="68"/>
+    <w:lsdException w:name="Medium Grid 3 Accent 6" w:uiPriority="69"/>
+    <w:lsdException w:name="Dark List Accent 6" w:uiPriority="70"/>
+    <w:lsdException w:name="Colorful Shading Accent 6" w:uiPriority="71"/>
+    <w:lsdException w:name="Colorful List Accent 6" w:uiPriority="72"/>
+    <w:lsdException w:name="Colorful Grid Accent 6" w:uiPriority="73"/>
     <w:lsdException w:name="Subtle Emphasis" w:uiPriority="19" w:qFormat="1"/>
     <w:lsdException w:name="Intense Emphasis" w:uiPriority="21" w:qFormat="1"/>
     <w:lsdException w:name="Subtle Reference" w:uiPriority="31" w:qFormat="1"/>
-    <w:lsdException w:name="Intense Reference" w:uiPriority="32" w:qFormat="1"/>
-    <w:lsdException w:name="Book Title" w:uiPriority="33" w:qFormat="1"/>
-    <w:lsdException w:name="Bibliography" w:uiPriority="37"/>
-    <w:lsdException w:name="TOC Heading" w:uiPriority="39" w:qFormat="1"/>
+    <w:lsdException w:name="Intense Reference" w:semiHidden="1" w:uiPriority="32" w:unhideWhenUsed="1" w:qFormat="1"/>
+    <w:lsdException w:name="Book Title" w:semiHidden="1" w:uiPriority="33" w:unhideWhenUsed="1" w:qFormat="1"/>
+    <w:lsdException w:name="Bibliography" w:semiHidden="1" w:uiPriority="37" w:unhideWhenUsed="1"/>
+    <w:lsdException w:name="TOC Heading" w:semiHidden="1" w:uiPriority="39" w:unhideWhenUsed="1" w:qFormat="1"/>
+    <w:lsdException w:name="Plain Table 1" w:uiPriority="41"/>
+    <w:lsdException w:name="Plain Table 2" w:uiPriority="42"/>
+    <w:lsdException w:name="Plain Table 3" w:uiPriority="43"/>
+    <w:lsdException w:name="Plain Table 4" w:uiPriority="44"/>
+    <w:lsdException w:name="Plain Table 5" w:uiPriority="45"/>
+    <w:lsdException w:name="Grid Table Light" w:uiPriority="40"/>
+    <w:lsdException w:name="Grid Table 1 Light" w:uiPriority="46"/>
+    <w:lsdException w:name="Grid Table 2" w:uiPriority="47"/>
+    <w:lsdException w:name="Grid Table 3" w:uiPriority="48"/>
+    <w:lsdException w:name="Grid Table 4" w:uiPriority="49"/>
+    <w:lsdException w:name="Grid Table 5 Dark" w:uiPriority="50"/>
+    <w:lsdException w:name="Grid Table 6 Colorful" w:uiPriority="51"/>
+    <w:lsdException w:name="Grid Table 7 Colorful" w:uiPriority="52"/>
+    <w:lsdException w:name="Grid Table 1 Light Accent 1" w:uiPriority="46"/>
+    <w:lsdException w:name="Grid Table 2 Accent 1" w:uiPriority="47"/>
+    <w:lsdException w:name="Grid Table 3 Accent 1" w:uiPriority="48"/>
+    <w:lsdException w:name="Grid Table 4 Accent 1" w:uiPriority="49"/>
+    <w:lsdException w:name="Grid Table 5 Dark Accent 1" w:uiPriority="50"/>
+    <w:lsdException w:name="Grid Table 6 Colorful Accent 1" w:uiPriority="51"/>
+    <w:lsdException w:name="Grid Table 7 Colorful Accent 1" w:uiPriority="52"/>
+    <w:lsdException w:name="Grid Table 1 Light Accent 2" w:uiPriority="46"/>
+    <w:lsdException w:name="Grid Table 2 Accent 2" w:uiPriority="47"/>
+    <w:lsdException w:name="Grid Table 3 Accent 2" w:uiPriority="48"/>
+    <w:lsdException w:name="Grid Table 4 Accent 2" w:uiPriority="49"/>
+    <w:lsdException w:name="Grid Table 5 Dark Accent 2" w:uiPriority="50"/>
+    <w:lsdException w:name="Grid Table 6 Colorful Accent 2" w:uiPriority="51"/>
+    <w:lsdException w:name="Grid Table 7 Colorful Accent 2" w:uiPriority="52"/>
+    <w:lsdException w:name="Grid Table 1 Light Accent 3" w:uiPriority="46"/>
+    <w:lsdException w:name="Grid Table 2 Accent 3" w:uiPriority="47"/>
+    <w:lsdException w:name="Grid Table 3 Accent 3" w:uiPriority="48"/>
+    <w:lsdException w:name="Grid Table 4 Accent 3" w:uiPriority="49"/>
+    <w:lsdException w:name="Grid Table 5 Dark Accent 3" w:uiPriority="50"/>
+    <w:lsdException w:name="Grid Table 6 Colorful Accent 3" w:uiPriority="51"/>
+    <w:lsdException w:name="Grid Table 7 Colorful Accent 3" w:uiPriority="52"/>
+    <w:lsdException w:name="Grid Table 1 Light Accent 4" w:uiPriority="46"/>
+    <w:lsdException w:name="Grid Table 2 Accent 4" w:uiPriority="47"/>
+    <w:lsdException w:name="Grid Table 3 Accent 4" w:uiPriority="48"/>
+    <w:lsdException w:name="Grid Table 4 Accent 4" w:uiPriority="49"/>
+    <w:lsdException w:name="Grid Table 5 Dark Accent 4" w:uiPriority="50"/>
+    <w:lsdException w:name="Grid Table 6 Colorful Accent 4" w:uiPriority="51"/>
+    <w:lsdException w:name="Grid Table 7 Colorful Accent 4" w:uiPriority="52"/>
+    <w:lsdException w:name="Grid Table 1 Light Accent 5" w:uiPriority="46"/>
+    <w:lsdException w:name="Grid Table 2 Accent 5" w:uiPriority="47"/>
+    <w:lsdException w:name="Grid Table 3 Accent 5" w:uiPriority="48"/>
+    <w:lsdException w:name="Grid Table 4 Accent 5" w:uiPriority="49"/>
+    <w:lsdException w:name="Grid Table 5 Dark Accent 5" w:uiPriority="50"/>
+    <w:lsdException w:name="Grid Table 6 Colorful Accent 5" w:uiPriority="51"/>
+    <w:lsdException w:name="Grid Table 7 Colorful Accent 5" w:uiPriority="52"/>
+    <w:lsdException w:name="Grid Table 1 Light Accent 6" w:uiPriority="46"/>
+    <w:lsdException w:name="Grid Table 2 Accent 6" w:uiPriority="47"/>
+    <w:lsdException w:name="Grid Table 3 Accent 6" w:uiPriority="48"/>
+    <w:lsdException w:name="Grid Table 4 Accent 6" w:uiPriority="49"/>
+    <w:lsdException w:name="Grid Table 5 Dark Accent 6" w:uiPriority="50"/>
+    <w:lsdException w:name="Grid Table 6 Colorful Accent 6" w:uiPriority="51"/>
+    <w:lsdException w:name="Grid Table 7 Colorful Accent 6" w:uiPriority="52"/>
+    <w:lsdException w:name="List Table 1 Light" w:uiPriority="46"/>
+    <w:lsdException w:name="List Table 2" w:uiPriority="47"/>
+    <w:lsdException w:name="List Table 3" w:uiPriority="48"/>
+    <w:lsdException w:name="List Table 4" w:uiPriority="49"/>
+    <w:lsdException w:name="List Table 5 Dark" w:uiPriority="50"/>
+    <w:lsdException w:name="List Table 6 Colorful" w:uiPriority="51"/>
+    <w:lsdException w:name="List Table 7 Colorful" w:uiPriority="52"/>
+    <w:lsdException w:name="List Table 1 Light Accent 1" w:uiPriority="46"/>
+    <w:lsdException w:name="List Table 2 Accent 1" w:uiPriority="47"/>
+    <w:lsdException w:name="List Table 3 Accent 1" w:uiPriority="48"/>
+    <w:lsdException w:name="List Table 4 Accent 1" w:uiPriority="49"/>
+    <w:lsdException w:name="List Table 5 Dark Accent 1" w:uiPriority="50"/>
+    <w:lsdException w:name="List Table 6 Colorful Accent 1" w:uiPriority="51"/>
+    <w:lsdException w:name="List Table 7 Colorful Accent 1" w:uiPriority="52"/>
+    <w:lsdException w:name="List Table 1 Light Accent 2" w:uiPriority="46"/>
+    <w:lsdException w:name="List Table 2 Accent 2" w:uiPriority="47"/>
+    <w:lsdException w:name="List Table 3 Accent 2" w:uiPriority="48"/>
+    <w:lsdException w:name="List Table 4 Accent 2" w:uiPriority="49"/>
+    <w:lsdException w:name="List Table 5 Dark Accent 2" w:uiPriority="50"/>
+    <w:lsdException w:name="List Table 6 Colorful Accent 2" w:uiPriority="51"/>
+    <w:lsdException w:name="List Table 7 Colorful Accent 2" w:uiPriority="52"/>
+    <w:lsdException w:name="List Table 1 Light Accent 3" w:uiPriority="46"/>
+    <w:lsdException w:name="List Table 2 Accent 3" w:uiPriority="47"/>
+    <w:lsdException w:name="List Table 3 Accent 3" w:uiPriority="48"/>
+    <w:lsdException w:name="List Table 4 Accent 3" w:uiPriority="49"/>
+    <w:lsdException w:name="List Table 5 Dark Accent 3" w:uiPriority="50"/>
+    <w:lsdException w:name="List Table 6 Colorful Accent 3" w:uiPriority="51"/>
+    <w:lsdException w:name="List Table 7 Colorful Accent 3" w:uiPriority="52"/>
+    <w:lsdException w:name="List Table 1 Light Accent 4" w:uiPriority="46"/>
+    <w:lsdException w:name="List Table 2 Accent 4" w:uiPriority="47"/>
+    <w:lsdException w:name="List Table 3 Accent 4" w:uiPriority="48"/>
+    <w:lsdException w:name="List Table 4 Accent 4" w:uiPriority="49"/>
+    <w:lsdException w:name="List Table 5 Dark Accent 4" w:uiPriority="50"/>
+    <w:lsdException w:name="List Table 6 Colorful Accent 4" w:uiPriority="51"/>
+    <w:lsdException w:name="List Table 7 Colorful Accent 4" w:uiPriority="52"/>
+    <w:lsdException w:name="List Table 1 Light Accent 5" w:uiPriority="46"/>
+    <w:lsdException w:name="List Table 2 Accent 5" w:uiPriority="47"/>
+    <w:lsdException w:name="List Table 3 Accent 5" w:uiPriority="48"/>
+    <w:lsdException w:name="List Table 4 Accent 5" w:uiPriority="49"/>
+    <w:lsdException w:name="List Table 5 Dark Accent 5" w:uiPriority="50"/>
+    <w:lsdException w:name="List Table 6 Colorful Accent 5" w:uiPriority="51"/>
+    <w:lsdException w:name="List Table 7 Colorful Accent 5" w:uiPriority="52"/>
+    <w:lsdException w:name="List Table 1 Light Accent 6" w:uiPriority="46"/>
+    <w:lsdException w:name="List Table 2 Accent 6" w:uiPriority="47"/>
+    <w:lsdException w:name="List Table 3 Accent 6" w:uiPriority="48"/>
+    <w:lsdException w:name="List Table 4 Accent 6" w:uiPriority="49"/>
+    <w:lsdException w:name="List Table 5 Dark Accent 6" w:uiPriority="50"/>
+    <w:lsdException w:name="List Table 6 Colorful Accent 6" w:uiPriority="51"/>
+    <w:lsdException w:name="List Table 7 Colorful Accent 6" w:uiPriority="52"/>
+    <w:lsdException w:name="Mention" w:semiHidden="1" w:unhideWhenUsed="1"/>
+    <w:lsdException w:name="Smart Hyperlink" w:semiHidden="1" w:unhideWhenUsed="1"/>
+    <w:lsdException w:name="Hashtag" w:semiHidden="1" w:unhideWhenUsed="1"/>
+    <w:lsdException w:name="Unresolved Mention" w:semiHidden="1" w:unhideWhenUsed="1"/>
   </w:latentStyles>
-  <w:style w:type="paragraph" w:default="1" w:styleId="Normal">
+  <w:style w:type="paragraph" w:default="1" w:styleId="Standaard">
     <w:name w:val="Normal"/>
     <w:qFormat/>
   </w:style>
-  <w:style w:type="paragraph" w:styleId="Heading1">
+  <w:style w:type="paragraph" w:styleId="Kop1">
     <w:name w:val="heading 1"/>
-    <w:basedOn w:val="Normal"/>
-    <w:next w:val="Normal"/>
-    <w:link w:val="Heading1Char"/>
+    <w:basedOn w:val="Standaard"/>
+    <w:next w:val="Standaard"/>
+    <w:link w:val="Kop1Char"/>
     <w:uiPriority w:val="9"/>
     <w:qFormat/>
     <w:rsid w:val="009B08FC"/>
@@ -3428,11 +4010,11 @@
       <w:szCs w:val="28"/>
     </w:rPr>
   </w:style>
-  <w:style w:type="paragraph" w:styleId="Heading2">
+  <w:style w:type="paragraph" w:styleId="Kop2">
     <w:name w:val="heading 2"/>
-    <w:basedOn w:val="Normal"/>
-    <w:next w:val="Normal"/>
-    <w:link w:val="Heading2Char"/>
+    <w:basedOn w:val="Standaard"/>
+    <w:next w:val="Standaard"/>
+    <w:link w:val="Kop2Char"/>
     <w:uiPriority w:val="9"/>
     <w:unhideWhenUsed/>
     <w:qFormat/>
@@ -3450,11 +4032,11 @@
       <w:szCs w:val="26"/>
     </w:rPr>
   </w:style>
-  <w:style w:type="paragraph" w:styleId="Heading3">
+  <w:style w:type="paragraph" w:styleId="Kop3">
     <w:name w:val="heading 3"/>
-    <w:basedOn w:val="Normal"/>
-    <w:next w:val="Normal"/>
-    <w:link w:val="Heading3Char"/>
+    <w:basedOn w:val="Standaard"/>
+    <w:next w:val="Standaard"/>
+    <w:link w:val="Kop3Char"/>
     <w:uiPriority w:val="9"/>
     <w:unhideWhenUsed/>
     <w:qFormat/>
@@ -3472,11 +4054,11 @@
       <w:color w:val="F24F4F" w:themeColor="accent1"/>
     </w:rPr>
   </w:style>
-  <w:style w:type="paragraph" w:styleId="Heading4">
+  <w:style w:type="paragraph" w:styleId="Kop4">
     <w:name w:val="heading 4"/>
-    <w:basedOn w:val="Normal"/>
-    <w:next w:val="Normal"/>
-    <w:link w:val="Heading4Char"/>
+    <w:basedOn w:val="Standaard"/>
+    <w:next w:val="Standaard"/>
+    <w:link w:val="Kop4Char"/>
     <w:uiPriority w:val="9"/>
     <w:unhideWhenUsed/>
     <w:qFormat/>
@@ -3496,11 +4078,11 @@
       <w:color w:val="F24F4F" w:themeColor="accent1"/>
     </w:rPr>
   </w:style>
-  <w:style w:type="paragraph" w:styleId="Heading5">
+  <w:style w:type="paragraph" w:styleId="Kop5">
     <w:name w:val="heading 5"/>
-    <w:basedOn w:val="Normal"/>
-    <w:next w:val="Normal"/>
-    <w:link w:val="Heading5Char"/>
+    <w:basedOn w:val="Standaard"/>
+    <w:next w:val="Standaard"/>
+    <w:link w:val="Kop5Char"/>
     <w:uiPriority w:val="9"/>
     <w:unhideWhenUsed/>
     <w:qFormat/>
@@ -3516,11 +4098,11 @@
       <w:color w:val="940B0B" w:themeColor="accent1" w:themeShade="7F"/>
     </w:rPr>
   </w:style>
-  <w:style w:type="paragraph" w:styleId="Heading6">
+  <w:style w:type="paragraph" w:styleId="Kop6">
     <w:name w:val="heading 6"/>
-    <w:basedOn w:val="Normal"/>
-    <w:next w:val="Normal"/>
-    <w:link w:val="Heading6Char"/>
+    <w:basedOn w:val="Standaard"/>
+    <w:next w:val="Standaard"/>
+    <w:link w:val="Kop6Char"/>
     <w:uiPriority w:val="9"/>
     <w:unhideWhenUsed/>
     <w:qFormat/>
@@ -3538,13 +4120,13 @@
       <w:color w:val="940B0B" w:themeColor="accent1" w:themeShade="7F"/>
     </w:rPr>
   </w:style>
-  <w:style w:type="character" w:default="1" w:styleId="DefaultParagraphFont">
+  <w:style w:type="character" w:default="1" w:styleId="Standaardalinea-lettertype">
     <w:name w:val="Default Paragraph Font"/>
     <w:uiPriority w:val="1"/>
     <w:semiHidden/>
     <w:unhideWhenUsed/>
   </w:style>
-  <w:style w:type="table" w:default="1" w:styleId="TableNormal">
+  <w:style w:type="table" w:default="1" w:styleId="Standaardtabel">
     <w:name w:val="Normal Table"/>
     <w:uiPriority w:val="99"/>
     <w:semiHidden/>
@@ -3559,16 +4141,16 @@
       </w:tblCellMar>
     </w:tblPr>
   </w:style>
-  <w:style w:type="numbering" w:default="1" w:styleId="NoList">
+  <w:style w:type="numbering" w:default="1" w:styleId="Geenlijst">
     <w:name w:val="No List"/>
     <w:uiPriority w:val="99"/>
     <w:semiHidden/>
     <w:unhideWhenUsed/>
   </w:style>
-  <w:style w:type="paragraph" w:customStyle="1" w:styleId="kop1">
+  <w:style w:type="paragraph" w:customStyle="1" w:styleId="kop10">
     <w:name w:val="kop 1"/>
-    <w:basedOn w:val="Normal"/>
-    <w:next w:val="Normal"/>
+    <w:basedOn w:val="Standaard"/>
+    <w:next w:val="Standaard"/>
     <w:link w:val="Tekenkop1"/>
     <w:uiPriority w:val="9"/>
     <w:qFormat/>
@@ -3588,10 +4170,10 @@
       <w:szCs w:val="36"/>
     </w:rPr>
   </w:style>
-  <w:style w:type="paragraph" w:customStyle="1" w:styleId="kop2">
+  <w:style w:type="paragraph" w:customStyle="1" w:styleId="kop20">
     <w:name w:val="kop 2"/>
-    <w:basedOn w:val="Normal"/>
-    <w:next w:val="Normal"/>
+    <w:basedOn w:val="Standaard"/>
+    <w:next w:val="Standaard"/>
     <w:link w:val="Tekenkop2"/>
     <w:uiPriority w:val="9"/>
     <w:unhideWhenUsed/>
@@ -3609,10 +4191,10 @@
       <w:szCs w:val="26"/>
     </w:rPr>
   </w:style>
-  <w:style w:type="paragraph" w:customStyle="1" w:styleId="kop3">
+  <w:style w:type="paragraph" w:customStyle="1" w:styleId="kop30">
     <w:name w:val="kop 3"/>
-    <w:basedOn w:val="Normal"/>
-    <w:next w:val="Normal"/>
+    <w:basedOn w:val="Standaard"/>
+    <w:next w:val="Standaard"/>
     <w:link w:val="Tekenkop3"/>
     <w:uiPriority w:val="9"/>
     <w:unhideWhenUsed/>
@@ -3632,10 +4214,10 @@
       <w:szCs w:val="24"/>
     </w:rPr>
   </w:style>
-  <w:style w:type="paragraph" w:customStyle="1" w:styleId="kop4">
+  <w:style w:type="paragraph" w:customStyle="1" w:styleId="kop40">
     <w:name w:val="kop 4"/>
-    <w:basedOn w:val="Normal"/>
-    <w:next w:val="Normal"/>
+    <w:basedOn w:val="Standaard"/>
+    <w:next w:val="Standaard"/>
     <w:link w:val="Tekenkop4"/>
     <w:uiPriority w:val="9"/>
     <w:semiHidden/>
@@ -3656,7 +4238,7 @@
   </w:style>
   <w:style w:type="paragraph" w:customStyle="1" w:styleId="Logo">
     <w:name w:val="Logo"/>
-    <w:basedOn w:val="Normal"/>
+    <w:basedOn w:val="Standaard"/>
     <w:uiPriority w:val="99"/>
     <w:unhideWhenUsed/>
     <w:pPr>
@@ -3665,18 +4247,18 @@
   </w:style>
   <w:style w:type="character" w:customStyle="1" w:styleId="Tekstvoortijdelijkeaanduiding">
     <w:name w:val="Tekst voor tijdelijke aanduiding"/>
-    <w:basedOn w:val="DefaultParagraphFont"/>
+    <w:basedOn w:val="Standaardalinea-lettertype"/>
     <w:uiPriority w:val="99"/>
     <w:semiHidden/>
     <w:rPr>
       <w:color w:val="808080"/>
     </w:rPr>
   </w:style>
-  <w:style w:type="paragraph" w:styleId="Title">
+  <w:style w:type="paragraph" w:styleId="Titel">
     <w:name w:val="Title"/>
-    <w:basedOn w:val="Normal"/>
-    <w:next w:val="Normal"/>
-    <w:link w:val="TitleChar"/>
+    <w:basedOn w:val="Standaard"/>
+    <w:next w:val="Standaard"/>
+    <w:link w:val="TitelChar"/>
     <w:uiPriority w:val="10"/>
     <w:qFormat/>
     <w:pPr>
@@ -3691,10 +4273,10 @@
       <w:szCs w:val="96"/>
     </w:rPr>
   </w:style>
-  <w:style w:type="character" w:customStyle="1" w:styleId="TitleChar">
-    <w:name w:val="Title Char"/>
-    <w:basedOn w:val="DefaultParagraphFont"/>
-    <w:link w:val="Title"/>
+  <w:style w:type="character" w:customStyle="1" w:styleId="TitelChar">
+    <w:name w:val="Titel Char"/>
+    <w:basedOn w:val="Standaardalinea-lettertype"/>
+    <w:link w:val="Titel"/>
     <w:uiPriority w:val="10"/>
     <w:rPr>
       <w:rFonts w:asciiTheme="majorHAnsi" w:eastAsiaTheme="majorEastAsia" w:hAnsiTheme="majorHAnsi" w:cstheme="majorBidi"/>
@@ -3704,11 +4286,11 @@
       <w:szCs w:val="96"/>
     </w:rPr>
   </w:style>
-  <w:style w:type="paragraph" w:styleId="Subtitle">
+  <w:style w:type="paragraph" w:styleId="Ondertitel">
     <w:name w:val="Subtitle"/>
-    <w:basedOn w:val="Normal"/>
-    <w:next w:val="Normal"/>
-    <w:link w:val="SubtitleChar"/>
+    <w:basedOn w:val="Standaard"/>
+    <w:next w:val="Standaard"/>
+    <w:link w:val="OndertitelChar"/>
     <w:uiPriority w:val="11"/>
     <w:qFormat/>
     <w:pPr>
@@ -3722,10 +4304,10 @@
       <w:szCs w:val="32"/>
     </w:rPr>
   </w:style>
-  <w:style w:type="character" w:customStyle="1" w:styleId="SubtitleChar">
-    <w:name w:val="Subtitle Char"/>
-    <w:basedOn w:val="DefaultParagraphFont"/>
-    <w:link w:val="Subtitle"/>
+  <w:style w:type="character" w:customStyle="1" w:styleId="OndertitelChar">
+    <w:name w:val="Ondertitel Char"/>
+    <w:basedOn w:val="Standaardalinea-lettertype"/>
+    <w:link w:val="Ondertitel"/>
     <w:uiPriority w:val="11"/>
     <w:rPr>
       <w:sz w:val="32"/>
@@ -3740,15 +4322,14 @@
       <w:spacing w:after="0" w:line="240" w:lineRule="auto"/>
     </w:pPr>
   </w:style>
-  <w:style w:type="table" w:styleId="TableGrid">
+  <w:style w:type="table" w:styleId="Tabelraster">
     <w:name w:val="Table Grid"/>
-    <w:basedOn w:val="TableNormal"/>
+    <w:basedOn w:val="Standaardtabel"/>
     <w:uiPriority w:val="39"/>
     <w:pPr>
       <w:spacing w:after="0" w:line="240" w:lineRule="auto"/>
     </w:pPr>
     <w:tblPr>
-      <w:tblInd w:w="0" w:type="dxa"/>
       <w:tblBorders>
         <w:top w:val="single" w:sz="4" w:space="0" w:color="auto"/>
         <w:left w:val="single" w:sz="4" w:space="0" w:color="auto"/>
@@ -3757,12 +4338,6 @@
         <w:insideH w:val="single" w:sz="4" w:space="0" w:color="auto"/>
         <w:insideV w:val="single" w:sz="4" w:space="0" w:color="auto"/>
       </w:tblBorders>
-      <w:tblCellMar>
-        <w:top w:w="0" w:type="dxa"/>
-        <w:left w:w="108" w:type="dxa"/>
-        <w:bottom w:w="0" w:type="dxa"/>
-        <w:right w:w="108" w:type="dxa"/>
-      </w:tblCellMar>
     </w:tblPr>
   </w:style>
   <w:style w:type="paragraph" w:customStyle="1" w:styleId="Contactgegevens">
@@ -3785,7 +4360,7 @@
   </w:style>
   <w:style w:type="paragraph" w:customStyle="1" w:styleId="koptekst">
     <w:name w:val="koptekst"/>
-    <w:basedOn w:val="Normal"/>
+    <w:basedOn w:val="Standaard"/>
     <w:link w:val="Koptekstteken"/>
     <w:uiPriority w:val="99"/>
     <w:unhideWhenUsed/>
@@ -3799,13 +4374,13 @@
   </w:style>
   <w:style w:type="character" w:customStyle="1" w:styleId="Koptekstteken">
     <w:name w:val="Koptekstteken"/>
-    <w:basedOn w:val="DefaultParagraphFont"/>
+    <w:basedOn w:val="Standaardalinea-lettertype"/>
     <w:link w:val="koptekst"/>
     <w:uiPriority w:val="99"/>
   </w:style>
   <w:style w:type="paragraph" w:customStyle="1" w:styleId="voettekst">
     <w:name w:val="voettekst"/>
-    <w:basedOn w:val="Normal"/>
+    <w:basedOn w:val="Standaard"/>
     <w:link w:val="Voettekstteken"/>
     <w:uiPriority w:val="99"/>
     <w:unhideWhenUsed/>
@@ -3823,7 +4398,7 @@
   </w:style>
   <w:style w:type="character" w:customStyle="1" w:styleId="Voettekstteken">
     <w:name w:val="Voettekstteken"/>
-    <w:basedOn w:val="DefaultParagraphFont"/>
+    <w:basedOn w:val="Standaardalinea-lettertype"/>
     <w:link w:val="voettekst"/>
     <w:uiPriority w:val="99"/>
     <w:rPr>
@@ -3836,8 +4411,8 @@
   </w:style>
   <w:style w:type="character" w:customStyle="1" w:styleId="Tekenkop1">
     <w:name w:val="Teken kop 1"/>
-    <w:basedOn w:val="DefaultParagraphFont"/>
-    <w:link w:val="kop1"/>
+    <w:basedOn w:val="Standaardalinea-lettertype"/>
+    <w:link w:val="kop10"/>
     <w:uiPriority w:val="9"/>
     <w:rPr>
       <w:rFonts w:asciiTheme="majorHAnsi" w:eastAsiaTheme="majorEastAsia" w:hAnsiTheme="majorHAnsi" w:cstheme="majorBidi"/>
@@ -3848,8 +4423,8 @@
   </w:style>
   <w:style w:type="character" w:customStyle="1" w:styleId="Tekenkop2">
     <w:name w:val="Teken kop 2"/>
-    <w:basedOn w:val="DefaultParagraphFont"/>
-    <w:link w:val="kop2"/>
+    <w:basedOn w:val="Standaardalinea-lettertype"/>
+    <w:link w:val="kop20"/>
     <w:uiPriority w:val="9"/>
     <w:rPr>
       <w:b/>
@@ -3858,10 +4433,10 @@
       <w:szCs w:val="26"/>
     </w:rPr>
   </w:style>
-  <w:style w:type="paragraph" w:styleId="TOCHeading">
+  <w:style w:type="paragraph" w:styleId="Kopvaninhoudsopgave">
     <w:name w:val="TOC Heading"/>
-    <w:basedOn w:val="kop1"/>
-    <w:next w:val="Normal"/>
+    <w:basedOn w:val="kop10"/>
+    <w:next w:val="Standaard"/>
     <w:uiPriority w:val="39"/>
     <w:unhideWhenUsed/>
     <w:qFormat/>
@@ -3880,8 +4455,8 @@
   </w:style>
   <w:style w:type="paragraph" w:customStyle="1" w:styleId="inhoudsopgave1">
     <w:name w:val="inhoudsopgave 1"/>
-    <w:basedOn w:val="Normal"/>
-    <w:next w:val="Normal"/>
+    <w:basedOn w:val="Standaard"/>
+    <w:next w:val="Standaard"/>
     <w:autoRedefine/>
     <w:uiPriority w:val="39"/>
     <w:unhideWhenUsed/>
@@ -3901,8 +4476,8 @@
   </w:style>
   <w:style w:type="paragraph" w:customStyle="1" w:styleId="inhoudsopgave2">
     <w:name w:val="inhoudsopgave 2"/>
-    <w:basedOn w:val="Normal"/>
-    <w:next w:val="Normal"/>
+    <w:basedOn w:val="Standaard"/>
+    <w:next w:val="Standaard"/>
     <w:autoRedefine/>
     <w:uiPriority w:val="39"/>
     <w:unhideWhenUsed/>
@@ -3920,7 +4495,7 @@
   </w:style>
   <w:style w:type="character" w:styleId="Hyperlink">
     <w:name w:val="Hyperlink"/>
-    <w:basedOn w:val="DefaultParagraphFont"/>
+    <w:basedOn w:val="Standaardalinea-lettertype"/>
     <w:uiPriority w:val="99"/>
     <w:unhideWhenUsed/>
     <w:rPr>
@@ -3930,8 +4505,8 @@
   </w:style>
   <w:style w:type="character" w:customStyle="1" w:styleId="Tekenkop3">
     <w:name w:val="Teken kop 3"/>
-    <w:basedOn w:val="DefaultParagraphFont"/>
-    <w:link w:val="kop3"/>
+    <w:basedOn w:val="Standaardalinea-lettertype"/>
+    <w:link w:val="kop30"/>
     <w:uiPriority w:val="9"/>
     <w:rPr>
       <w:b/>
@@ -3944,7 +4519,7 @@
   </w:style>
   <w:style w:type="paragraph" w:customStyle="1" w:styleId="Altlogo">
     <w:name w:val="Alt. logo"/>
-    <w:basedOn w:val="Normal"/>
+    <w:basedOn w:val="Standaard"/>
     <w:uiPriority w:val="99"/>
     <w:unhideWhenUsed/>
     <w:pPr>
@@ -3954,7 +4529,7 @@
   </w:style>
   <w:style w:type="paragraph" w:customStyle="1" w:styleId="Altvoettekst">
     <w:name w:val="Alt. voettekst"/>
-    <w:basedOn w:val="Normal"/>
+    <w:basedOn w:val="Standaard"/>
     <w:uiPriority w:val="99"/>
     <w:unhideWhenUsed/>
     <w:qFormat/>
@@ -3970,7 +4545,7 @@
   </w:style>
   <w:style w:type="table" w:customStyle="1" w:styleId="Tiptabel">
     <w:name w:val="Tiptabel"/>
-    <w:basedOn w:val="TableNormal"/>
+    <w:basedOn w:val="Standaardtabel"/>
     <w:uiPriority w:val="99"/>
     <w:pPr>
       <w:spacing w:after="0" w:line="240" w:lineRule="auto"/>
@@ -3981,11 +4556,9 @@
       <w:szCs w:val="18"/>
     </w:rPr>
     <w:tblPr>
-      <w:tblInd w:w="0" w:type="dxa"/>
       <w:tblCellMar>
         <w:top w:w="144" w:type="dxa"/>
         <w:left w:w="0" w:type="dxa"/>
-        <w:bottom w:w="0" w:type="dxa"/>
         <w:right w:w="0" w:type="dxa"/>
       </w:tblCellMar>
     </w:tblPr>
@@ -4001,7 +4574,7 @@
   </w:style>
   <w:style w:type="paragraph" w:customStyle="1" w:styleId="Tiptekst">
     <w:name w:val="Tiptekst"/>
-    <w:basedOn w:val="Normal"/>
+    <w:basedOn w:val="Standaard"/>
     <w:uiPriority w:val="99"/>
     <w:pPr>
       <w:spacing w:before="160" w:after="160" w:line="264" w:lineRule="auto"/>
@@ -4017,7 +4590,7 @@
   </w:style>
   <w:style w:type="paragraph" w:customStyle="1" w:styleId="Pictogram">
     <w:name w:val="Pictogram"/>
-    <w:basedOn w:val="Normal"/>
+    <w:basedOn w:val="Standaard"/>
     <w:uiPriority w:val="99"/>
     <w:unhideWhenUsed/>
     <w:qFormat/>
@@ -4028,8 +4601,8 @@
   </w:style>
   <w:style w:type="character" w:customStyle="1" w:styleId="Tekenkop4">
     <w:name w:val="Teken kop 4"/>
-    <w:basedOn w:val="DefaultParagraphFont"/>
-    <w:link w:val="kop4"/>
+    <w:basedOn w:val="Standaardalinea-lettertype"/>
+    <w:link w:val="kop40"/>
     <w:uiPriority w:val="9"/>
     <w:semiHidden/>
     <w:rPr>
@@ -4041,14 +4614,13 @@
   </w:style>
   <w:style w:type="table" w:customStyle="1" w:styleId="Financiletabel">
     <w:name w:val="Financiële tabel"/>
-    <w:basedOn w:val="TableNormal"/>
+    <w:basedOn w:val="Standaardtabel"/>
     <w:uiPriority w:val="99"/>
     <w:pPr>
       <w:spacing w:before="60" w:after="60" w:line="240" w:lineRule="auto"/>
     </w:pPr>
     <w:tblPr>
       <w:tblStyleRowBandSize w:val="1"/>
-      <w:tblInd w:w="0" w:type="dxa"/>
       <w:tblBorders>
         <w:top w:val="single" w:sz="4" w:space="0" w:color="BCB8AC" w:themeColor="text2" w:themeTint="66"/>
         <w:left w:val="single" w:sz="4" w:space="0" w:color="BCB8AC" w:themeColor="text2" w:themeTint="66"/>
@@ -4056,12 +4628,6 @@
         <w:right w:val="single" w:sz="4" w:space="0" w:color="BCB8AC" w:themeColor="text2" w:themeTint="66"/>
         <w:insideV w:val="single" w:sz="4" w:space="0" w:color="BCB8AC" w:themeColor="text2" w:themeTint="66"/>
       </w:tblBorders>
-      <w:tblCellMar>
-        <w:top w:w="0" w:type="dxa"/>
-        <w:left w:w="108" w:type="dxa"/>
-        <w:bottom w:w="0" w:type="dxa"/>
-        <w:right w:w="108" w:type="dxa"/>
-      </w:tblCellMar>
     </w:tblPr>
     <w:tblStylePr w:type="firstRow">
       <w:rPr>
@@ -4105,8 +4671,8 @@
   </w:style>
   <w:style w:type="paragraph" w:customStyle="1" w:styleId="inhoudsopgave3">
     <w:name w:val="inhoudsopgave 3"/>
-    <w:basedOn w:val="Normal"/>
-    <w:next w:val="Normal"/>
+    <w:basedOn w:val="Standaard"/>
+    <w:next w:val="Standaard"/>
     <w:autoRedefine/>
     <w:uiPriority w:val="39"/>
     <w:semiHidden/>
@@ -4118,8 +4684,8 @@
   </w:style>
   <w:style w:type="paragraph" w:customStyle="1" w:styleId="inhoudsopgave4">
     <w:name w:val="inhoudsopgave 4"/>
-    <w:basedOn w:val="Normal"/>
-    <w:next w:val="Normal"/>
+    <w:basedOn w:val="Standaard"/>
+    <w:next w:val="Standaard"/>
     <w:autoRedefine/>
     <w:uiPriority w:val="39"/>
     <w:semiHidden/>
@@ -4129,10 +4695,10 @@
       <w:ind w:left="720" w:right="3240"/>
     </w:pPr>
   </w:style>
-  <w:style w:type="paragraph" w:styleId="TOC1">
+  <w:style w:type="paragraph" w:styleId="Inhopg1">
     <w:name w:val="toc 1"/>
-    <w:basedOn w:val="Normal"/>
-    <w:next w:val="Normal"/>
+    <w:basedOn w:val="Standaard"/>
+    <w:next w:val="Standaard"/>
     <w:autoRedefine/>
     <w:uiPriority w:val="39"/>
     <w:unhideWhenUsed/>
@@ -4152,10 +4718,10 @@
       <w:sz w:val="26"/>
     </w:rPr>
   </w:style>
-  <w:style w:type="paragraph" w:styleId="TOC2">
+  <w:style w:type="paragraph" w:styleId="Inhopg2">
     <w:name w:val="toc 2"/>
-    <w:basedOn w:val="Normal"/>
-    <w:next w:val="Normal"/>
+    <w:basedOn w:val="Standaard"/>
+    <w:next w:val="Standaard"/>
     <w:autoRedefine/>
     <w:uiPriority w:val="39"/>
     <w:unhideWhenUsed/>
@@ -4171,10 +4737,10 @@
       <w:sz w:val="22"/>
     </w:rPr>
   </w:style>
-  <w:style w:type="paragraph" w:styleId="TOC3">
+  <w:style w:type="paragraph" w:styleId="Inhopg3">
     <w:name w:val="toc 3"/>
-    <w:basedOn w:val="Normal"/>
-    <w:next w:val="Normal"/>
+    <w:basedOn w:val="Standaard"/>
+    <w:next w:val="Standaard"/>
     <w:autoRedefine/>
     <w:uiPriority w:val="39"/>
     <w:unhideWhenUsed/>
@@ -4184,10 +4750,10 @@
       <w:ind w:left="400"/>
     </w:pPr>
   </w:style>
-  <w:style w:type="paragraph" w:styleId="Header">
+  <w:style w:type="paragraph" w:styleId="Koptekst0">
     <w:name w:val="header"/>
-    <w:basedOn w:val="Normal"/>
-    <w:link w:val="HeaderChar"/>
+    <w:basedOn w:val="Standaard"/>
+    <w:link w:val="KoptekstChar"/>
     <w:uiPriority w:val="99"/>
     <w:unhideWhenUsed/>
     <w:rsid w:val="00577591"/>
@@ -4199,17 +4765,17 @@
       <w:spacing w:after="0" w:line="240" w:lineRule="auto"/>
     </w:pPr>
   </w:style>
-  <w:style w:type="character" w:customStyle="1" w:styleId="HeaderChar">
-    <w:name w:val="Header Char"/>
-    <w:basedOn w:val="DefaultParagraphFont"/>
-    <w:link w:val="Header"/>
+  <w:style w:type="character" w:customStyle="1" w:styleId="KoptekstChar">
+    <w:name w:val="Koptekst Char"/>
+    <w:basedOn w:val="Standaardalinea-lettertype"/>
+    <w:link w:val="Koptekst0"/>
     <w:uiPriority w:val="99"/>
     <w:rsid w:val="00577591"/>
   </w:style>
-  <w:style w:type="paragraph" w:styleId="Footer">
+  <w:style w:type="paragraph" w:styleId="Voettekst0">
     <w:name w:val="footer"/>
-    <w:basedOn w:val="Normal"/>
-    <w:link w:val="FooterChar"/>
+    <w:basedOn w:val="Standaard"/>
+    <w:link w:val="VoettekstChar"/>
     <w:unhideWhenUsed/>
     <w:qFormat/>
     <w:rsid w:val="00F3766C"/>
@@ -4227,10 +4793,10 @@
       <w:sz w:val="16"/>
     </w:rPr>
   </w:style>
-  <w:style w:type="character" w:customStyle="1" w:styleId="FooterChar">
-    <w:name w:val="Footer Char"/>
-    <w:basedOn w:val="DefaultParagraphFont"/>
-    <w:link w:val="Footer"/>
+  <w:style w:type="character" w:customStyle="1" w:styleId="VoettekstChar">
+    <w:name w:val="Voettekst Char"/>
+    <w:basedOn w:val="Standaardalinea-lettertype"/>
+    <w:link w:val="Voettekst0"/>
     <w:rsid w:val="00F3766C"/>
     <w:rPr>
       <w:rFonts w:asciiTheme="majorHAnsi" w:hAnsiTheme="majorHAnsi"/>
@@ -4239,9 +4805,9 @@
       <w:sz w:val="16"/>
     </w:rPr>
   </w:style>
-  <w:style w:type="character" w:styleId="PlaceholderText">
+  <w:style w:type="character" w:styleId="Tekstvantijdelijkeaanduiding">
     <w:name w:val="Placeholder Text"/>
-    <w:basedOn w:val="DefaultParagraphFont"/>
+    <w:basedOn w:val="Standaardalinea-lettertype"/>
     <w:uiPriority w:val="99"/>
     <w:semiHidden/>
     <w:rsid w:val="00D732D2"/>
@@ -4251,8 +4817,8 @@
   </w:style>
   <w:style w:type="paragraph" w:customStyle="1" w:styleId="Titel1">
     <w:name w:val="Titel1"/>
-    <w:basedOn w:val="Normal"/>
-    <w:next w:val="Normal"/>
+    <w:basedOn w:val="Standaard"/>
+    <w:next w:val="Standaard"/>
     <w:link w:val="Tekentitel"/>
     <w:uiPriority w:val="10"/>
     <w:qFormat/>
@@ -4272,7 +4838,7 @@
   </w:style>
   <w:style w:type="character" w:customStyle="1" w:styleId="Tekentitel">
     <w:name w:val="Teken titel"/>
-    <w:basedOn w:val="DefaultParagraphFont"/>
+    <w:basedOn w:val="Standaardalinea-lettertype"/>
     <w:link w:val="Titel1"/>
     <w:uiPriority w:val="10"/>
     <w:rsid w:val="00B31CB0"/>
@@ -4287,8 +4853,8 @@
   </w:style>
   <w:style w:type="paragraph" w:customStyle="1" w:styleId="Subtitel">
     <w:name w:val="Subtitel"/>
-    <w:basedOn w:val="Normal"/>
-    <w:next w:val="Normal"/>
+    <w:basedOn w:val="Standaard"/>
+    <w:next w:val="Standaard"/>
     <w:link w:val="Tekensubtitel"/>
     <w:uiPriority w:val="11"/>
     <w:qFormat/>
@@ -4307,7 +4873,7 @@
   </w:style>
   <w:style w:type="character" w:customStyle="1" w:styleId="Tekensubtitel">
     <w:name w:val="Teken subtitel"/>
-    <w:basedOn w:val="DefaultParagraphFont"/>
+    <w:basedOn w:val="Standaardalinea-lettertype"/>
     <w:link w:val="Subtitel"/>
     <w:uiPriority w:val="11"/>
     <w:rsid w:val="00B31CB0"/>
@@ -4317,10 +4883,10 @@
       <w:lang w:eastAsia="en-US"/>
     </w:rPr>
   </w:style>
-  <w:style w:type="character" w:customStyle="1" w:styleId="Heading2Char">
-    <w:name w:val="Heading 2 Char"/>
-    <w:basedOn w:val="DefaultParagraphFont"/>
-    <w:link w:val="Heading2"/>
+  <w:style w:type="character" w:customStyle="1" w:styleId="Kop2Char">
+    <w:name w:val="Kop 2 Char"/>
+    <w:basedOn w:val="Standaardalinea-lettertype"/>
+    <w:link w:val="Kop2"/>
     <w:uiPriority w:val="9"/>
     <w:rsid w:val="00771867"/>
     <w:rPr>
@@ -4330,7 +4896,7 @@
       <w:szCs w:val="26"/>
     </w:rPr>
   </w:style>
-  <w:style w:type="paragraph" w:styleId="NoSpacing">
+  <w:style w:type="paragraph" w:styleId="Geenafstand">
     <w:name w:val="No Spacing"/>
     <w:uiPriority w:val="1"/>
     <w:qFormat/>
@@ -4339,10 +4905,10 @@
       <w:spacing w:after="0" w:line="240" w:lineRule="auto"/>
     </w:pPr>
   </w:style>
-  <w:style w:type="paragraph" w:styleId="BalloonText">
+  <w:style w:type="paragraph" w:styleId="Ballontekst">
     <w:name w:val="Balloon Text"/>
-    <w:basedOn w:val="Normal"/>
-    <w:link w:val="BalloonTextChar"/>
+    <w:basedOn w:val="Standaard"/>
+    <w:link w:val="BallontekstChar"/>
     <w:uiPriority w:val="99"/>
     <w:semiHidden/>
     <w:unhideWhenUsed/>
@@ -4356,10 +4922,10 @@
       <w:szCs w:val="16"/>
     </w:rPr>
   </w:style>
-  <w:style w:type="character" w:customStyle="1" w:styleId="BalloonTextChar">
-    <w:name w:val="Balloon Text Char"/>
-    <w:basedOn w:val="DefaultParagraphFont"/>
-    <w:link w:val="BalloonText"/>
+  <w:style w:type="character" w:customStyle="1" w:styleId="BallontekstChar">
+    <w:name w:val="Ballontekst Char"/>
+    <w:basedOn w:val="Standaardalinea-lettertype"/>
+    <w:link w:val="Ballontekst"/>
     <w:uiPriority w:val="99"/>
     <w:semiHidden/>
     <w:rsid w:val="00415620"/>
@@ -4369,10 +4935,10 @@
       <w:szCs w:val="16"/>
     </w:rPr>
   </w:style>
-  <w:style w:type="character" w:customStyle="1" w:styleId="Heading1Char">
-    <w:name w:val="Heading 1 Char"/>
-    <w:basedOn w:val="DefaultParagraphFont"/>
-    <w:link w:val="Heading1"/>
+  <w:style w:type="character" w:customStyle="1" w:styleId="Kop1Char">
+    <w:name w:val="Kop 1 Char"/>
+    <w:basedOn w:val="Standaardalinea-lettertype"/>
+    <w:link w:val="Kop1"/>
     <w:uiPriority w:val="9"/>
     <w:rsid w:val="009B08FC"/>
     <w:rPr>
@@ -4384,10 +4950,10 @@
       <w:szCs w:val="28"/>
     </w:rPr>
   </w:style>
-  <w:style w:type="character" w:customStyle="1" w:styleId="Heading3Char">
-    <w:name w:val="Heading 3 Char"/>
-    <w:basedOn w:val="DefaultParagraphFont"/>
-    <w:link w:val="Heading3"/>
+  <w:style w:type="character" w:customStyle="1" w:styleId="Kop3Char">
+    <w:name w:val="Kop 3 Char"/>
+    <w:basedOn w:val="Standaardalinea-lettertype"/>
+    <w:link w:val="Kop3"/>
     <w:uiPriority w:val="9"/>
     <w:rsid w:val="009B08FC"/>
     <w:rPr>
@@ -4397,9 +4963,9 @@
       <w:color w:val="F24F4F" w:themeColor="accent1"/>
     </w:rPr>
   </w:style>
-  <w:style w:type="paragraph" w:styleId="ListParagraph">
+  <w:style w:type="paragraph" w:styleId="Lijstalinea">
     <w:name w:val="List Paragraph"/>
-    <w:basedOn w:val="Normal"/>
+    <w:basedOn w:val="Standaard"/>
     <w:uiPriority w:val="34"/>
     <w:semiHidden/>
     <w:unhideWhenUsed/>
@@ -4410,10 +4976,10 @@
       <w:contextualSpacing/>
     </w:pPr>
   </w:style>
-  <w:style w:type="character" w:customStyle="1" w:styleId="Heading4Char">
-    <w:name w:val="Heading 4 Char"/>
-    <w:basedOn w:val="DefaultParagraphFont"/>
-    <w:link w:val="Heading4"/>
+  <w:style w:type="character" w:customStyle="1" w:styleId="Kop4Char">
+    <w:name w:val="Kop 4 Char"/>
+    <w:basedOn w:val="Standaardalinea-lettertype"/>
+    <w:link w:val="Kop4"/>
     <w:uiPriority w:val="9"/>
     <w:rsid w:val="00E15C07"/>
     <w:rPr>
@@ -4425,10 +4991,10 @@
       <w:color w:val="F24F4F" w:themeColor="accent1"/>
     </w:rPr>
   </w:style>
-  <w:style w:type="character" w:customStyle="1" w:styleId="Heading5Char">
-    <w:name w:val="Heading 5 Char"/>
-    <w:basedOn w:val="DefaultParagraphFont"/>
-    <w:link w:val="Heading5"/>
+  <w:style w:type="character" w:customStyle="1" w:styleId="Kop5Char">
+    <w:name w:val="Kop 5 Char"/>
+    <w:basedOn w:val="Standaardalinea-lettertype"/>
+    <w:link w:val="Kop5"/>
     <w:uiPriority w:val="9"/>
     <w:rsid w:val="00E15C07"/>
     <w:rPr>
@@ -4436,1217 +5002,10 @@
       <w:color w:val="940B0B" w:themeColor="accent1" w:themeShade="7F"/>
     </w:rPr>
   </w:style>
-  <w:style w:type="character" w:customStyle="1" w:styleId="Heading6Char">
-    <w:name w:val="Heading 6 Char"/>
-    <w:basedOn w:val="DefaultParagraphFont"/>
-    <w:link w:val="Heading6"/>
-    <w:uiPriority w:val="9"/>
-    <w:rsid w:val="00E15C07"/>
-    <w:rPr>
-      <w:rFonts w:asciiTheme="majorHAnsi" w:eastAsiaTheme="majorEastAsia" w:hAnsiTheme="majorHAnsi" w:cstheme="majorBidi"/>
-      <w:i/>
-      <w:iCs/>
-      <w:color w:val="940B0B" w:themeColor="accent1" w:themeShade="7F"/>
-    </w:rPr>
-  </w:style>
-</w:styles>
-</file>
-
-<file path=word/stylesWithEffects.xml><?xml version="1.0" encoding="utf-8"?>
-<w:styles xmlns:wpc="http://schemas.microsoft.com/office/word/2010/wordprocessingCanvas" xmlns:mc="http://schemas.openxmlformats.org/markup-compatibility/2006" xmlns:o="urn:schemas-microsoft-com:office:office" xmlns:r="http://schemas.openxmlformats.org/officeDocument/2006/relationships" xmlns:m="http://schemas.openxmlformats.org/officeDocument/2006/math" xmlns:v="urn:schemas-microsoft-com:vml" xmlns:wp14="http://schemas.microsoft.com/office/word/2010/wordprocessingDrawing" xmlns:wp="http://schemas.openxmlformats.org/drawingml/2006/wordprocessingDrawing" xmlns:w10="urn:schemas-microsoft-com:office:word" xmlns:w="http://schemas.openxmlformats.org/wordprocessingml/2006/main" xmlns:w14="http://schemas.microsoft.com/office/word/2010/wordml" xmlns:wpg="http://schemas.microsoft.com/office/word/2010/wordprocessingGroup" xmlns:wpi="http://schemas.microsoft.com/office/word/2010/wordprocessingInk" xmlns:wne="http://schemas.microsoft.com/office/word/2006/wordml" xmlns:wps="http://schemas.microsoft.com/office/word/2010/wordprocessingShape" mc:Ignorable="w14 wp14">
-  <w:docDefaults>
-    <w:rPrDefault>
-      <w:rPr>
-        <w:rFonts w:asciiTheme="minorHAnsi" w:eastAsiaTheme="minorEastAsia" w:hAnsiTheme="minorHAnsi" w:cstheme="minorBidi"/>
-        <w:color w:val="4C483D" w:themeColor="text2"/>
-        <w:lang w:val="nl-NL" w:eastAsia="nl-NL" w:bidi="ar-SA"/>
-      </w:rPr>
-    </w:rPrDefault>
-    <w:pPrDefault>
-      <w:pPr>
-        <w:spacing w:after="320" w:line="300" w:lineRule="auto"/>
-      </w:pPr>
-    </w:pPrDefault>
-  </w:docDefaults>
-  <w:latentStyles w:defLockedState="0" w:defUIPriority="99" w:defSemiHidden="1" w:defUnhideWhenUsed="1" w:defQFormat="0" w:count="267">
-    <w:lsdException w:name="Normal" w:semiHidden="0" w:uiPriority="0" w:unhideWhenUsed="0" w:qFormat="1"/>
-    <w:lsdException w:name="heading 1" w:semiHidden="0" w:uiPriority="9" w:unhideWhenUsed="0" w:qFormat="1"/>
-    <w:lsdException w:name="heading 2" w:uiPriority="9" w:qFormat="1"/>
-    <w:lsdException w:name="heading 3" w:uiPriority="9" w:qFormat="1"/>
-    <w:lsdException w:name="heading 4" w:uiPriority="9" w:qFormat="1"/>
-    <w:lsdException w:name="heading 5" w:uiPriority="9" w:qFormat="1"/>
-    <w:lsdException w:name="heading 6" w:uiPriority="9" w:qFormat="1"/>
-    <w:lsdException w:name="heading 7" w:uiPriority="9" w:qFormat="1"/>
-    <w:lsdException w:name="heading 8" w:uiPriority="9" w:qFormat="1"/>
-    <w:lsdException w:name="heading 9" w:uiPriority="9" w:qFormat="1"/>
-    <w:lsdException w:name="toc 1" w:uiPriority="39"/>
-    <w:lsdException w:name="toc 2" w:uiPriority="39"/>
-    <w:lsdException w:name="toc 3" w:uiPriority="39"/>
-    <w:lsdException w:name="toc 4" w:uiPriority="39"/>
-    <w:lsdException w:name="toc 5" w:uiPriority="39"/>
-    <w:lsdException w:name="toc 6" w:uiPriority="39"/>
-    <w:lsdException w:name="toc 7" w:uiPriority="39"/>
-    <w:lsdException w:name="toc 8" w:uiPriority="39"/>
-    <w:lsdException w:name="toc 9" w:uiPriority="39"/>
-    <w:lsdException w:name="footer" w:uiPriority="0" w:qFormat="1"/>
-    <w:lsdException w:name="caption" w:uiPriority="35" w:qFormat="1"/>
-    <w:lsdException w:name="Title" w:semiHidden="0" w:uiPriority="10" w:unhideWhenUsed="0" w:qFormat="1"/>
-    <w:lsdException w:name="Default Paragraph Font" w:uiPriority="1"/>
-    <w:lsdException w:name="Subtitle" w:semiHidden="0" w:uiPriority="11" w:unhideWhenUsed="0" w:qFormat="1"/>
-    <w:lsdException w:name="Strong" w:uiPriority="22" w:qFormat="1"/>
-    <w:lsdException w:name="Emphasis" w:uiPriority="20" w:qFormat="1"/>
-    <w:lsdException w:name="Table Grid" w:semiHidden="0" w:uiPriority="39" w:unhideWhenUsed="0"/>
-    <w:lsdException w:name="Placeholder Text" w:unhideWhenUsed="0"/>
-    <w:lsdException w:name="No Spacing" w:semiHidden="0" w:uiPriority="1" w:unhideWhenUsed="0" w:qFormat="1"/>
-    <w:lsdException w:name="Light Shading" w:semiHidden="0" w:uiPriority="60" w:unhideWhenUsed="0"/>
-    <w:lsdException w:name="Light List" w:semiHidden="0" w:uiPriority="61" w:unhideWhenUsed="0"/>
-    <w:lsdException w:name="Light Grid" w:semiHidden="0" w:uiPriority="62" w:unhideWhenUsed="0"/>
-    <w:lsdException w:name="Medium Shading 1" w:semiHidden="0" w:uiPriority="63" w:unhideWhenUsed="0"/>
-    <w:lsdException w:name="Medium Shading 2" w:semiHidden="0" w:uiPriority="64" w:unhideWhenUsed="0"/>
-    <w:lsdException w:name="Medium List 1" w:semiHidden="0" w:uiPriority="65" w:unhideWhenUsed="0"/>
-    <w:lsdException w:name="Medium List 2" w:semiHidden="0" w:uiPriority="66" w:unhideWhenUsed="0"/>
-    <w:lsdException w:name="Medium Grid 1" w:semiHidden="0" w:uiPriority="67" w:unhideWhenUsed="0"/>
-    <w:lsdException w:name="Medium Grid 2" w:semiHidden="0" w:uiPriority="68" w:unhideWhenUsed="0"/>
-    <w:lsdException w:name="Medium Grid 3" w:semiHidden="0" w:uiPriority="69" w:unhideWhenUsed="0"/>
-    <w:lsdException w:name="Dark List" w:semiHidden="0" w:uiPriority="70" w:unhideWhenUsed="0"/>
-    <w:lsdException w:name="Colorful Shading" w:semiHidden="0" w:uiPriority="71" w:unhideWhenUsed="0"/>
-    <w:lsdException w:name="Colorful List" w:semiHidden="0" w:uiPriority="72" w:unhideWhenUsed="0"/>
-    <w:lsdException w:name="Colorful Grid" w:semiHidden="0" w:uiPriority="73" w:unhideWhenUsed="0"/>
-    <w:lsdException w:name="Light Shading Accent 1" w:semiHidden="0" w:uiPriority="60" w:unhideWhenUsed="0"/>
-    <w:lsdException w:name="Light List Accent 1" w:semiHidden="0" w:uiPriority="61" w:unhideWhenUsed="0"/>
-    <w:lsdException w:name="Light Grid Accent 1" w:semiHidden="0" w:uiPriority="62" w:unhideWhenUsed="0"/>
-    <w:lsdException w:name="Medium Shading 1 Accent 1" w:semiHidden="0" w:uiPriority="63" w:unhideWhenUsed="0"/>
-    <w:lsdException w:name="Medium Shading 2 Accent 1" w:semiHidden="0" w:uiPriority="64" w:unhideWhenUsed="0"/>
-    <w:lsdException w:name="Medium List 1 Accent 1" w:semiHidden="0" w:uiPriority="65" w:unhideWhenUsed="0"/>
-    <w:lsdException w:name="Revision" w:unhideWhenUsed="0"/>
-    <w:lsdException w:name="List Paragraph" w:uiPriority="34" w:qFormat="1"/>
-    <w:lsdException w:name="Quote" w:uiPriority="29" w:qFormat="1"/>
-    <w:lsdException w:name="Intense Quote" w:uiPriority="30" w:qFormat="1"/>
-    <w:lsdException w:name="Medium List 2 Accent 1" w:semiHidden="0" w:uiPriority="66" w:unhideWhenUsed="0"/>
-    <w:lsdException w:name="Medium Grid 1 Accent 1" w:semiHidden="0" w:uiPriority="67" w:unhideWhenUsed="0"/>
-    <w:lsdException w:name="Medium Grid 2 Accent 1" w:semiHidden="0" w:uiPriority="68" w:unhideWhenUsed="0"/>
-    <w:lsdException w:name="Medium Grid 3 Accent 1" w:semiHidden="0" w:uiPriority="69" w:unhideWhenUsed="0"/>
-    <w:lsdException w:name="Dark List Accent 1" w:semiHidden="0" w:uiPriority="70" w:unhideWhenUsed="0"/>
-    <w:lsdException w:name="Colorful Shading Accent 1" w:semiHidden="0" w:uiPriority="71" w:unhideWhenUsed="0"/>
-    <w:lsdException w:name="Colorful List Accent 1" w:semiHidden="0" w:uiPriority="72" w:unhideWhenUsed="0"/>
-    <w:lsdException w:name="Colorful Grid Accent 1" w:semiHidden="0" w:uiPriority="73" w:unhideWhenUsed="0"/>
-    <w:lsdException w:name="Light Shading Accent 2" w:semiHidden="0" w:uiPriority="60" w:unhideWhenUsed="0"/>
-    <w:lsdException w:name="Light List Accent 2" w:semiHidden="0" w:uiPriority="61" w:unhideWhenUsed="0"/>
-    <w:lsdException w:name="Light Grid Accent 2" w:semiHidden="0" w:uiPriority="62" w:unhideWhenUsed="0"/>
-    <w:lsdException w:name="Medium Shading 1 Accent 2" w:semiHidden="0" w:uiPriority="63" w:unhideWhenUsed="0"/>
-    <w:lsdException w:name="Medium Shading 2 Accent 2" w:semiHidden="0" w:uiPriority="64" w:unhideWhenUsed="0"/>
-    <w:lsdException w:name="Medium List 1 Accent 2" w:semiHidden="0" w:uiPriority="65" w:unhideWhenUsed="0"/>
-    <w:lsdException w:name="Medium List 2 Accent 2" w:semiHidden="0" w:uiPriority="66" w:unhideWhenUsed="0"/>
-    <w:lsdException w:name="Medium Grid 1 Accent 2" w:semiHidden="0" w:uiPriority="67" w:unhideWhenUsed="0"/>
-    <w:lsdException w:name="Medium Grid 2 Accent 2" w:semiHidden="0" w:uiPriority="68" w:unhideWhenUsed="0"/>
-    <w:lsdException w:name="Medium Grid 3 Accent 2" w:semiHidden="0" w:uiPriority="69" w:unhideWhenUsed="0"/>
-    <w:lsdException w:name="Dark List Accent 2" w:semiHidden="0" w:uiPriority="70" w:unhideWhenUsed="0"/>
-    <w:lsdException w:name="Colorful Shading Accent 2" w:semiHidden="0" w:uiPriority="71" w:unhideWhenUsed="0"/>
-    <w:lsdException w:name="Colorful List Accent 2" w:semiHidden="0" w:uiPriority="72" w:unhideWhenUsed="0"/>
-    <w:lsdException w:name="Colorful Grid Accent 2" w:semiHidden="0" w:uiPriority="73" w:unhideWhenUsed="0"/>
-    <w:lsdException w:name="Light Shading Accent 3" w:semiHidden="0" w:uiPriority="60" w:unhideWhenUsed="0"/>
-    <w:lsdException w:name="Light List Accent 3" w:semiHidden="0" w:uiPriority="61" w:unhideWhenUsed="0"/>
-    <w:lsdException w:name="Light Grid Accent 3" w:semiHidden="0" w:uiPriority="62" w:unhideWhenUsed="0"/>
-    <w:lsdException w:name="Medium Shading 1 Accent 3" w:semiHidden="0" w:uiPriority="63" w:unhideWhenUsed="0"/>
-    <w:lsdException w:name="Medium Shading 2 Accent 3" w:semiHidden="0" w:uiPriority="64" w:unhideWhenUsed="0"/>
-    <w:lsdException w:name="Medium List 1 Accent 3" w:semiHidden="0" w:uiPriority="65" w:unhideWhenUsed="0"/>
-    <w:lsdException w:name="Medium List 2 Accent 3" w:semiHidden="0" w:uiPriority="66" w:unhideWhenUsed="0"/>
-    <w:lsdException w:name="Medium Grid 1 Accent 3" w:semiHidden="0" w:uiPriority="67" w:unhideWhenUsed="0"/>
-    <w:lsdException w:name="Medium Grid 2 Accent 3" w:semiHidden="0" w:uiPriority="68" w:unhideWhenUsed="0"/>
-    <w:lsdException w:name="Medium Grid 3 Accent 3" w:semiHidden="0" w:uiPriority="69" w:unhideWhenUsed="0"/>
-    <w:lsdException w:name="Dark List Accent 3" w:semiHidden="0" w:uiPriority="70" w:unhideWhenUsed="0"/>
-    <w:lsdException w:name="Colorful Shading Accent 3" w:semiHidden="0" w:uiPriority="71" w:unhideWhenUsed="0"/>
-    <w:lsdException w:name="Colorful List Accent 3" w:semiHidden="0" w:uiPriority="72" w:unhideWhenUsed="0"/>
-    <w:lsdException w:name="Colorful Grid Accent 3" w:semiHidden="0" w:uiPriority="73" w:unhideWhenUsed="0"/>
-    <w:lsdException w:name="Light Shading Accent 4" w:semiHidden="0" w:uiPriority="60" w:unhideWhenUsed="0"/>
-    <w:lsdException w:name="Light List Accent 4" w:semiHidden="0" w:uiPriority="61" w:unhideWhenUsed="0"/>
-    <w:lsdException w:name="Light Grid Accent 4" w:semiHidden="0" w:uiPriority="62" w:unhideWhenUsed="0"/>
-    <w:lsdException w:name="Medium Shading 1 Accent 4" w:semiHidden="0" w:uiPriority="63" w:unhideWhenUsed="0"/>
-    <w:lsdException w:name="Medium Shading 2 Accent 4" w:semiHidden="0" w:uiPriority="64" w:unhideWhenUsed="0"/>
-    <w:lsdException w:name="Medium List 1 Accent 4" w:semiHidden="0" w:uiPriority="65" w:unhideWhenUsed="0"/>
-    <w:lsdException w:name="Medium List 2 Accent 4" w:semiHidden="0" w:uiPriority="66" w:unhideWhenUsed="0"/>
-    <w:lsdException w:name="Medium Grid 1 Accent 4" w:semiHidden="0" w:uiPriority="67" w:unhideWhenUsed="0"/>
-    <w:lsdException w:name="Medium Grid 2 Accent 4" w:semiHidden="0" w:uiPriority="68" w:unhideWhenUsed="0"/>
-    <w:lsdException w:name="Medium Grid 3 Accent 4" w:semiHidden="0" w:uiPriority="69" w:unhideWhenUsed="0"/>
-    <w:lsdException w:name="Dark List Accent 4" w:semiHidden="0" w:uiPriority="70" w:unhideWhenUsed="0"/>
-    <w:lsdException w:name="Colorful Shading Accent 4" w:semiHidden="0" w:uiPriority="71" w:unhideWhenUsed="0"/>
-    <w:lsdException w:name="Colorful List Accent 4" w:semiHidden="0" w:uiPriority="72" w:unhideWhenUsed="0"/>
-    <w:lsdException w:name="Colorful Grid Accent 4" w:semiHidden="0" w:uiPriority="73" w:unhideWhenUsed="0"/>
-    <w:lsdException w:name="Light Shading Accent 5" w:semiHidden="0" w:uiPriority="60" w:unhideWhenUsed="0"/>
-    <w:lsdException w:name="Light List Accent 5" w:semiHidden="0" w:uiPriority="61" w:unhideWhenUsed="0"/>
-    <w:lsdException w:name="Light Grid Accent 5" w:semiHidden="0" w:uiPriority="62" w:unhideWhenUsed="0"/>
-    <w:lsdException w:name="Medium Shading 1 Accent 5" w:semiHidden="0" w:uiPriority="63" w:unhideWhenUsed="0"/>
-    <w:lsdException w:name="Medium Shading 2 Accent 5" w:semiHidden="0" w:uiPriority="64" w:unhideWhenUsed="0"/>
-    <w:lsdException w:name="Medium List 1 Accent 5" w:semiHidden="0" w:uiPriority="65" w:unhideWhenUsed="0"/>
-    <w:lsdException w:name="Medium List 2 Accent 5" w:semiHidden="0" w:uiPriority="66" w:unhideWhenUsed="0"/>
-    <w:lsdException w:name="Medium Grid 1 Accent 5" w:semiHidden="0" w:uiPriority="67" w:unhideWhenUsed="0"/>
-    <w:lsdException w:name="Medium Grid 2 Accent 5" w:semiHidden="0" w:uiPriority="68" w:unhideWhenUsed="0"/>
-    <w:lsdException w:name="Medium Grid 3 Accent 5" w:semiHidden="0" w:uiPriority="69" w:unhideWhenUsed="0"/>
-    <w:lsdException w:name="Dark List Accent 5" w:semiHidden="0" w:uiPriority="70" w:unhideWhenUsed="0"/>
-    <w:lsdException w:name="Colorful Shading Accent 5" w:semiHidden="0" w:uiPriority="71" w:unhideWhenUsed="0"/>
-    <w:lsdException w:name="Colorful List Accent 5" w:semiHidden="0" w:uiPriority="72" w:unhideWhenUsed="0"/>
-    <w:lsdException w:name="Colorful Grid Accent 5" w:semiHidden="0" w:uiPriority="73" w:unhideWhenUsed="0"/>
-    <w:lsdException w:name="Light Shading Accent 6" w:semiHidden="0" w:uiPriority="60" w:unhideWhenUsed="0"/>
-    <w:lsdException w:name="Light List Accent 6" w:semiHidden="0" w:uiPriority="61" w:unhideWhenUsed="0"/>
-    <w:lsdException w:name="Light Grid Accent 6" w:semiHidden="0" w:uiPriority="62" w:unhideWhenUsed="0"/>
-    <w:lsdException w:name="Medium Shading 1 Accent 6" w:semiHidden="0" w:uiPriority="63" w:unhideWhenUsed="0"/>
-    <w:lsdException w:name="Medium Shading 2 Accent 6" w:semiHidden="0" w:uiPriority="64" w:unhideWhenUsed="0"/>
-    <w:lsdException w:name="Medium List 1 Accent 6" w:semiHidden="0" w:uiPriority="65" w:unhideWhenUsed="0"/>
-    <w:lsdException w:name="Medium List 2 Accent 6" w:semiHidden="0" w:uiPriority="66" w:unhideWhenUsed="0"/>
-    <w:lsdException w:name="Medium Grid 1 Accent 6" w:semiHidden="0" w:uiPriority="67" w:unhideWhenUsed="0"/>
-    <w:lsdException w:name="Medium Grid 2 Accent 6" w:semiHidden="0" w:uiPriority="68" w:unhideWhenUsed="0"/>
-    <w:lsdException w:name="Medium Grid 3 Accent 6" w:semiHidden="0" w:uiPriority="69" w:unhideWhenUsed="0"/>
-    <w:lsdException w:name="Dark List Accent 6" w:semiHidden="0" w:uiPriority="70" w:unhideWhenUsed="0"/>
-    <w:lsdException w:name="Colorful Shading Accent 6" w:semiHidden="0" w:uiPriority="71" w:unhideWhenUsed="0"/>
-    <w:lsdException w:name="Colorful List Accent 6" w:semiHidden="0" w:uiPriority="72" w:unhideWhenUsed="0"/>
-    <w:lsdException w:name="Colorful Grid Accent 6" w:semiHidden="0" w:uiPriority="73" w:unhideWhenUsed="0"/>
-    <w:lsdException w:name="Subtle Emphasis" w:uiPriority="19" w:qFormat="1"/>
-    <w:lsdException w:name="Intense Emphasis" w:uiPriority="21" w:qFormat="1"/>
-    <w:lsdException w:name="Subtle Reference" w:uiPriority="31" w:qFormat="1"/>
-    <w:lsdException w:name="Intense Reference" w:uiPriority="32" w:qFormat="1"/>
-    <w:lsdException w:name="Book Title" w:uiPriority="33" w:qFormat="1"/>
-    <w:lsdException w:name="Bibliography" w:uiPriority="37"/>
-    <w:lsdException w:name="TOC Heading" w:uiPriority="39" w:qFormat="1"/>
-  </w:latentStyles>
-  <w:style w:type="paragraph" w:default="1" w:styleId="Normal">
-    <w:name w:val="Normal"/>
-    <w:qFormat/>
-  </w:style>
-  <w:style w:type="paragraph" w:styleId="Heading1">
-    <w:name w:val="heading 1"/>
-    <w:basedOn w:val="Normal"/>
-    <w:next w:val="Normal"/>
-    <w:link w:val="Heading1Char"/>
-    <w:uiPriority w:val="9"/>
-    <w:qFormat/>
-    <w:rsid w:val="009B08FC"/>
-    <w:pPr>
-      <w:keepNext/>
-      <w:keepLines/>
-      <w:spacing w:before="480" w:after="0"/>
-      <w:outlineLvl w:val="0"/>
-    </w:pPr>
-    <w:rPr>
-      <w:rFonts w:asciiTheme="majorHAnsi" w:eastAsiaTheme="majorEastAsia" w:hAnsiTheme="majorHAnsi" w:cstheme="majorBidi"/>
-      <w:b/>
-      <w:bCs/>
-      <w:color w:val="DF1010" w:themeColor="accent1" w:themeShade="BF"/>
-      <w:sz w:val="28"/>
-      <w:szCs w:val="28"/>
-    </w:rPr>
-  </w:style>
-  <w:style w:type="paragraph" w:styleId="Heading2">
-    <w:name w:val="heading 2"/>
-    <w:basedOn w:val="Normal"/>
-    <w:next w:val="Normal"/>
-    <w:link w:val="Heading2Char"/>
-    <w:uiPriority w:val="9"/>
-    <w:unhideWhenUsed/>
-    <w:qFormat/>
-    <w:rsid w:val="00771867"/>
-    <w:pPr>
-      <w:keepNext/>
-      <w:keepLines/>
-      <w:spacing w:before="40" w:after="0"/>
-      <w:outlineLvl w:val="1"/>
-    </w:pPr>
-    <w:rPr>
-      <w:rFonts w:asciiTheme="majorHAnsi" w:eastAsiaTheme="majorEastAsia" w:hAnsiTheme="majorHAnsi" w:cstheme="majorBidi"/>
-      <w:color w:val="DF1010" w:themeColor="accent1" w:themeShade="BF"/>
-      <w:sz w:val="26"/>
-      <w:szCs w:val="26"/>
-    </w:rPr>
-  </w:style>
-  <w:style w:type="paragraph" w:styleId="Heading3">
-    <w:name w:val="heading 3"/>
-    <w:basedOn w:val="Normal"/>
-    <w:next w:val="Normal"/>
-    <w:link w:val="Heading3Char"/>
-    <w:uiPriority w:val="9"/>
-    <w:unhideWhenUsed/>
-    <w:qFormat/>
-    <w:rsid w:val="009B08FC"/>
-    <w:pPr>
-      <w:keepNext/>
-      <w:keepLines/>
-      <w:spacing w:before="200" w:after="0"/>
-      <w:outlineLvl w:val="2"/>
-    </w:pPr>
-    <w:rPr>
-      <w:rFonts w:asciiTheme="majorHAnsi" w:eastAsiaTheme="majorEastAsia" w:hAnsiTheme="majorHAnsi" w:cstheme="majorBidi"/>
-      <w:b/>
-      <w:bCs/>
-      <w:color w:val="F24F4F" w:themeColor="accent1"/>
-    </w:rPr>
-  </w:style>
-  <w:style w:type="paragraph" w:styleId="Heading4">
-    <w:name w:val="heading 4"/>
-    <w:basedOn w:val="Normal"/>
-    <w:next w:val="Normal"/>
-    <w:link w:val="Heading4Char"/>
-    <w:uiPriority w:val="9"/>
-    <w:unhideWhenUsed/>
-    <w:qFormat/>
-    <w:rsid w:val="00E15C07"/>
-    <w:pPr>
-      <w:keepNext/>
-      <w:keepLines/>
-      <w:spacing w:before="200" w:after="0"/>
-      <w:outlineLvl w:val="3"/>
-    </w:pPr>
-    <w:rPr>
-      <w:rFonts w:asciiTheme="majorHAnsi" w:eastAsiaTheme="majorEastAsia" w:hAnsiTheme="majorHAnsi" w:cstheme="majorBidi"/>
-      <w:b/>
-      <w:bCs/>
-      <w:i/>
-      <w:iCs/>
-      <w:color w:val="F24F4F" w:themeColor="accent1"/>
-    </w:rPr>
-  </w:style>
-  <w:style w:type="paragraph" w:styleId="Heading5">
-    <w:name w:val="heading 5"/>
-    <w:basedOn w:val="Normal"/>
-    <w:next w:val="Normal"/>
-    <w:link w:val="Heading5Char"/>
-    <w:uiPriority w:val="9"/>
-    <w:unhideWhenUsed/>
-    <w:qFormat/>
-    <w:rsid w:val="00E15C07"/>
-    <w:pPr>
-      <w:keepNext/>
-      <w:keepLines/>
-      <w:spacing w:before="200" w:after="0"/>
-      <w:outlineLvl w:val="4"/>
-    </w:pPr>
-    <w:rPr>
-      <w:rFonts w:asciiTheme="majorHAnsi" w:eastAsiaTheme="majorEastAsia" w:hAnsiTheme="majorHAnsi" w:cstheme="majorBidi"/>
-      <w:color w:val="940B0B" w:themeColor="accent1" w:themeShade="7F"/>
-    </w:rPr>
-  </w:style>
-  <w:style w:type="paragraph" w:styleId="Heading6">
-    <w:name w:val="heading 6"/>
-    <w:basedOn w:val="Normal"/>
-    <w:next w:val="Normal"/>
-    <w:link w:val="Heading6Char"/>
-    <w:uiPriority w:val="9"/>
-    <w:unhideWhenUsed/>
-    <w:qFormat/>
-    <w:rsid w:val="00E15C07"/>
-    <w:pPr>
-      <w:keepNext/>
-      <w:keepLines/>
-      <w:spacing w:before="200" w:after="0"/>
-      <w:outlineLvl w:val="5"/>
-    </w:pPr>
-    <w:rPr>
-      <w:rFonts w:asciiTheme="majorHAnsi" w:eastAsiaTheme="majorEastAsia" w:hAnsiTheme="majorHAnsi" w:cstheme="majorBidi"/>
-      <w:i/>
-      <w:iCs/>
-      <w:color w:val="940B0B" w:themeColor="accent1" w:themeShade="7F"/>
-    </w:rPr>
-  </w:style>
-  <w:style w:type="character" w:default="1" w:styleId="DefaultParagraphFont">
-    <w:name w:val="Default Paragraph Font"/>
-    <w:uiPriority w:val="1"/>
-    <w:semiHidden/>
-    <w:unhideWhenUsed/>
-  </w:style>
-  <w:style w:type="table" w:default="1" w:styleId="TableNormal">
-    <w:name w:val="Normal Table"/>
-    <w:uiPriority w:val="99"/>
-    <w:semiHidden/>
-    <w:unhideWhenUsed/>
-    <w:tblPr>
-      <w:tblInd w:w="0" w:type="dxa"/>
-      <w:tblCellMar>
-        <w:top w:w="0" w:type="dxa"/>
-        <w:left w:w="108" w:type="dxa"/>
-        <w:bottom w:w="0" w:type="dxa"/>
-        <w:right w:w="108" w:type="dxa"/>
-      </w:tblCellMar>
-    </w:tblPr>
-  </w:style>
-  <w:style w:type="numbering" w:default="1" w:styleId="NoList">
-    <w:name w:val="No List"/>
-    <w:uiPriority w:val="99"/>
-    <w:semiHidden/>
-    <w:unhideWhenUsed/>
-  </w:style>
-  <w:style w:type="paragraph" w:customStyle="1" w:styleId="kop1">
-    <w:name w:val="kop 1"/>
-    <w:basedOn w:val="Normal"/>
-    <w:next w:val="Normal"/>
-    <w:link w:val="Tekenkop1"/>
-    <w:uiPriority w:val="9"/>
-    <w:qFormat/>
-    <w:pPr>
-      <w:keepNext/>
-      <w:keepLines/>
-      <w:pBdr>
-        <w:bottom w:val="single" w:sz="8" w:space="0" w:color="FCDBDB" w:themeColor="accent1" w:themeTint="33"/>
-      </w:pBdr>
-      <w:spacing w:after="200"/>
-      <w:outlineLvl w:val="0"/>
-    </w:pPr>
-    <w:rPr>
-      <w:rFonts w:asciiTheme="majorHAnsi" w:eastAsiaTheme="majorEastAsia" w:hAnsiTheme="majorHAnsi" w:cstheme="majorBidi"/>
-      <w:color w:val="F24F4F" w:themeColor="accent1"/>
-      <w:sz w:val="36"/>
-      <w:szCs w:val="36"/>
-    </w:rPr>
-  </w:style>
-  <w:style w:type="paragraph" w:customStyle="1" w:styleId="kop2">
-    <w:name w:val="kop 2"/>
-    <w:basedOn w:val="Normal"/>
-    <w:next w:val="Normal"/>
-    <w:link w:val="Tekenkop2"/>
-    <w:uiPriority w:val="9"/>
-    <w:unhideWhenUsed/>
-    <w:qFormat/>
-    <w:pPr>
-      <w:keepNext/>
-      <w:keepLines/>
-      <w:spacing w:before="120" w:after="120" w:line="240" w:lineRule="auto"/>
-      <w:outlineLvl w:val="1"/>
-    </w:pPr>
-    <w:rPr>
-      <w:b/>
-      <w:bCs/>
-      <w:sz w:val="26"/>
-      <w:szCs w:val="26"/>
-    </w:rPr>
-  </w:style>
-  <w:style w:type="paragraph" w:customStyle="1" w:styleId="kop3">
-    <w:name w:val="kop 3"/>
-    <w:basedOn w:val="Normal"/>
-    <w:next w:val="Normal"/>
-    <w:link w:val="Tekenkop3"/>
-    <w:uiPriority w:val="9"/>
-    <w:unhideWhenUsed/>
-    <w:qFormat/>
-    <w:pPr>
-      <w:keepNext/>
-      <w:keepLines/>
-      <w:spacing w:before="40" w:after="0"/>
-      <w:outlineLvl w:val="2"/>
-    </w:pPr>
-    <w:rPr>
-      <w:b/>
-      <w:bCs/>
-      <w:i/>
-      <w:iCs/>
-      <w:sz w:val="24"/>
-      <w:szCs w:val="24"/>
-    </w:rPr>
-  </w:style>
-  <w:style w:type="paragraph" w:customStyle="1" w:styleId="kop4">
-    <w:name w:val="kop 4"/>
-    <w:basedOn w:val="Normal"/>
-    <w:next w:val="Normal"/>
-    <w:link w:val="Tekenkop4"/>
-    <w:uiPriority w:val="9"/>
-    <w:semiHidden/>
-    <w:unhideWhenUsed/>
-    <w:qFormat/>
-    <w:pPr>
-      <w:keepNext/>
-      <w:keepLines/>
-      <w:spacing w:before="40" w:after="0"/>
-      <w:outlineLvl w:val="3"/>
-    </w:pPr>
-    <w:rPr>
-      <w:rFonts w:asciiTheme="majorHAnsi" w:eastAsiaTheme="majorEastAsia" w:hAnsiTheme="majorHAnsi" w:cstheme="majorBidi"/>
-      <w:i/>
-      <w:iCs/>
-      <w:color w:val="DF1010" w:themeColor="accent1" w:themeShade="BF"/>
-    </w:rPr>
-  </w:style>
-  <w:style w:type="paragraph" w:customStyle="1" w:styleId="Logo">
-    <w:name w:val="Logo"/>
-    <w:basedOn w:val="Normal"/>
-    <w:uiPriority w:val="99"/>
-    <w:unhideWhenUsed/>
-    <w:pPr>
-      <w:spacing w:before="600"/>
-    </w:pPr>
-  </w:style>
-  <w:style w:type="character" w:customStyle="1" w:styleId="Tekstvoortijdelijkeaanduiding">
-    <w:name w:val="Tekst voor tijdelijke aanduiding"/>
-    <w:basedOn w:val="DefaultParagraphFont"/>
-    <w:uiPriority w:val="99"/>
-    <w:semiHidden/>
-    <w:rPr>
-      <w:color w:val="808080"/>
-    </w:rPr>
-  </w:style>
-  <w:style w:type="paragraph" w:styleId="Title">
-    <w:name w:val="Title"/>
-    <w:basedOn w:val="Normal"/>
-    <w:next w:val="Normal"/>
-    <w:link w:val="TitleChar"/>
-    <w:uiPriority w:val="10"/>
-    <w:qFormat/>
-    <w:pPr>
-      <w:spacing w:after="600" w:line="240" w:lineRule="auto"/>
-      <w:contextualSpacing/>
-    </w:pPr>
-    <w:rPr>
-      <w:rFonts w:asciiTheme="majorHAnsi" w:eastAsiaTheme="majorEastAsia" w:hAnsiTheme="majorHAnsi" w:cstheme="majorBidi"/>
-      <w:color w:val="F24F4F" w:themeColor="accent1"/>
-      <w:kern w:val="28"/>
-      <w:sz w:val="96"/>
-      <w:szCs w:val="96"/>
-    </w:rPr>
-  </w:style>
-  <w:style w:type="character" w:customStyle="1" w:styleId="TitleChar">
-    <w:name w:val="Title Char"/>
-    <w:basedOn w:val="DefaultParagraphFont"/>
-    <w:link w:val="Title"/>
-    <w:uiPriority w:val="10"/>
-    <w:rPr>
-      <w:rFonts w:asciiTheme="majorHAnsi" w:eastAsiaTheme="majorEastAsia" w:hAnsiTheme="majorHAnsi" w:cstheme="majorBidi"/>
-      <w:color w:val="F24F4F" w:themeColor="accent1"/>
-      <w:kern w:val="28"/>
-      <w:sz w:val="96"/>
-      <w:szCs w:val="96"/>
-    </w:rPr>
-  </w:style>
-  <w:style w:type="paragraph" w:styleId="Subtitle">
-    <w:name w:val="Subtitle"/>
-    <w:basedOn w:val="Normal"/>
-    <w:next w:val="Normal"/>
-    <w:link w:val="SubtitleChar"/>
-    <w:uiPriority w:val="11"/>
-    <w:qFormat/>
-    <w:pPr>
-      <w:numPr>
-        <w:ilvl w:val="1"/>
-      </w:numPr>
-      <w:spacing w:after="0" w:line="240" w:lineRule="auto"/>
-    </w:pPr>
-    <w:rPr>
-      <w:sz w:val="32"/>
-      <w:szCs w:val="32"/>
-    </w:rPr>
-  </w:style>
-  <w:style w:type="character" w:customStyle="1" w:styleId="SubtitleChar">
-    <w:name w:val="Subtitle Char"/>
-    <w:basedOn w:val="DefaultParagraphFont"/>
-    <w:link w:val="Subtitle"/>
-    <w:uiPriority w:val="11"/>
-    <w:rPr>
-      <w:sz w:val="32"/>
-      <w:szCs w:val="32"/>
-    </w:rPr>
-  </w:style>
-  <w:style w:type="paragraph" w:customStyle="1" w:styleId="Geenregelafstand">
-    <w:name w:val="Geen regelafstand"/>
-    <w:uiPriority w:val="1"/>
-    <w:qFormat/>
-    <w:pPr>
-      <w:spacing w:after="0" w:line="240" w:lineRule="auto"/>
-    </w:pPr>
-  </w:style>
-  <w:style w:type="table" w:styleId="TableGrid">
-    <w:name w:val="Table Grid"/>
-    <w:basedOn w:val="TableNormal"/>
-    <w:uiPriority w:val="39"/>
-    <w:pPr>
-      <w:spacing w:after="0" w:line="240" w:lineRule="auto"/>
-    </w:pPr>
-    <w:tblPr>
-      <w:tblInd w:w="0" w:type="dxa"/>
-      <w:tblBorders>
-        <w:top w:val="single" w:sz="4" w:space="0" w:color="auto"/>
-        <w:left w:val="single" w:sz="4" w:space="0" w:color="auto"/>
-        <w:bottom w:val="single" w:sz="4" w:space="0" w:color="auto"/>
-        <w:right w:val="single" w:sz="4" w:space="0" w:color="auto"/>
-        <w:insideH w:val="single" w:sz="4" w:space="0" w:color="auto"/>
-        <w:insideV w:val="single" w:sz="4" w:space="0" w:color="auto"/>
-      </w:tblBorders>
-      <w:tblCellMar>
-        <w:top w:w="0" w:type="dxa"/>
-        <w:left w:w="108" w:type="dxa"/>
-        <w:bottom w:w="0" w:type="dxa"/>
-        <w:right w:w="108" w:type="dxa"/>
-      </w:tblCellMar>
-    </w:tblPr>
-  </w:style>
-  <w:style w:type="paragraph" w:customStyle="1" w:styleId="Contactgegevens">
-    <w:name w:val="Contactgegevens"/>
-    <w:basedOn w:val="Geenregelafstand"/>
-    <w:qFormat/>
-    <w:rPr>
-      <w:color w:val="FFFFFF" w:themeColor="background1"/>
-      <w:sz w:val="22"/>
-      <w:szCs w:val="22"/>
-    </w:rPr>
-  </w:style>
-  <w:style w:type="paragraph" w:customStyle="1" w:styleId="Tabelruimte">
-    <w:name w:val="Tabelruimte"/>
-    <w:basedOn w:val="Geenregelafstand"/>
-    <w:uiPriority w:val="99"/>
-    <w:pPr>
-      <w:spacing w:line="14" w:lineRule="exact"/>
-    </w:pPr>
-  </w:style>
-  <w:style w:type="paragraph" w:customStyle="1" w:styleId="koptekst">
-    <w:name w:val="koptekst"/>
-    <w:basedOn w:val="Normal"/>
-    <w:link w:val="Koptekstteken"/>
-    <w:uiPriority w:val="99"/>
-    <w:unhideWhenUsed/>
-    <w:pPr>
-      <w:tabs>
-        <w:tab w:val="center" w:pos="4680"/>
-        <w:tab w:val="right" w:pos="9360"/>
-      </w:tabs>
-      <w:spacing w:after="0" w:line="240" w:lineRule="auto"/>
-    </w:pPr>
-  </w:style>
-  <w:style w:type="character" w:customStyle="1" w:styleId="Koptekstteken">
-    <w:name w:val="Koptekstteken"/>
-    <w:basedOn w:val="DefaultParagraphFont"/>
-    <w:link w:val="koptekst"/>
-    <w:uiPriority w:val="99"/>
-  </w:style>
-  <w:style w:type="paragraph" w:customStyle="1" w:styleId="voettekst">
-    <w:name w:val="voettekst"/>
-    <w:basedOn w:val="Normal"/>
-    <w:link w:val="Voettekstteken"/>
-    <w:uiPriority w:val="99"/>
-    <w:unhideWhenUsed/>
-    <w:qFormat/>
-    <w:pPr>
-      <w:spacing w:after="0" w:line="240" w:lineRule="auto"/>
-    </w:pPr>
-    <w:rPr>
-      <w:rFonts w:asciiTheme="majorHAnsi" w:eastAsiaTheme="majorEastAsia" w:hAnsiTheme="majorHAnsi" w:cstheme="majorBidi"/>
-      <w:caps/>
-      <w:color w:val="F24F4F" w:themeColor="accent1"/>
-      <w:sz w:val="16"/>
-      <w:szCs w:val="16"/>
-    </w:rPr>
-  </w:style>
-  <w:style w:type="character" w:customStyle="1" w:styleId="Voettekstteken">
-    <w:name w:val="Voettekstteken"/>
-    <w:basedOn w:val="DefaultParagraphFont"/>
-    <w:link w:val="voettekst"/>
-    <w:uiPriority w:val="99"/>
-    <w:rPr>
-      <w:rFonts w:asciiTheme="majorHAnsi" w:eastAsiaTheme="majorEastAsia" w:hAnsiTheme="majorHAnsi" w:cstheme="majorBidi"/>
-      <w:caps/>
-      <w:color w:val="F24F4F" w:themeColor="accent1"/>
-      <w:sz w:val="16"/>
-      <w:szCs w:val="16"/>
-    </w:rPr>
-  </w:style>
-  <w:style w:type="character" w:customStyle="1" w:styleId="Tekenkop1">
-    <w:name w:val="Teken kop 1"/>
-    <w:basedOn w:val="DefaultParagraphFont"/>
-    <w:link w:val="kop1"/>
-    <w:uiPriority w:val="9"/>
-    <w:rPr>
-      <w:rFonts w:asciiTheme="majorHAnsi" w:eastAsiaTheme="majorEastAsia" w:hAnsiTheme="majorHAnsi" w:cstheme="majorBidi"/>
-      <w:color w:val="F24F4F" w:themeColor="accent1"/>
-      <w:sz w:val="36"/>
-      <w:szCs w:val="36"/>
-    </w:rPr>
-  </w:style>
-  <w:style w:type="character" w:customStyle="1" w:styleId="Tekenkop2">
-    <w:name w:val="Teken kop 2"/>
-    <w:basedOn w:val="DefaultParagraphFont"/>
-    <w:link w:val="kop2"/>
-    <w:uiPriority w:val="9"/>
-    <w:rPr>
-      <w:b/>
-      <w:bCs/>
-      <w:sz w:val="26"/>
-      <w:szCs w:val="26"/>
-    </w:rPr>
-  </w:style>
-  <w:style w:type="paragraph" w:styleId="TOCHeading">
-    <w:name w:val="TOC Heading"/>
-    <w:basedOn w:val="kop1"/>
-    <w:next w:val="Normal"/>
-    <w:uiPriority w:val="39"/>
-    <w:unhideWhenUsed/>
-    <w:qFormat/>
-    <w:pPr>
-      <w:pBdr>
-        <w:bottom w:val="none" w:sz="0" w:space="0" w:color="auto"/>
-      </w:pBdr>
-      <w:spacing w:after="400"/>
-      <w:outlineLvl w:val="9"/>
-    </w:pPr>
-    <w:rPr>
-      <w:color w:val="DF1010" w:themeColor="accent1" w:themeShade="BF"/>
-      <w:sz w:val="72"/>
-      <w:szCs w:val="72"/>
-    </w:rPr>
-  </w:style>
-  <w:style w:type="paragraph" w:customStyle="1" w:styleId="inhoudsopgave1">
-    <w:name w:val="inhoudsopgave 1"/>
-    <w:basedOn w:val="Normal"/>
-    <w:next w:val="Normal"/>
-    <w:autoRedefine/>
-    <w:uiPriority w:val="39"/>
-    <w:unhideWhenUsed/>
-    <w:pPr>
-      <w:numPr>
-        <w:numId w:val="1"/>
-      </w:numPr>
-      <w:spacing w:after="140" w:line="240" w:lineRule="auto"/>
-      <w:ind w:right="3240"/>
-    </w:pPr>
-    <w:rPr>
-      <w:b/>
-      <w:bCs/>
-      <w:sz w:val="26"/>
-      <w:szCs w:val="26"/>
-    </w:rPr>
-  </w:style>
-  <w:style w:type="paragraph" w:customStyle="1" w:styleId="inhoudsopgave2">
-    <w:name w:val="inhoudsopgave 2"/>
-    <w:basedOn w:val="Normal"/>
-    <w:next w:val="Normal"/>
-    <w:autoRedefine/>
-    <w:uiPriority w:val="39"/>
-    <w:unhideWhenUsed/>
-    <w:pPr>
-      <w:tabs>
-        <w:tab w:val="right" w:leader="dot" w:pos="9350"/>
-      </w:tabs>
-      <w:spacing w:after="100" w:line="240" w:lineRule="auto"/>
-      <w:ind w:left="720" w:right="3240"/>
-    </w:pPr>
-    <w:rPr>
-      <w:sz w:val="22"/>
-      <w:szCs w:val="22"/>
-    </w:rPr>
-  </w:style>
-  <w:style w:type="character" w:styleId="Hyperlink">
-    <w:name w:val="Hyperlink"/>
-    <w:basedOn w:val="DefaultParagraphFont"/>
-    <w:uiPriority w:val="99"/>
-    <w:unhideWhenUsed/>
-    <w:rPr>
-      <w:color w:val="4C483D" w:themeColor="hyperlink"/>
-      <w:u w:val="single"/>
-    </w:rPr>
-  </w:style>
-  <w:style w:type="character" w:customStyle="1" w:styleId="Tekenkop3">
-    <w:name w:val="Teken kop 3"/>
-    <w:basedOn w:val="DefaultParagraphFont"/>
-    <w:link w:val="kop3"/>
-    <w:uiPriority w:val="9"/>
-    <w:rPr>
-      <w:b/>
-      <w:bCs/>
-      <w:i/>
-      <w:iCs/>
-      <w:sz w:val="24"/>
-      <w:szCs w:val="24"/>
-    </w:rPr>
-  </w:style>
-  <w:style w:type="paragraph" w:customStyle="1" w:styleId="Altlogo">
-    <w:name w:val="Alt. logo"/>
-    <w:basedOn w:val="Normal"/>
-    <w:uiPriority w:val="99"/>
-    <w:unhideWhenUsed/>
-    <w:pPr>
-      <w:spacing w:before="720" w:line="240" w:lineRule="auto"/>
-      <w:ind w:left="720"/>
-    </w:pPr>
-  </w:style>
-  <w:style w:type="paragraph" w:customStyle="1" w:styleId="Altvoettekst">
-    <w:name w:val="Alt. voettekst"/>
-    <w:basedOn w:val="Normal"/>
-    <w:uiPriority w:val="99"/>
-    <w:unhideWhenUsed/>
-    <w:qFormat/>
-    <w:pPr>
-      <w:spacing w:after="0" w:line="240" w:lineRule="auto"/>
-    </w:pPr>
-    <w:rPr>
-      <w:i/>
-      <w:iCs/>
-      <w:sz w:val="18"/>
-      <w:szCs w:val="18"/>
-    </w:rPr>
-  </w:style>
-  <w:style w:type="table" w:customStyle="1" w:styleId="Tiptabel">
-    <w:name w:val="Tiptabel"/>
-    <w:basedOn w:val="TableNormal"/>
-    <w:uiPriority w:val="99"/>
-    <w:pPr>
-      <w:spacing w:after="0" w:line="240" w:lineRule="auto"/>
-    </w:pPr>
-    <w:rPr>
-      <w:color w:val="404040" w:themeColor="text1" w:themeTint="BF"/>
-      <w:sz w:val="18"/>
-      <w:szCs w:val="18"/>
-    </w:rPr>
-    <w:tblPr>
-      <w:tblInd w:w="0" w:type="dxa"/>
-      <w:tblCellMar>
-        <w:top w:w="144" w:type="dxa"/>
-        <w:left w:w="0" w:type="dxa"/>
-        <w:bottom w:w="0" w:type="dxa"/>
-        <w:right w:w="0" w:type="dxa"/>
-      </w:tblCellMar>
-    </w:tblPr>
-    <w:tcPr>
-      <w:shd w:val="clear" w:color="auto" w:fill="FCDBDB" w:themeFill="accent1" w:themeFillTint="33"/>
-    </w:tcPr>
-    <w:tblStylePr w:type="firstCol">
-      <w:pPr>
-        <w:wordWrap/>
-        <w:jc w:val="center"/>
-      </w:pPr>
-    </w:tblStylePr>
-  </w:style>
-  <w:style w:type="paragraph" w:customStyle="1" w:styleId="Tiptekst">
-    <w:name w:val="Tiptekst"/>
-    <w:basedOn w:val="Normal"/>
-    <w:uiPriority w:val="99"/>
-    <w:pPr>
-      <w:spacing w:before="160" w:after="160" w:line="264" w:lineRule="auto"/>
-      <w:ind w:right="576"/>
-    </w:pPr>
-    <w:rPr>
-      <w:rFonts w:asciiTheme="majorHAnsi" w:eastAsiaTheme="majorEastAsia" w:hAnsiTheme="majorHAnsi" w:cstheme="majorBidi"/>
-      <w:i/>
-      <w:iCs/>
-      <w:sz w:val="16"/>
-      <w:szCs w:val="16"/>
-    </w:rPr>
-  </w:style>
-  <w:style w:type="paragraph" w:customStyle="1" w:styleId="Pictogram">
-    <w:name w:val="Pictogram"/>
-    <w:basedOn w:val="Normal"/>
-    <w:uiPriority w:val="99"/>
-    <w:unhideWhenUsed/>
-    <w:qFormat/>
-    <w:pPr>
-      <w:spacing w:before="160" w:after="160" w:line="240" w:lineRule="auto"/>
-      <w:jc w:val="center"/>
-    </w:pPr>
-  </w:style>
-  <w:style w:type="character" w:customStyle="1" w:styleId="Tekenkop4">
-    <w:name w:val="Teken kop 4"/>
-    <w:basedOn w:val="DefaultParagraphFont"/>
-    <w:link w:val="kop4"/>
-    <w:uiPriority w:val="9"/>
-    <w:semiHidden/>
-    <w:rPr>
-      <w:rFonts w:asciiTheme="majorHAnsi" w:eastAsiaTheme="majorEastAsia" w:hAnsiTheme="majorHAnsi" w:cstheme="majorBidi"/>
-      <w:i/>
-      <w:iCs/>
-      <w:color w:val="DF1010" w:themeColor="accent1" w:themeShade="BF"/>
-    </w:rPr>
-  </w:style>
-  <w:style w:type="table" w:customStyle="1" w:styleId="Financiletabel">
-    <w:name w:val="Financiële tabel"/>
-    <w:basedOn w:val="TableNormal"/>
-    <w:uiPriority w:val="99"/>
-    <w:pPr>
-      <w:spacing w:before="60" w:after="60" w:line="240" w:lineRule="auto"/>
-    </w:pPr>
-    <w:tblPr>
-      <w:tblStyleRowBandSize w:val="1"/>
-      <w:tblInd w:w="0" w:type="dxa"/>
-      <w:tblBorders>
-        <w:top w:val="single" w:sz="4" w:space="0" w:color="BCB8AC" w:themeColor="text2" w:themeTint="66"/>
-        <w:left w:val="single" w:sz="4" w:space="0" w:color="BCB8AC" w:themeColor="text2" w:themeTint="66"/>
-        <w:bottom w:val="single" w:sz="4" w:space="0" w:color="BCB8AC" w:themeColor="text2" w:themeTint="66"/>
-        <w:right w:val="single" w:sz="4" w:space="0" w:color="BCB8AC" w:themeColor="text2" w:themeTint="66"/>
-        <w:insideV w:val="single" w:sz="4" w:space="0" w:color="BCB8AC" w:themeColor="text2" w:themeTint="66"/>
-      </w:tblBorders>
-      <w:tblCellMar>
-        <w:top w:w="0" w:type="dxa"/>
-        <w:left w:w="108" w:type="dxa"/>
-        <w:bottom w:w="0" w:type="dxa"/>
-        <w:right w:w="108" w:type="dxa"/>
-      </w:tblCellMar>
-    </w:tblPr>
-    <w:tblStylePr w:type="firstRow">
-      <w:rPr>
-        <w:rFonts w:asciiTheme="majorHAnsi" w:hAnsiTheme="majorHAnsi"/>
-        <w:color w:val="FFFFFF" w:themeColor="background1"/>
-        <w:sz w:val="16"/>
-      </w:rPr>
-      <w:tblPr/>
-      <w:tcPr>
-        <w:shd w:val="clear" w:color="auto" w:fill="F24F4F" w:themeFill="accent1"/>
-      </w:tcPr>
-    </w:tblStylePr>
-    <w:tblStylePr w:type="lastRow">
-      <w:rPr>
-        <w:rFonts w:asciiTheme="majorHAnsi" w:hAnsiTheme="majorHAnsi"/>
-        <w:b/>
-        <w:caps/>
-        <w:smallCaps w:val="0"/>
-        <w:color w:val="F24F4F" w:themeColor="accent1"/>
-        <w:sz w:val="16"/>
-      </w:rPr>
-      <w:tblPr/>
-      <w:tcPr>
-        <w:tcBorders>
-          <w:top w:val="nil"/>
-        </w:tcBorders>
-      </w:tcPr>
-    </w:tblStylePr>
-    <w:tblStylePr w:type="firstCol">
-      <w:rPr>
-        <w:rFonts w:asciiTheme="majorHAnsi" w:hAnsiTheme="majorHAnsi"/>
-        <w:sz w:val="16"/>
-      </w:rPr>
-    </w:tblStylePr>
-    <w:tblStylePr w:type="band2Horz">
-      <w:tblPr/>
-      <w:tcPr>
-        <w:shd w:val="clear" w:color="auto" w:fill="DDDBD5" w:themeFill="text2" w:themeFillTint="33"/>
-      </w:tcPr>
-    </w:tblStylePr>
-  </w:style>
-  <w:style w:type="paragraph" w:customStyle="1" w:styleId="inhoudsopgave3">
-    <w:name w:val="inhoudsopgave 3"/>
-    <w:basedOn w:val="Normal"/>
-    <w:next w:val="Normal"/>
-    <w:autoRedefine/>
-    <w:uiPriority w:val="39"/>
-    <w:semiHidden/>
-    <w:unhideWhenUsed/>
-    <w:pPr>
-      <w:spacing w:after="100"/>
-      <w:ind w:left="720" w:right="3240"/>
-    </w:pPr>
-  </w:style>
-  <w:style w:type="paragraph" w:customStyle="1" w:styleId="inhoudsopgave4">
-    <w:name w:val="inhoudsopgave 4"/>
-    <w:basedOn w:val="Normal"/>
-    <w:next w:val="Normal"/>
-    <w:autoRedefine/>
-    <w:uiPriority w:val="39"/>
-    <w:semiHidden/>
-    <w:unhideWhenUsed/>
-    <w:pPr>
-      <w:spacing w:after="100"/>
-      <w:ind w:left="720" w:right="3240"/>
-    </w:pPr>
-  </w:style>
-  <w:style w:type="paragraph" w:styleId="TOC1">
-    <w:name w:val="toc 1"/>
-    <w:basedOn w:val="Normal"/>
-    <w:next w:val="Normal"/>
-    <w:autoRedefine/>
-    <w:uiPriority w:val="39"/>
-    <w:unhideWhenUsed/>
-    <w:rsid w:val="00E54FB8"/>
-    <w:pPr>
-      <w:numPr>
-        <w:numId w:val="4"/>
-      </w:numPr>
-      <w:tabs>
-        <w:tab w:val="right" w:leader="dot" w:pos="9346"/>
-      </w:tabs>
-      <w:spacing w:after="100" w:line="240" w:lineRule="auto"/>
-      <w:ind w:left="720" w:right="1584"/>
-    </w:pPr>
-    <w:rPr>
-      <w:b/>
-      <w:sz w:val="26"/>
-    </w:rPr>
-  </w:style>
-  <w:style w:type="paragraph" w:styleId="TOC2">
-    <w:name w:val="toc 2"/>
-    <w:basedOn w:val="Normal"/>
-    <w:next w:val="Normal"/>
-    <w:autoRedefine/>
-    <w:uiPriority w:val="39"/>
-    <w:unhideWhenUsed/>
-    <w:rsid w:val="007E5E59"/>
-    <w:pPr>
-      <w:tabs>
-        <w:tab w:val="right" w:leader="dot" w:pos="9346"/>
-      </w:tabs>
-      <w:spacing w:after="100" w:line="240" w:lineRule="auto"/>
-      <w:ind w:left="202" w:firstLine="850"/>
-    </w:pPr>
-    <w:rPr>
-      <w:sz w:val="22"/>
-    </w:rPr>
-  </w:style>
-  <w:style w:type="paragraph" w:styleId="TOC3">
-    <w:name w:val="toc 3"/>
-    <w:basedOn w:val="Normal"/>
-    <w:next w:val="Normal"/>
-    <w:autoRedefine/>
-    <w:uiPriority w:val="39"/>
-    <w:unhideWhenUsed/>
-    <w:rsid w:val="007E6643"/>
-    <w:pPr>
-      <w:spacing w:after="100"/>
-      <w:ind w:left="400"/>
-    </w:pPr>
-  </w:style>
-  <w:style w:type="paragraph" w:styleId="Header">
-    <w:name w:val="header"/>
-    <w:basedOn w:val="Normal"/>
-    <w:link w:val="HeaderChar"/>
-    <w:uiPriority w:val="99"/>
-    <w:unhideWhenUsed/>
-    <w:rsid w:val="00577591"/>
-    <w:pPr>
-      <w:tabs>
-        <w:tab w:val="center" w:pos="4536"/>
-        <w:tab w:val="right" w:pos="9072"/>
-      </w:tabs>
-      <w:spacing w:after="0" w:line="240" w:lineRule="auto"/>
-    </w:pPr>
-  </w:style>
-  <w:style w:type="character" w:customStyle="1" w:styleId="HeaderChar">
-    <w:name w:val="Header Char"/>
-    <w:basedOn w:val="DefaultParagraphFont"/>
-    <w:link w:val="Header"/>
-    <w:uiPriority w:val="99"/>
-    <w:rsid w:val="00577591"/>
-  </w:style>
-  <w:style w:type="paragraph" w:styleId="Footer">
-    <w:name w:val="footer"/>
-    <w:basedOn w:val="Normal"/>
-    <w:link w:val="FooterChar"/>
-    <w:unhideWhenUsed/>
-    <w:qFormat/>
-    <w:rsid w:val="00F3766C"/>
-    <w:pPr>
-      <w:tabs>
-        <w:tab w:val="center" w:pos="4536"/>
-        <w:tab w:val="right" w:pos="9072"/>
-      </w:tabs>
-      <w:spacing w:after="0" w:line="240" w:lineRule="auto"/>
-    </w:pPr>
-    <w:rPr>
-      <w:rFonts w:asciiTheme="majorHAnsi" w:hAnsiTheme="majorHAnsi"/>
-      <w:caps/>
-      <w:color w:val="F24F4F" w:themeColor="accent1"/>
-      <w:sz w:val="16"/>
-    </w:rPr>
-  </w:style>
-  <w:style w:type="character" w:customStyle="1" w:styleId="FooterChar">
-    <w:name w:val="Footer Char"/>
-    <w:basedOn w:val="DefaultParagraphFont"/>
-    <w:link w:val="Footer"/>
-    <w:rsid w:val="00F3766C"/>
-    <w:rPr>
-      <w:rFonts w:asciiTheme="majorHAnsi" w:hAnsiTheme="majorHAnsi"/>
-      <w:caps/>
-      <w:color w:val="F24F4F" w:themeColor="accent1"/>
-      <w:sz w:val="16"/>
-    </w:rPr>
-  </w:style>
-  <w:style w:type="character" w:styleId="PlaceholderText">
-    <w:name w:val="Placeholder Text"/>
-    <w:basedOn w:val="DefaultParagraphFont"/>
-    <w:uiPriority w:val="99"/>
-    <w:semiHidden/>
-    <w:rsid w:val="00D732D2"/>
-    <w:rPr>
-      <w:color w:val="808080"/>
-    </w:rPr>
-  </w:style>
-  <w:style w:type="paragraph" w:customStyle="1" w:styleId="Titel1">
-    <w:name w:val="Titel1"/>
-    <w:basedOn w:val="Normal"/>
-    <w:next w:val="Normal"/>
-    <w:link w:val="Tekentitel"/>
-    <w:uiPriority w:val="10"/>
-    <w:qFormat/>
-    <w:rsid w:val="00B31CB0"/>
-    <w:pPr>
-      <w:spacing w:after="600" w:line="240" w:lineRule="auto"/>
-      <w:contextualSpacing/>
-    </w:pPr>
-    <w:rPr>
-      <w:rFonts w:asciiTheme="majorHAnsi" w:eastAsiaTheme="majorEastAsia" w:hAnsiTheme="majorHAnsi" w:cstheme="majorBidi"/>
-      <w:color w:val="F24F4F" w:themeColor="accent1"/>
-      <w:kern w:val="28"/>
-      <w:sz w:val="96"/>
-      <w:szCs w:val="96"/>
-      <w:lang w:eastAsia="en-US"/>
-    </w:rPr>
-  </w:style>
-  <w:style w:type="character" w:customStyle="1" w:styleId="Tekentitel">
-    <w:name w:val="Teken titel"/>
-    <w:basedOn w:val="DefaultParagraphFont"/>
-    <w:link w:val="Titel1"/>
-    <w:uiPriority w:val="10"/>
-    <w:rsid w:val="00B31CB0"/>
-    <w:rPr>
-      <w:rFonts w:asciiTheme="majorHAnsi" w:eastAsiaTheme="majorEastAsia" w:hAnsiTheme="majorHAnsi" w:cstheme="majorBidi"/>
-      <w:color w:val="F24F4F" w:themeColor="accent1"/>
-      <w:kern w:val="28"/>
-      <w:sz w:val="96"/>
-      <w:szCs w:val="96"/>
-      <w:lang w:eastAsia="en-US"/>
-    </w:rPr>
-  </w:style>
-  <w:style w:type="paragraph" w:customStyle="1" w:styleId="Subtitel">
-    <w:name w:val="Subtitel"/>
-    <w:basedOn w:val="Normal"/>
-    <w:next w:val="Normal"/>
-    <w:link w:val="Tekensubtitel"/>
-    <w:uiPriority w:val="11"/>
-    <w:qFormat/>
-    <w:rsid w:val="00B31CB0"/>
-    <w:pPr>
-      <w:numPr>
-        <w:ilvl w:val="1"/>
-      </w:numPr>
-      <w:spacing w:after="0" w:line="240" w:lineRule="auto"/>
-    </w:pPr>
-    <w:rPr>
-      <w:sz w:val="32"/>
-      <w:szCs w:val="32"/>
-      <w:lang w:eastAsia="en-US"/>
-    </w:rPr>
-  </w:style>
-  <w:style w:type="character" w:customStyle="1" w:styleId="Tekensubtitel">
-    <w:name w:val="Teken subtitel"/>
-    <w:basedOn w:val="DefaultParagraphFont"/>
-    <w:link w:val="Subtitel"/>
-    <w:uiPriority w:val="11"/>
-    <w:rsid w:val="00B31CB0"/>
-    <w:rPr>
-      <w:sz w:val="32"/>
-      <w:szCs w:val="32"/>
-      <w:lang w:eastAsia="en-US"/>
-    </w:rPr>
-  </w:style>
-  <w:style w:type="character" w:customStyle="1" w:styleId="Heading2Char">
-    <w:name w:val="Heading 2 Char"/>
-    <w:basedOn w:val="DefaultParagraphFont"/>
-    <w:link w:val="Heading2"/>
-    <w:uiPriority w:val="9"/>
-    <w:rsid w:val="00771867"/>
-    <w:rPr>
-      <w:rFonts w:asciiTheme="majorHAnsi" w:eastAsiaTheme="majorEastAsia" w:hAnsiTheme="majorHAnsi" w:cstheme="majorBidi"/>
-      <w:color w:val="DF1010" w:themeColor="accent1" w:themeShade="BF"/>
-      <w:sz w:val="26"/>
-      <w:szCs w:val="26"/>
-    </w:rPr>
-  </w:style>
-  <w:style w:type="paragraph" w:styleId="NoSpacing">
-    <w:name w:val="No Spacing"/>
-    <w:uiPriority w:val="1"/>
-    <w:qFormat/>
-    <w:rsid w:val="00B37B5C"/>
-    <w:pPr>
-      <w:spacing w:after="0" w:line="240" w:lineRule="auto"/>
-    </w:pPr>
-  </w:style>
-  <w:style w:type="paragraph" w:styleId="BalloonText">
-    <w:name w:val="Balloon Text"/>
-    <w:basedOn w:val="Normal"/>
-    <w:link w:val="BalloonTextChar"/>
-    <w:uiPriority w:val="99"/>
-    <w:semiHidden/>
-    <w:unhideWhenUsed/>
-    <w:rsid w:val="00415620"/>
-    <w:pPr>
-      <w:spacing w:after="0" w:line="240" w:lineRule="auto"/>
-    </w:pPr>
-    <w:rPr>
-      <w:rFonts w:ascii="Tahoma" w:hAnsi="Tahoma" w:cs="Tahoma"/>
-      <w:sz w:val="16"/>
-      <w:szCs w:val="16"/>
-    </w:rPr>
-  </w:style>
-  <w:style w:type="character" w:customStyle="1" w:styleId="BalloonTextChar">
-    <w:name w:val="Balloon Text Char"/>
-    <w:basedOn w:val="DefaultParagraphFont"/>
-    <w:link w:val="BalloonText"/>
-    <w:uiPriority w:val="99"/>
-    <w:semiHidden/>
-    <w:rsid w:val="00415620"/>
-    <w:rPr>
-      <w:rFonts w:ascii="Tahoma" w:hAnsi="Tahoma" w:cs="Tahoma"/>
-      <w:sz w:val="16"/>
-      <w:szCs w:val="16"/>
-    </w:rPr>
-  </w:style>
-  <w:style w:type="character" w:customStyle="1" w:styleId="Heading1Char">
-    <w:name w:val="Heading 1 Char"/>
-    <w:basedOn w:val="DefaultParagraphFont"/>
-    <w:link w:val="Heading1"/>
-    <w:uiPriority w:val="9"/>
-    <w:rsid w:val="009B08FC"/>
-    <w:rPr>
-      <w:rFonts w:asciiTheme="majorHAnsi" w:eastAsiaTheme="majorEastAsia" w:hAnsiTheme="majorHAnsi" w:cstheme="majorBidi"/>
-      <w:b/>
-      <w:bCs/>
-      <w:color w:val="DF1010" w:themeColor="accent1" w:themeShade="BF"/>
-      <w:sz w:val="28"/>
-      <w:szCs w:val="28"/>
-    </w:rPr>
-  </w:style>
-  <w:style w:type="character" w:customStyle="1" w:styleId="Heading3Char">
-    <w:name w:val="Heading 3 Char"/>
-    <w:basedOn w:val="DefaultParagraphFont"/>
-    <w:link w:val="Heading3"/>
-    <w:uiPriority w:val="9"/>
-    <w:rsid w:val="009B08FC"/>
-    <w:rPr>
-      <w:rFonts w:asciiTheme="majorHAnsi" w:eastAsiaTheme="majorEastAsia" w:hAnsiTheme="majorHAnsi" w:cstheme="majorBidi"/>
-      <w:b/>
-      <w:bCs/>
-      <w:color w:val="F24F4F" w:themeColor="accent1"/>
-    </w:rPr>
-  </w:style>
-  <w:style w:type="paragraph" w:styleId="ListParagraph">
-    <w:name w:val="List Paragraph"/>
-    <w:basedOn w:val="Normal"/>
-    <w:uiPriority w:val="34"/>
-    <w:semiHidden/>
-    <w:unhideWhenUsed/>
-    <w:qFormat/>
-    <w:rsid w:val="009B08FC"/>
-    <w:pPr>
-      <w:ind w:left="720"/>
-      <w:contextualSpacing/>
-    </w:pPr>
-  </w:style>
-  <w:style w:type="character" w:customStyle="1" w:styleId="Heading4Char">
-    <w:name w:val="Heading 4 Char"/>
-    <w:basedOn w:val="DefaultParagraphFont"/>
-    <w:link w:val="Heading4"/>
-    <w:uiPriority w:val="9"/>
-    <w:rsid w:val="00E15C07"/>
-    <w:rPr>
-      <w:rFonts w:asciiTheme="majorHAnsi" w:eastAsiaTheme="majorEastAsia" w:hAnsiTheme="majorHAnsi" w:cstheme="majorBidi"/>
-      <w:b/>
-      <w:bCs/>
-      <w:i/>
-      <w:iCs/>
-      <w:color w:val="F24F4F" w:themeColor="accent1"/>
-    </w:rPr>
-  </w:style>
-  <w:style w:type="character" w:customStyle="1" w:styleId="Heading5Char">
-    <w:name w:val="Heading 5 Char"/>
-    <w:basedOn w:val="DefaultParagraphFont"/>
-    <w:link w:val="Heading5"/>
-    <w:uiPriority w:val="9"/>
-    <w:rsid w:val="00E15C07"/>
-    <w:rPr>
-      <w:rFonts w:asciiTheme="majorHAnsi" w:eastAsiaTheme="majorEastAsia" w:hAnsiTheme="majorHAnsi" w:cstheme="majorBidi"/>
-      <w:color w:val="940B0B" w:themeColor="accent1" w:themeShade="7F"/>
-    </w:rPr>
-  </w:style>
-  <w:style w:type="character" w:customStyle="1" w:styleId="Heading6Char">
-    <w:name w:val="Heading 6 Char"/>
-    <w:basedOn w:val="DefaultParagraphFont"/>
-    <w:link w:val="Heading6"/>
+  <w:style w:type="character" w:customStyle="1" w:styleId="Kop6Char">
+    <w:name w:val="Kop 6 Char"/>
+    <w:basedOn w:val="Standaardalinea-lettertype"/>
+    <w:link w:val="Kop6"/>
     <w:uiPriority w:val="9"/>
     <w:rsid w:val="00E15C07"/>
     <w:rPr>
@@ -5854,7 +5213,7 @@
   <a:extraClrSchemeLst/>
   <a:extLst>
     <a:ext uri="{05A4C25C-085E-4340-85A3-A5531E510DB2}">
-      <thm15:themeFamily xmlns:thm15="http://schemas.microsoft.com/office/thememl/2012/main" xmlns="" name="Office Theme" id="{62F939B6-93AF-4DB8-9C6B-D6C7DFDC589F}" vid="{4A3C46E8-61CC-4603-A589-7422A47A8E4A}"/>
+      <thm15:themeFamily xmlns:thm15="http://schemas.microsoft.com/office/thememl/2012/main" name="Office Theme" id="{62F939B6-93AF-4DB8-9C6B-D6C7DFDC589F}" vid="{4A3C46E8-61CC-4603-A589-7422A47A8E4A}"/>
     </a:ext>
   </a:extLst>
 </a:theme>
@@ -6907,15 +6266,6 @@
 </file>
 
 <file path=customXml/item3.xml><?xml version="1.0" encoding="utf-8"?>
-<?mso-contentType encoding="utf-8"?>
-<FormTemplates xmlns="http://schemas.microsoft.com/sharepoint/v3/contenttype/forms">
-  <Display>DocumentLibraryForm</Display>
-  <Edit>AssetEditForm</Edit>
-  <New>DocumentLibraryForm</New>
-</FormTemplates>
-</file>
-
-<file path=customXml/item4.xml><?xml version="1.0" encoding="utf-8"?>
 <p:properties xmlns:p="http://schemas.microsoft.com/office/2006/metadata/properties" xmlns:xsi="http://www.w3.org/2001/XMLSchema-instance" xmlns:pc="http://schemas.microsoft.com/office/infopath/2007/PartnerControls">
   <documentManagement>
     <APDescription xmlns="e6b10b74-023b-4505-bd21-3dea7fe386f6" xsi:nil="true"/>
@@ -7038,6 +6388,15 @@
 </p:properties>
 </file>
 
+<file path=customXml/item4.xml><?xml version="1.0" encoding="utf-8"?>
+<?mso-contentType encoding="utf-8"?>
+<FormTemplates xmlns="http://schemas.microsoft.com/sharepoint/v3/contenttype/forms">
+  <Display>DocumentLibraryForm</Display>
+  <Edit>AssetEditForm</Edit>
+  <New>DocumentLibraryForm</New>
+</FormTemplates>
+</file>
+
 <file path=customXml/item5.xml><?xml version="1.0" encoding="utf-8"?>
 <b:Sources xmlns:b="http://schemas.openxmlformats.org/officeDocument/2006/bibliography" SelectedStyle="\apasixtheditionofficeonline.xsl" StyleName="APA" Version="6"/>
 </file>
@@ -7069,14 +6428,6 @@
 </file>
 
 <file path=customXml/itemProps3.xml><?xml version="1.0" encoding="utf-8"?>
-<ds:datastoreItem xmlns:ds="http://schemas.openxmlformats.org/officeDocument/2006/customXml" ds:itemID="{7EAC9B9C-39C7-442D-A2C6-BC21F3368F0F}">
-  <ds:schemaRefs>
-    <ds:schemaRef ds:uri="http://schemas.microsoft.com/sharepoint/v3/contenttype/forms"/>
-  </ds:schemaRefs>
-</ds:datastoreItem>
-</file>
-
-<file path=customXml/itemProps4.xml><?xml version="1.0" encoding="utf-8"?>
 <ds:datastoreItem xmlns:ds="http://schemas.openxmlformats.org/officeDocument/2006/customXml" ds:itemID="{49B91EDE-5397-46E5-8069-B2629F7CA550}">
   <ds:schemaRefs>
     <ds:schemaRef ds:uri="http://schemas.microsoft.com/office/2006/metadata/properties"/>
@@ -7086,8 +6437,16 @@
 </ds:datastoreItem>
 </file>
 
+<file path=customXml/itemProps4.xml><?xml version="1.0" encoding="utf-8"?>
+<ds:datastoreItem xmlns:ds="http://schemas.openxmlformats.org/officeDocument/2006/customXml" ds:itemID="{7EAC9B9C-39C7-442D-A2C6-BC21F3368F0F}">
+  <ds:schemaRefs>
+    <ds:schemaRef ds:uri="http://schemas.microsoft.com/sharepoint/v3/contenttype/forms"/>
+  </ds:schemaRefs>
+</ds:datastoreItem>
+</file>
+
 <file path=customXml/itemProps5.xml><?xml version="1.0" encoding="utf-8"?>
-<ds:datastoreItem xmlns:ds="http://schemas.openxmlformats.org/officeDocument/2006/customXml" ds:itemID="{50731EB5-8C0D-4925-9A36-B2B972FA37BC}">
+<ds:datastoreItem xmlns:ds="http://schemas.openxmlformats.org/officeDocument/2006/customXml" ds:itemID="{5DF26380-C732-4281-BF9E-7E7F23151C6E}">
   <ds:schemaRefs>
     <ds:schemaRef ds:uri="http://schemas.openxmlformats.org/officeDocument/2006/bibliography"/>
   </ds:schemaRefs>

</xml_diff>